<commit_message>
added vgrazi recommendation to intro with "tell em what you are going to say"
</commit_message>
<xml_diff>
--- a/DRAFT=For-InfoQ=Java 7 Sockets Direct Protocol=.docx
+++ b/DRAFT=For-InfoQ=Java 7 Sockets Direct Protocol=.docx
@@ -3,8 +3,6 @@
 <w:document xmlns:wpc="http://schemas.microsoft.com/office/word/2010/wordprocessingCanvas" xmlns:mc="http://schemas.openxmlformats.org/markup-compatibility/2006" xmlns:o="urn:schemas-microsoft-com:office:office" xmlns:r="http://schemas.openxmlformats.org/officeDocument/2006/relationships" xmlns:m="http://schemas.openxmlformats.org/officeDocument/2006/math" xmlns:v="urn:schemas-microsoft-com:vml" xmlns:wp14="http://schemas.microsoft.com/office/word/2010/wordprocessingDrawing" xmlns:wp="http://schemas.openxmlformats.org/drawingml/2006/wordprocessingDrawing" xmlns:w10="urn:schemas-microsoft-com:office:word" xmlns:w="http://schemas.openxmlformats.org/wordprocessingml/2006/main" xmlns:w14="http://schemas.microsoft.com/office/word/2010/wordml" xmlns:wpg="http://schemas.microsoft.com/office/word/2010/wordprocessingGroup" xmlns:wpi="http://schemas.microsoft.com/office/word/2010/wordprocessingInk" xmlns:wne="http://schemas.microsoft.com/office/word/2006/wordml" xmlns:wps="http://schemas.microsoft.com/office/word/2010/wordprocessingShape" mc:Ignorable="w14 wp14">
   <w:body>
     <w:p>
-      <w:bookmarkStart w:id="0" w:name="_GoBack"/>
-      <w:bookmarkEnd w:id="0"/>
       <w:r>
         <w:rPr>
           <w:b/>
@@ -119,7 +117,28 @@
           <w:sz w:val="18"/>
           <w:szCs w:val="18"/>
         </w:rPr>
-        <w:t>Before we dive deeply into Java</w:t>
+        <w:t>This article is will survey</w:t>
+      </w:r>
+      <w:r>
+        <w:rPr>
+          <w:sz w:val="18"/>
+          <w:szCs w:val="18"/>
+        </w:rPr>
+        <w:t xml:space="preserve"> the new </w:t>
+      </w:r>
+      <w:r>
+        <w:rPr>
+          <w:sz w:val="18"/>
+          <w:szCs w:val="18"/>
+        </w:rPr>
+        <w:t xml:space="preserve">Java™ </w:t>
+      </w:r>
+      <w:r>
+        <w:rPr>
+          <w:sz w:val="18"/>
+          <w:szCs w:val="18"/>
+        </w:rPr>
+        <w:t>Sockets Direct Protocol (SDP</w:t>
       </w:r>
       <w:proofErr w:type="gramStart"/>
       <w:r>
@@ -127,7 +146,14 @@
           <w:sz w:val="18"/>
           <w:szCs w:val="18"/>
         </w:rPr>
-        <w:t>™ ‘s</w:t>
+        <w:t xml:space="preserve">)  </w:t>
+      </w:r>
+      <w:r>
+        <w:rPr>
+          <w:sz w:val="18"/>
+          <w:szCs w:val="18"/>
+        </w:rPr>
+        <w:t>technology</w:t>
       </w:r>
       <w:proofErr w:type="gramEnd"/>
       <w:r>
@@ -135,14 +161,1021 @@
           <w:sz w:val="18"/>
           <w:szCs w:val="18"/>
         </w:rPr>
-        <w:t xml:space="preserve"> new </w:t>
-      </w:r>
-      <w:r>
+        <w:t xml:space="preserve"> that was recently </w:t>
+      </w:r>
+      <w:r>
+        <w:rPr>
+          <w:sz w:val="18"/>
+          <w:szCs w:val="18"/>
+        </w:rPr>
+        <w:t xml:space="preserve">introduced in the Java 7 SDK.  </w:t>
+      </w:r>
+      <w:r>
+        <w:rPr>
+          <w:sz w:val="18"/>
+          <w:szCs w:val="18"/>
+        </w:rPr>
+        <w:t>This article assumes that you have at least some familiarity with the Java programming language</w:t>
+      </w:r>
+      <w:r>
+        <w:rPr>
+          <w:sz w:val="18"/>
+          <w:szCs w:val="18"/>
+        </w:rPr>
+        <w:t xml:space="preserve">, especially with regard to the java.net.* API package.  The Java 7 Sockets Direct Protocol (SDP) is a very exciting breakthrough for the Java™ platform.  It empowers the Ultra High Performance Computing (UHPC) </w:t>
+      </w:r>
+      <w:r>
+        <w:rPr>
+          <w:sz w:val="18"/>
+          <w:szCs w:val="18"/>
+        </w:rPr>
+        <w:t xml:space="preserve">community </w:t>
+      </w:r>
+      <w:r>
+        <w:rPr>
+          <w:sz w:val="18"/>
+          <w:szCs w:val="18"/>
+        </w:rPr>
+        <w:t>to use Java’s ubiquitously common features and merits for a very uncommon</w:t>
+      </w:r>
+      <w:r>
+        <w:rPr>
+          <w:sz w:val="18"/>
+          <w:szCs w:val="18"/>
+        </w:rPr>
+        <w:t xml:space="preserve"> use case: native access to the </w:t>
+      </w:r>
+      <w:proofErr w:type="spellStart"/>
+      <w:r>
+        <w:rPr>
+          <w:sz w:val="18"/>
+          <w:szCs w:val="18"/>
+        </w:rPr>
+        <w:t>Infiniband</w:t>
+      </w:r>
+      <w:proofErr w:type="spellEnd"/>
+      <w:r>
+        <w:rPr>
+          <w:sz w:val="18"/>
+          <w:szCs w:val="18"/>
+        </w:rPr>
+        <w:t xml:space="preserve"> RDMA capability.  RDMA stands for Remote Direct Memory Access.  We will survey RDMA as a central theme in this article.  RDMA is incredibly cool.  The UHPC community has the most stringent non-compromising low-latency and high throughput demands imaginable.  The UHPC needs the very best RDMA capability availability.  The UHPC community needs the </w:t>
+      </w:r>
+      <w:proofErr w:type="spellStart"/>
+      <w:r>
+        <w:rPr>
+          <w:sz w:val="18"/>
+          <w:szCs w:val="18"/>
+        </w:rPr>
+        <w:t>Infiniband</w:t>
+      </w:r>
+      <w:proofErr w:type="spellEnd"/>
+      <w:r>
+        <w:rPr>
+          <w:sz w:val="18"/>
+          <w:szCs w:val="18"/>
+        </w:rPr>
+        <w:t xml:space="preserve"> RDMA capability.  With the introduction of the Java 7 Sockets Direct Protocol offering, the UHPC community is now provided a Java platform that empowers them to write Java application code that directly joins to the full power of the native </w:t>
+      </w:r>
+      <w:proofErr w:type="spellStart"/>
+      <w:r>
+        <w:rPr>
+          <w:sz w:val="18"/>
+          <w:szCs w:val="18"/>
+        </w:rPr>
+        <w:t>Infiniband</w:t>
+      </w:r>
+      <w:proofErr w:type="spellEnd"/>
+      <w:r>
+        <w:rPr>
+          <w:sz w:val="18"/>
+          <w:szCs w:val="18"/>
+        </w:rPr>
+        <w:t xml:space="preserve"> RDMA capability.  Wow, right?</w:t>
+      </w:r>
+    </w:p>
+    <w:p>
+      <w:pPr>
+        <w:pStyle w:val="NoSpacing"/>
+        <w:rPr>
+          <w:sz w:val="18"/>
+          <w:szCs w:val="18"/>
+        </w:rPr>
+      </w:pPr>
+    </w:p>
+    <w:p>
+      <w:pPr>
+        <w:pStyle w:val="NoSpacing"/>
         <w:rPr>
           <w:b/>
           <w:sz w:val="18"/>
           <w:szCs w:val="18"/>
         </w:rPr>
+      </w:pPr>
+      <w:r>
+        <w:rPr>
+          <w:b/>
+          <w:sz w:val="18"/>
+          <w:szCs w:val="18"/>
+        </w:rPr>
+        <w:t>Bef</w:t>
+      </w:r>
+      <w:r>
+        <w:rPr>
+          <w:b/>
+          <w:sz w:val="18"/>
+          <w:szCs w:val="18"/>
+        </w:rPr>
+        <w:t>ore we dive deeply into the new Java</w:t>
+      </w:r>
+      <w:proofErr w:type="gramStart"/>
+      <w:r>
+        <w:rPr>
+          <w:b/>
+          <w:sz w:val="18"/>
+          <w:szCs w:val="18"/>
+        </w:rPr>
+        <w:t xml:space="preserve">™ </w:t>
+      </w:r>
+      <w:r>
+        <w:rPr>
+          <w:b/>
+          <w:sz w:val="18"/>
+          <w:szCs w:val="18"/>
+        </w:rPr>
+        <w:t xml:space="preserve"> Sockets</w:t>
+      </w:r>
+      <w:proofErr w:type="gramEnd"/>
+      <w:r>
+        <w:rPr>
+          <w:b/>
+          <w:sz w:val="18"/>
+          <w:szCs w:val="18"/>
+        </w:rPr>
+        <w:t xml:space="preserve"> Direct Protocol</w:t>
+      </w:r>
+      <w:r>
+        <w:rPr>
+          <w:b/>
+          <w:sz w:val="18"/>
+          <w:szCs w:val="18"/>
+        </w:rPr>
+        <w:t xml:space="preserve"> , </w:t>
+      </w:r>
+      <w:r>
+        <w:rPr>
+          <w:b/>
+          <w:sz w:val="18"/>
+          <w:szCs w:val="18"/>
+        </w:rPr>
+        <w:t xml:space="preserve">let’s briefly review Java’s networking </w:t>
+      </w:r>
+      <w:r>
+        <w:rPr>
+          <w:b/>
+          <w:sz w:val="18"/>
+          <w:szCs w:val="18"/>
+        </w:rPr>
+        <w:t>and s</w:t>
+      </w:r>
+      <w:r>
+        <w:rPr>
+          <w:b/>
+          <w:sz w:val="18"/>
+          <w:szCs w:val="18"/>
+        </w:rPr>
+        <w:t>ocket</w:t>
+      </w:r>
+      <w:r>
+        <w:rPr>
+          <w:b/>
+          <w:sz w:val="18"/>
+          <w:szCs w:val="18"/>
+        </w:rPr>
+        <w:t>s</w:t>
+      </w:r>
+      <w:r>
+        <w:rPr>
+          <w:b/>
+          <w:sz w:val="18"/>
+          <w:szCs w:val="18"/>
+        </w:rPr>
+        <w:t xml:space="preserve"> API history.</w:t>
+      </w:r>
+    </w:p>
+    <w:p>
+      <w:pPr>
+        <w:pStyle w:val="NoSpacing"/>
+        <w:rPr>
+          <w:b/>
+          <w:sz w:val="18"/>
+          <w:szCs w:val="18"/>
+        </w:rPr>
+      </w:pPr>
+    </w:p>
+    <w:p>
+      <w:pPr>
+        <w:pStyle w:val="NoSpacing"/>
+        <w:rPr>
+          <w:sz w:val="18"/>
+          <w:szCs w:val="18"/>
+        </w:rPr>
+      </w:pPr>
+      <w:r>
+        <w:rPr>
+          <w:sz w:val="18"/>
+          <w:szCs w:val="18"/>
+        </w:rPr>
+        <w:t>In 1995 Sun Microsystems introduced the world to Java™ and immediately began trumpeting the platform with the universally recognizable catch phrase ‘Java – Write Once, Run Everywhere’.   As we all know, the idea behind this was simple:  instead of writin</w:t>
+      </w:r>
+      <w:r>
+        <w:rPr>
+          <w:sz w:val="18"/>
+          <w:szCs w:val="18"/>
+        </w:rPr>
+        <w:t>g applications in C++ code (which</w:t>
+      </w:r>
+      <w:r>
+        <w:rPr>
+          <w:sz w:val="18"/>
+          <w:szCs w:val="18"/>
+        </w:rPr>
+        <w:t xml:space="preserve"> was devilishly difficult to build/deplo</w:t>
+      </w:r>
+      <w:r>
+        <w:rPr>
+          <w:sz w:val="18"/>
+          <w:szCs w:val="18"/>
+        </w:rPr>
+        <w:t>y with anything even close to a</w:t>
+      </w:r>
+      <w:r>
+        <w:rPr>
+          <w:sz w:val="18"/>
+          <w:szCs w:val="18"/>
+        </w:rPr>
+        <w:t xml:space="preserve"> “</w:t>
+      </w:r>
+      <w:r>
+        <w:rPr>
+          <w:sz w:val="18"/>
+          <w:szCs w:val="18"/>
+        </w:rPr>
+        <w:t xml:space="preserve">run </w:t>
+      </w:r>
+      <w:r>
+        <w:rPr>
+          <w:sz w:val="18"/>
+          <w:szCs w:val="18"/>
+        </w:rPr>
+        <w:t>everywhere</w:t>
+      </w:r>
+      <w:r>
+        <w:rPr>
+          <w:sz w:val="18"/>
+          <w:szCs w:val="18"/>
+        </w:rPr>
+        <w:t>” portability</w:t>
+      </w:r>
+      <w:r>
+        <w:rPr>
+          <w:sz w:val="18"/>
+          <w:szCs w:val="18"/>
+        </w:rPr>
+        <w:t xml:space="preserve">  confidence) you could now write application code in something called Java™ code which would build/deploy to a virtual machine (not the</w:t>
+      </w:r>
+      <w:r>
+        <w:rPr>
+          <w:sz w:val="18"/>
+          <w:szCs w:val="18"/>
+        </w:rPr>
+        <w:t xml:space="preserve"> underlying OS execution environment).   </w:t>
+      </w:r>
+      <w:r>
+        <w:rPr>
+          <w:sz w:val="18"/>
+          <w:szCs w:val="18"/>
+        </w:rPr>
+        <w:t>This greatly liberated</w:t>
+      </w:r>
+      <w:r>
+        <w:rPr>
+          <w:sz w:val="18"/>
+          <w:szCs w:val="18"/>
+        </w:rPr>
+        <w:t xml:space="preserve"> the Java application programmer</w:t>
+      </w:r>
+      <w:r>
+        <w:rPr>
+          <w:sz w:val="18"/>
+          <w:szCs w:val="18"/>
+        </w:rPr>
+        <w:t xml:space="preserve"> from having to worry about anything re: portability.   T</w:t>
+      </w:r>
+      <w:r>
+        <w:rPr>
+          <w:sz w:val="18"/>
+          <w:szCs w:val="18"/>
+        </w:rPr>
+        <w:t xml:space="preserve">he </w:t>
+      </w:r>
+      <w:r>
+        <w:rPr>
+          <w:sz w:val="18"/>
+          <w:szCs w:val="18"/>
+        </w:rPr>
+        <w:t xml:space="preserve">Java </w:t>
+      </w:r>
+      <w:r>
+        <w:rPr>
+          <w:sz w:val="18"/>
+          <w:szCs w:val="18"/>
+        </w:rPr>
+        <w:t>virtual machine would now have</w:t>
+      </w:r>
+      <w:r>
+        <w:rPr>
+          <w:sz w:val="18"/>
+          <w:szCs w:val="18"/>
+        </w:rPr>
+        <w:t xml:space="preserve"> sole custody of</w:t>
+      </w:r>
+      <w:r>
+        <w:rPr>
+          <w:sz w:val="18"/>
+          <w:szCs w:val="18"/>
+        </w:rPr>
+        <w:t xml:space="preserve"> the guaranteeing portability</w:t>
+      </w:r>
+      <w:r>
+        <w:rPr>
+          <w:sz w:val="18"/>
+          <w:szCs w:val="18"/>
+        </w:rPr>
+        <w:t xml:space="preserve"> obligation</w:t>
+      </w:r>
+      <w:r>
+        <w:rPr>
+          <w:sz w:val="18"/>
+          <w:szCs w:val="18"/>
+        </w:rPr>
+        <w:t xml:space="preserve">.  </w:t>
+      </w:r>
+      <w:r>
+        <w:rPr>
+          <w:sz w:val="18"/>
+          <w:szCs w:val="18"/>
+        </w:rPr>
+        <w:t xml:space="preserve">The JVM made this promise: </w:t>
+      </w:r>
+      <w:r>
+        <w:rPr>
+          <w:sz w:val="18"/>
+          <w:szCs w:val="18"/>
+        </w:rPr>
+        <w:t>If you could build/d</w:t>
+      </w:r>
+      <w:r>
+        <w:rPr>
+          <w:sz w:val="18"/>
+          <w:szCs w:val="18"/>
+        </w:rPr>
+        <w:t xml:space="preserve">eploy Java code that worked on </w:t>
+      </w:r>
+      <w:r>
+        <w:rPr>
+          <w:i/>
+          <w:sz w:val="18"/>
+          <w:szCs w:val="18"/>
+        </w:rPr>
+        <w:t>one</w:t>
+      </w:r>
+      <w:r>
+        <w:rPr>
+          <w:sz w:val="18"/>
+          <w:szCs w:val="18"/>
+        </w:rPr>
+        <w:t xml:space="preserve"> Java VM (for some </w:t>
+      </w:r>
+      <w:r>
+        <w:rPr>
+          <w:i/>
+          <w:sz w:val="18"/>
+          <w:szCs w:val="18"/>
+        </w:rPr>
+        <w:t>specific</w:t>
+      </w:r>
+      <w:r>
+        <w:rPr>
+          <w:sz w:val="18"/>
+          <w:szCs w:val="18"/>
+        </w:rPr>
+        <w:t xml:space="preserve"> underlying OS), the platform guaranteed that the exact same code would work on </w:t>
+      </w:r>
+      <w:proofErr w:type="gramStart"/>
+      <w:r>
+        <w:rPr>
+          <w:i/>
+          <w:sz w:val="18"/>
+          <w:szCs w:val="18"/>
+        </w:rPr>
+        <w:t>any</w:t>
+      </w:r>
+      <w:r>
+        <w:rPr>
+          <w:sz w:val="18"/>
+          <w:szCs w:val="18"/>
+        </w:rPr>
+        <w:t xml:space="preserve"> </w:t>
+      </w:r>
+      <w:r>
+        <w:rPr>
+          <w:sz w:val="18"/>
+          <w:szCs w:val="18"/>
+        </w:rPr>
+        <w:t xml:space="preserve"> OS</w:t>
+      </w:r>
+      <w:proofErr w:type="gramEnd"/>
+      <w:r>
+        <w:rPr>
+          <w:sz w:val="18"/>
+          <w:szCs w:val="18"/>
+        </w:rPr>
+        <w:t xml:space="preserve"> (for which a compliant Java VM was available).  In other words, the programmer was immediately </w:t>
+      </w:r>
+      <w:r>
+        <w:rPr>
+          <w:sz w:val="18"/>
+          <w:szCs w:val="18"/>
+        </w:rPr>
+        <w:t xml:space="preserve">and fully </w:t>
+      </w:r>
+      <w:r>
+        <w:rPr>
+          <w:sz w:val="18"/>
+          <w:szCs w:val="18"/>
+        </w:rPr>
+        <w:t xml:space="preserve">unburdened from the obligation to write </w:t>
+      </w:r>
+      <w:r>
+        <w:rPr>
+          <w:sz w:val="18"/>
+          <w:szCs w:val="18"/>
+        </w:rPr>
+        <w:t>portable code</w:t>
+      </w:r>
+      <w:r>
+        <w:rPr>
+          <w:sz w:val="18"/>
+          <w:szCs w:val="18"/>
+        </w:rPr>
+        <w:t xml:space="preserve">. </w:t>
+      </w:r>
+      <w:r>
+        <w:rPr>
+          <w:sz w:val="18"/>
+          <w:szCs w:val="18"/>
+        </w:rPr>
+        <w:t xml:space="preserve">  No more conditional compilation and pre-processor macros were needed.  Anybody remember C++ and #</w:t>
+      </w:r>
+      <w:proofErr w:type="spellStart"/>
+      <w:r>
+        <w:rPr>
+          <w:sz w:val="18"/>
+          <w:szCs w:val="18"/>
+        </w:rPr>
+        <w:t>ifdef</w:t>
+      </w:r>
+      <w:proofErr w:type="spellEnd"/>
+      <w:r>
+        <w:rPr>
+          <w:sz w:val="18"/>
+          <w:szCs w:val="18"/>
+        </w:rPr>
+        <w:t xml:space="preserve"> hell?  </w:t>
+      </w:r>
+      <w:r>
+        <w:rPr>
+          <w:sz w:val="18"/>
+          <w:szCs w:val="18"/>
+        </w:rPr>
+        <w:t xml:space="preserve"> The JVM would now </w:t>
+      </w:r>
+      <w:r>
+        <w:rPr>
+          <w:sz w:val="18"/>
+          <w:szCs w:val="18"/>
+        </w:rPr>
+        <w:t>relieve application programmers of</w:t>
+      </w:r>
+      <w:r>
+        <w:rPr>
+          <w:sz w:val="18"/>
+          <w:szCs w:val="18"/>
+        </w:rPr>
+        <w:t xml:space="preserve"> that</w:t>
+      </w:r>
+      <w:r>
+        <w:rPr>
+          <w:sz w:val="18"/>
+          <w:szCs w:val="18"/>
+        </w:rPr>
+        <w:t xml:space="preserve"> cruel</w:t>
+      </w:r>
+      <w:r>
+        <w:rPr>
+          <w:sz w:val="18"/>
+          <w:szCs w:val="18"/>
+        </w:rPr>
+        <w:t xml:space="preserve"> burden.</w:t>
+      </w:r>
+    </w:p>
+    <w:p>
+      <w:pPr>
+        <w:pStyle w:val="NoSpacing"/>
+        <w:rPr>
+          <w:sz w:val="18"/>
+          <w:szCs w:val="18"/>
+        </w:rPr>
+      </w:pPr>
+    </w:p>
+    <w:p>
+      <w:pPr>
+        <w:pStyle w:val="NoSpacing"/>
+        <w:rPr>
+          <w:sz w:val="18"/>
+          <w:szCs w:val="18"/>
+        </w:rPr>
+      </w:pPr>
+      <w:r>
+        <w:rPr>
+          <w:sz w:val="18"/>
+          <w:szCs w:val="18"/>
+        </w:rPr>
+        <w:t xml:space="preserve">This was </w:t>
+      </w:r>
+      <w:r>
+        <w:rPr>
+          <w:sz w:val="18"/>
+          <w:szCs w:val="18"/>
+        </w:rPr>
+        <w:t>all extremely</w:t>
+      </w:r>
+      <w:r>
+        <w:rPr>
+          <w:sz w:val="18"/>
+          <w:szCs w:val="18"/>
+        </w:rPr>
+        <w:t xml:space="preserve"> helpful</w:t>
+      </w:r>
+      <w:r>
+        <w:rPr>
+          <w:sz w:val="18"/>
+          <w:szCs w:val="18"/>
+        </w:rPr>
+        <w:t xml:space="preserve"> and very well received by the applications programming community</w:t>
+      </w:r>
+      <w:r>
+        <w:rPr>
+          <w:sz w:val="18"/>
+          <w:szCs w:val="18"/>
+        </w:rPr>
+        <w:t>.   A</w:t>
+      </w:r>
+      <w:r>
+        <w:rPr>
+          <w:sz w:val="18"/>
+          <w:szCs w:val="18"/>
+        </w:rPr>
+        <w:t>s we</w:t>
+      </w:r>
+      <w:r>
+        <w:rPr>
+          <w:sz w:val="18"/>
+          <w:szCs w:val="18"/>
+        </w:rPr>
+        <w:t xml:space="preserve"> all know, Java caught on quickly</w:t>
+      </w:r>
+      <w:r>
+        <w:rPr>
+          <w:sz w:val="18"/>
+          <w:szCs w:val="18"/>
+        </w:rPr>
+        <w:t xml:space="preserve"> and intensely – globally embraced at a pace </w:t>
+      </w:r>
+      <w:r>
+        <w:rPr>
+          <w:sz w:val="18"/>
+          <w:szCs w:val="18"/>
+        </w:rPr>
+        <w:t>unmatched in the history of Computing’s many, many programming language platforms.</w:t>
+      </w:r>
+    </w:p>
+    <w:p>
+      <w:pPr>
+        <w:pStyle w:val="NoSpacing"/>
+        <w:rPr>
+          <w:sz w:val="18"/>
+          <w:szCs w:val="18"/>
+        </w:rPr>
+      </w:pPr>
+    </w:p>
+    <w:p>
+      <w:pPr>
+        <w:pStyle w:val="NoSpacing"/>
+        <w:rPr>
+          <w:sz w:val="18"/>
+          <w:szCs w:val="18"/>
+        </w:rPr>
+      </w:pPr>
+      <w:r>
+        <w:rPr>
+          <w:sz w:val="18"/>
+          <w:szCs w:val="18"/>
+        </w:rPr>
+        <w:t>In the beginning, Sun offered the Java VM to run on exactly 3 operating systems:  (</w:t>
+      </w:r>
+      <w:proofErr w:type="spellStart"/>
+      <w:r>
+        <w:rPr>
+          <w:sz w:val="18"/>
+          <w:szCs w:val="18"/>
+        </w:rPr>
+        <w:t>i</w:t>
+      </w:r>
+      <w:proofErr w:type="spellEnd"/>
+      <w:r>
+        <w:rPr>
+          <w:sz w:val="18"/>
+          <w:szCs w:val="18"/>
+        </w:rPr>
+        <w:t xml:space="preserve">) </w:t>
+      </w:r>
+      <w:proofErr w:type="gramStart"/>
+      <w:r>
+        <w:rPr>
+          <w:sz w:val="18"/>
+          <w:szCs w:val="18"/>
+        </w:rPr>
+        <w:t>Solaris  (</w:t>
+      </w:r>
+      <w:proofErr w:type="gramEnd"/>
+      <w:r>
+        <w:rPr>
+          <w:sz w:val="18"/>
+          <w:szCs w:val="18"/>
+        </w:rPr>
+        <w:t xml:space="preserve">ii) Linux  (iii) Windows.    Because Microsoft had just a few years earlier </w:t>
+      </w:r>
+      <w:r>
+        <w:rPr>
+          <w:sz w:val="18"/>
+          <w:szCs w:val="18"/>
+        </w:rPr>
+        <w:t xml:space="preserve">(1993) delivered the </w:t>
+      </w:r>
+      <w:proofErr w:type="spellStart"/>
+      <w:r>
+        <w:rPr>
+          <w:sz w:val="18"/>
+          <w:szCs w:val="18"/>
+        </w:rPr>
+        <w:t>WinSOCK</w:t>
+      </w:r>
+      <w:proofErr w:type="spellEnd"/>
+      <w:r>
+        <w:rPr>
+          <w:sz w:val="18"/>
+          <w:szCs w:val="18"/>
+        </w:rPr>
+        <w:t xml:space="preserve"> protocol stack with Windows</w:t>
+      </w:r>
+      <w:r>
+        <w:rPr>
+          <w:sz w:val="18"/>
+          <w:szCs w:val="18"/>
+        </w:rPr>
+        <w:t xml:space="preserve">, Windows could now do TCP/IP networking </w:t>
+      </w:r>
+      <w:r>
+        <w:rPr>
+          <w:sz w:val="18"/>
+          <w:szCs w:val="18"/>
+        </w:rPr>
+        <w:t xml:space="preserve">(and </w:t>
+      </w:r>
+      <w:r>
+        <w:rPr>
+          <w:sz w:val="18"/>
+          <w:szCs w:val="18"/>
+        </w:rPr>
+        <w:t>through a</w:t>
+      </w:r>
+      <w:r>
+        <w:rPr>
+          <w:sz w:val="18"/>
+          <w:szCs w:val="18"/>
+        </w:rPr>
+        <w:t>n API fully supported by Microsoft)</w:t>
+      </w:r>
+      <w:r>
+        <w:rPr>
+          <w:sz w:val="18"/>
+          <w:szCs w:val="18"/>
+        </w:rPr>
+        <w:t xml:space="preserve">.  The various *nix systems (of course) had been doing TCP/IP since the 1970s.  Microsoft’s introduction of </w:t>
+      </w:r>
+      <w:proofErr w:type="spellStart"/>
+      <w:r>
+        <w:rPr>
+          <w:sz w:val="18"/>
+          <w:szCs w:val="18"/>
+        </w:rPr>
+        <w:t>WinSOCK</w:t>
+      </w:r>
+      <w:proofErr w:type="spellEnd"/>
+      <w:r>
+        <w:rPr>
+          <w:sz w:val="18"/>
+          <w:szCs w:val="18"/>
+        </w:rPr>
+        <w:t xml:space="preserve"> was absolutely essential to Java becoming what it became.  </w:t>
+      </w:r>
+      <w:r>
+        <w:rPr>
+          <w:sz w:val="18"/>
+          <w:szCs w:val="18"/>
+        </w:rPr>
+        <w:t xml:space="preserve">Without </w:t>
+      </w:r>
+      <w:proofErr w:type="spellStart"/>
+      <w:r>
+        <w:rPr>
+          <w:sz w:val="18"/>
+          <w:szCs w:val="18"/>
+        </w:rPr>
+        <w:t>WinSOCK</w:t>
+      </w:r>
+      <w:proofErr w:type="spellEnd"/>
+      <w:r>
+        <w:rPr>
+          <w:sz w:val="18"/>
+          <w:szCs w:val="18"/>
+        </w:rPr>
+        <w:t xml:space="preserve"> you could not deliver a Windows VM that supported the java.net.* and the java.io.* APIs.   </w:t>
+      </w:r>
+      <w:r>
+        <w:rPr>
+          <w:sz w:val="18"/>
+          <w:szCs w:val="18"/>
+        </w:rPr>
+        <w:t xml:space="preserve">Without it, Java could not build a complete </w:t>
+      </w:r>
+      <w:r>
+        <w:rPr>
+          <w:sz w:val="18"/>
+          <w:szCs w:val="18"/>
+        </w:rPr>
+        <w:t xml:space="preserve">network capable </w:t>
+      </w:r>
+      <w:r>
+        <w:rPr>
+          <w:sz w:val="18"/>
+          <w:szCs w:val="18"/>
+        </w:rPr>
+        <w:t>VM that would run</w:t>
+      </w:r>
+      <w:r>
+        <w:rPr>
+          <w:sz w:val="18"/>
+          <w:szCs w:val="18"/>
+        </w:rPr>
+        <w:t xml:space="preserve"> on</w:t>
+      </w:r>
+      <w:r>
+        <w:rPr>
+          <w:sz w:val="18"/>
+          <w:szCs w:val="18"/>
+        </w:rPr>
+        <w:t xml:space="preserve"> the OS that monopolized the </w:t>
+      </w:r>
+      <w:r>
+        <w:rPr>
+          <w:sz w:val="18"/>
+          <w:szCs w:val="18"/>
+        </w:rPr>
+        <w:t xml:space="preserve">world’s </w:t>
+      </w:r>
+      <w:r>
+        <w:rPr>
+          <w:sz w:val="18"/>
+          <w:szCs w:val="18"/>
+        </w:rPr>
+        <w:t>desktop</w:t>
+      </w:r>
+      <w:r>
+        <w:rPr>
+          <w:sz w:val="18"/>
+          <w:szCs w:val="18"/>
+        </w:rPr>
+        <w:t>s</w:t>
+      </w:r>
+      <w:r>
+        <w:rPr>
+          <w:sz w:val="18"/>
+          <w:szCs w:val="18"/>
+        </w:rPr>
+        <w:t xml:space="preserve">. </w:t>
+      </w:r>
+      <w:r>
+        <w:rPr>
+          <w:sz w:val="18"/>
+          <w:szCs w:val="18"/>
+        </w:rPr>
+        <w:t xml:space="preserve"> </w:t>
+      </w:r>
+      <w:r>
+        <w:rPr>
+          <w:sz w:val="18"/>
+          <w:szCs w:val="18"/>
+        </w:rPr>
+        <w:t xml:space="preserve"> Instead of </w:t>
+      </w:r>
+      <w:r>
+        <w:rPr>
+          <w:sz w:val="18"/>
+          <w:szCs w:val="18"/>
+        </w:rPr>
+        <w:t xml:space="preserve">Java™ </w:t>
+      </w:r>
+      <w:r>
+        <w:rPr>
+          <w:sz w:val="18"/>
+          <w:szCs w:val="18"/>
+        </w:rPr>
+        <w:t>reaching “maybe a million”</w:t>
+      </w:r>
+      <w:r>
+        <w:rPr>
+          <w:sz w:val="18"/>
+          <w:szCs w:val="18"/>
+        </w:rPr>
+        <w:t xml:space="preserve"> desktops, with Windows now doing full TCP/IP</w:t>
+      </w:r>
+      <w:proofErr w:type="gramStart"/>
+      <w:r>
+        <w:rPr>
+          <w:sz w:val="18"/>
+          <w:szCs w:val="18"/>
+        </w:rPr>
+        <w:t>,  Java</w:t>
+      </w:r>
+      <w:proofErr w:type="gramEnd"/>
+      <w:r>
+        <w:rPr>
+          <w:sz w:val="18"/>
+          <w:szCs w:val="18"/>
+        </w:rPr>
+        <w:t>™ could now reach “maybe a billion” desktops.</w:t>
+      </w:r>
+    </w:p>
+    <w:p>
+      <w:pPr>
+        <w:pStyle w:val="NoSpacing"/>
+        <w:rPr>
+          <w:sz w:val="18"/>
+          <w:szCs w:val="18"/>
+        </w:rPr>
+      </w:pPr>
+    </w:p>
+    <w:p>
+      <w:pPr>
+        <w:pStyle w:val="NoSpacing"/>
+        <w:rPr>
+          <w:sz w:val="18"/>
+          <w:szCs w:val="18"/>
+        </w:rPr>
+      </w:pPr>
+      <w:proofErr w:type="gramStart"/>
+      <w:r>
+        <w:rPr>
+          <w:sz w:val="18"/>
+          <w:szCs w:val="18"/>
+        </w:rPr>
+        <w:t>E</w:t>
+      </w:r>
+      <w:r>
+        <w:rPr>
+          <w:sz w:val="18"/>
+          <w:szCs w:val="18"/>
+        </w:rPr>
+        <w:t>nough already with this “brief” review of the</w:t>
+      </w:r>
+      <w:r>
+        <w:rPr>
+          <w:sz w:val="18"/>
+          <w:szCs w:val="18"/>
+        </w:rPr>
+        <w:t xml:space="preserve"> Java™ history of delivering a completely </w:t>
+      </w:r>
+      <w:proofErr w:type="spellStart"/>
+      <w:r>
+        <w:rPr>
+          <w:sz w:val="18"/>
+          <w:szCs w:val="18"/>
+        </w:rPr>
+        <w:t>poprtable</w:t>
+      </w:r>
+      <w:proofErr w:type="spellEnd"/>
+      <w:r>
+        <w:rPr>
+          <w:sz w:val="18"/>
+          <w:szCs w:val="18"/>
+        </w:rPr>
+        <w:t xml:space="preserve"> Networking and Sockets API to the masses.</w:t>
+      </w:r>
+      <w:proofErr w:type="gramEnd"/>
+      <w:r>
+        <w:rPr>
+          <w:sz w:val="18"/>
+          <w:szCs w:val="18"/>
+        </w:rPr>
+        <w:t xml:space="preserve">  Enough with emphasizing  the importance of Microsoft delivering </w:t>
+      </w:r>
+      <w:proofErr w:type="spellStart"/>
+      <w:r>
+        <w:rPr>
+          <w:sz w:val="18"/>
+          <w:szCs w:val="18"/>
+        </w:rPr>
+        <w:t>WinSOCK</w:t>
+      </w:r>
+      <w:proofErr w:type="spellEnd"/>
+      <w:r>
+        <w:rPr>
+          <w:sz w:val="18"/>
+          <w:szCs w:val="18"/>
+        </w:rPr>
+        <w:t xml:space="preserve"> to being so absolutely crucial to Java exploding onto the world wide web as *the* internet programming language.</w:t>
+      </w:r>
+    </w:p>
+    <w:p>
+      <w:pPr>
+        <w:pStyle w:val="NoSpacing"/>
+        <w:rPr>
+          <w:sz w:val="18"/>
+          <w:szCs w:val="18"/>
+        </w:rPr>
+      </w:pPr>
+    </w:p>
+    <w:p>
+      <w:pPr>
+        <w:pStyle w:val="NoSpacing"/>
+        <w:rPr>
+          <w:b/>
+          <w:sz w:val="18"/>
+          <w:szCs w:val="18"/>
+        </w:rPr>
+      </w:pPr>
+      <w:r>
+        <w:rPr>
+          <w:b/>
+          <w:sz w:val="18"/>
+          <w:szCs w:val="18"/>
+        </w:rPr>
+        <w:t>Things have changed.</w:t>
+      </w:r>
+    </w:p>
+    <w:p>
+      <w:pPr>
+        <w:pStyle w:val="NoSpacing"/>
+        <w:rPr>
+          <w:sz w:val="18"/>
+          <w:szCs w:val="18"/>
+        </w:rPr>
+      </w:pPr>
+    </w:p>
+    <w:p>
+      <w:pPr>
+        <w:pStyle w:val="NoSpacing"/>
+        <w:rPr>
+          <w:sz w:val="18"/>
+          <w:szCs w:val="18"/>
+        </w:rPr>
+      </w:pPr>
+      <w:r>
+        <w:rPr>
+          <w:sz w:val="18"/>
+          <w:szCs w:val="18"/>
+        </w:rPr>
+        <w:t xml:space="preserve">Sure, Java is still “write once, run everywhere”.   Portability is still a central priority.  But, now with Java 7 and </w:t>
+      </w:r>
+      <w:r>
+        <w:rPr>
+          <w:i/>
+          <w:sz w:val="18"/>
+          <w:szCs w:val="18"/>
+        </w:rPr>
         <w:t>Sockets Direct Protocol</w:t>
       </w:r>
       <w:r>
@@ -150,60 +1183,43 @@
           <w:sz w:val="18"/>
           <w:szCs w:val="18"/>
         </w:rPr>
-        <w:t xml:space="preserve">  (available now in Java 7 SDK), let’s briefly review Java’s networking </w:t>
-      </w:r>
-      <w:r>
-        <w:rPr>
-          <w:sz w:val="18"/>
-          <w:szCs w:val="18"/>
-        </w:rPr>
-        <w:t>and s</w:t>
-      </w:r>
-      <w:r>
-        <w:rPr>
-          <w:sz w:val="18"/>
-          <w:szCs w:val="18"/>
-        </w:rPr>
-        <w:t>ocket</w:t>
-      </w:r>
-      <w:r>
-        <w:rPr>
-          <w:sz w:val="18"/>
-          <w:szCs w:val="18"/>
-        </w:rPr>
-        <w:t>s</w:t>
-      </w:r>
-      <w:r>
-        <w:rPr>
-          <w:sz w:val="18"/>
-          <w:szCs w:val="18"/>
-        </w:rPr>
-        <w:t xml:space="preserve"> API history.</w:t>
-      </w:r>
-    </w:p>
-    <w:p>
-      <w:pPr>
-        <w:pStyle w:val="NoSpacing"/>
-        <w:rPr>
-          <w:sz w:val="18"/>
-          <w:szCs w:val="18"/>
-        </w:rPr>
-      </w:pPr>
-    </w:p>
-    <w:p>
-      <w:pPr>
-        <w:pStyle w:val="NoSpacing"/>
-        <w:rPr>
-          <w:sz w:val="18"/>
-          <w:szCs w:val="18"/>
-        </w:rPr>
-      </w:pPr>
-      <w:r>
-        <w:rPr>
-          <w:sz w:val="18"/>
-          <w:szCs w:val="18"/>
-        </w:rPr>
-        <w:t>In 1995 Sun Microsystems introduced the world to Java™ and immediately began trumpeting the platform with the universally recognizable catch phrase ‘Java – Write Once, Run Everywhere’.   As we all know, the idea behind this was simple:  instead of writing applications in C++ code (that was devilishly difficult to build/deploy with anything even close to an “everywhere portable</w:t>
+        <w:t xml:space="preserve"> a whole lot more can be done with the Java VM.   </w:t>
+      </w:r>
+      <w:r>
+        <w:rPr>
+          <w:sz w:val="18"/>
+          <w:szCs w:val="18"/>
+        </w:rPr>
+        <w:t xml:space="preserve">Portability is not the only priority. </w:t>
+      </w:r>
+      <w:r>
+        <w:rPr>
+          <w:sz w:val="18"/>
+          <w:szCs w:val="18"/>
+        </w:rPr>
+        <w:t xml:space="preserve">Accommodating ultra-high performance use cases is now a very big priority for the Java VM.  With </w:t>
+      </w:r>
+      <w:r>
+        <w:rPr>
+          <w:i/>
+          <w:sz w:val="18"/>
+          <w:szCs w:val="18"/>
+        </w:rPr>
+        <w:t>Sockets Direct Protocol</w:t>
+      </w:r>
+      <w:r>
+        <w:rPr>
+          <w:sz w:val="18"/>
+          <w:szCs w:val="18"/>
+        </w:rPr>
+        <w:t xml:space="preserve"> the Java VM can now deliver the same Networking </w:t>
+      </w:r>
+      <w:r>
+        <w:rPr>
+          <w:sz w:val="18"/>
+          <w:szCs w:val="18"/>
+        </w:rPr>
+        <w:t xml:space="preserve">and Sockets </w:t>
       </w:r>
       <w:proofErr w:type="gramStart"/>
       <w:r>
@@ -211,7 +1227,7 @@
           <w:sz w:val="18"/>
           <w:szCs w:val="18"/>
         </w:rPr>
-        <w:t>”  confidence</w:t>
+        <w:t>APIs  that</w:t>
       </w:r>
       <w:proofErr w:type="gramEnd"/>
       <w:r>
@@ -219,24 +1235,46 @@
           <w:sz w:val="18"/>
           <w:szCs w:val="18"/>
         </w:rPr>
-        <w:t xml:space="preserve"> – (e.g., anybody remember C++ and  </w:t>
-      </w:r>
-      <w:r>
-        <w:rPr>
-          <w:rFonts w:ascii="Lucida Console" w:hAnsi="Lucida Console"/>
-          <w:sz w:val="18"/>
-          <w:szCs w:val="18"/>
-        </w:rPr>
-        <w:t>#</w:t>
+        <w:t xml:space="preserve"> </w:t>
+      </w:r>
+      <w:r>
+        <w:rPr>
+          <w:i/>
+          <w:sz w:val="18"/>
+          <w:szCs w:val="18"/>
+        </w:rPr>
+        <w:t xml:space="preserve">directly </w:t>
+      </w:r>
+      <w:r>
+        <w:rPr>
+          <w:sz w:val="18"/>
+          <w:szCs w:val="18"/>
+        </w:rPr>
+        <w:t xml:space="preserve"> access the </w:t>
+      </w:r>
+      <w:r>
+        <w:rPr>
+          <w:i/>
+          <w:sz w:val="18"/>
+          <w:szCs w:val="18"/>
+        </w:rPr>
+        <w:t xml:space="preserve">native </w:t>
+      </w:r>
+      <w:r>
+        <w:rPr>
+          <w:sz w:val="18"/>
+          <w:szCs w:val="18"/>
+        </w:rPr>
+        <w:t xml:space="preserve"> power of </w:t>
       </w:r>
       <w:proofErr w:type="spellStart"/>
       <w:r>
         <w:rPr>
-          <w:rFonts w:ascii="Lucida Console" w:hAnsi="Lucida Console"/>
-          <w:sz w:val="18"/>
-          <w:szCs w:val="18"/>
-        </w:rPr>
-        <w:t>ifdef</w:t>
+          <w:b/>
+          <w:sz w:val="18"/>
+          <w:szCs w:val="18"/>
+        </w:rPr>
+        <w:t>Infiniband</w:t>
       </w:r>
       <w:proofErr w:type="spellEnd"/>
       <w:r>
@@ -244,77 +1282,47 @@
           <w:sz w:val="18"/>
           <w:szCs w:val="18"/>
         </w:rPr>
-        <w:t xml:space="preserve">  hell?) ) you could now write application code in something called Java™ code which would build/deploy to a virtual machine (not the</w:t>
-      </w:r>
-      <w:r>
-        <w:rPr>
-          <w:sz w:val="18"/>
-          <w:szCs w:val="18"/>
-        </w:rPr>
-        <w:t xml:space="preserve"> underlying OS execution environment).   Liberating the Java application programmer, the virtual machine would now have the obligation of guaranteeing portability.  If you could build/deploy Java code that worked on a Java VM (for some </w:t>
-      </w:r>
-      <w:r>
-        <w:rPr>
-          <w:i/>
-          <w:sz w:val="18"/>
-          <w:szCs w:val="18"/>
-        </w:rPr>
-        <w:t>specific</w:t>
-      </w:r>
-      <w:r>
-        <w:rPr>
-          <w:sz w:val="18"/>
-          <w:szCs w:val="18"/>
-        </w:rPr>
-        <w:t xml:space="preserve"> underlying OS), the platform guaranteed that the exact same code would work on </w:t>
-      </w:r>
-      <w:r>
-        <w:rPr>
-          <w:i/>
-          <w:sz w:val="18"/>
-          <w:szCs w:val="18"/>
-        </w:rPr>
-        <w:t>any</w:t>
-      </w:r>
-      <w:r>
-        <w:rPr>
-          <w:sz w:val="18"/>
-          <w:szCs w:val="18"/>
-        </w:rPr>
-        <w:t xml:space="preserve"> underlying OS (for which a compliant Java VM was available).  In other words, the programmer was immediately unburdened from the obligation to write hellish </w:t>
-      </w:r>
-      <w:r>
-        <w:rPr>
-          <w:rFonts w:ascii="Lucida Console" w:hAnsi="Lucida Console"/>
-          <w:sz w:val="18"/>
-          <w:szCs w:val="18"/>
-        </w:rPr>
-        <w:t>#</w:t>
+        <w:t xml:space="preserve">.   </w:t>
       </w:r>
       <w:proofErr w:type="spellStart"/>
+      <w:r>
+        <w:rPr>
+          <w:sz w:val="18"/>
+          <w:szCs w:val="18"/>
+        </w:rPr>
+        <w:t>Infiniband</w:t>
+      </w:r>
+      <w:proofErr w:type="spellEnd"/>
+      <w:r>
+        <w:rPr>
+          <w:sz w:val="18"/>
+          <w:szCs w:val="18"/>
+        </w:rPr>
+        <w:t xml:space="preserve"> is much faster than Ethernet.  </w:t>
+      </w:r>
+      <w:proofErr w:type="spellStart"/>
+      <w:r>
+        <w:rPr>
+          <w:sz w:val="18"/>
+          <w:szCs w:val="18"/>
+        </w:rPr>
+        <w:t>Infiniband</w:t>
+      </w:r>
+      <w:proofErr w:type="spellEnd"/>
+      <w:r>
+        <w:rPr>
+          <w:sz w:val="18"/>
+          <w:szCs w:val="18"/>
+        </w:rPr>
+        <w:t xml:space="preserve"> is </w:t>
+      </w:r>
       <w:proofErr w:type="gramStart"/>
       <w:r>
         <w:rPr>
-          <w:rFonts w:ascii="Lucida Console" w:hAnsi="Lucida Console"/>
-          <w:sz w:val="18"/>
-          <w:szCs w:val="18"/>
-        </w:rPr>
-        <w:t>ifdef</w:t>
-      </w:r>
-      <w:proofErr w:type="spellEnd"/>
-      <w:r>
-        <w:rPr>
-          <w:sz w:val="18"/>
-          <w:szCs w:val="18"/>
-        </w:rPr>
-        <w:t xml:space="preserve">  </w:t>
-      </w:r>
-      <w:r>
-        <w:rPr>
-          <w:sz w:val="18"/>
-          <w:szCs w:val="18"/>
-        </w:rPr>
-        <w:t>code</w:t>
+          <w:sz w:val="18"/>
+          <w:szCs w:val="18"/>
+        </w:rPr>
+        <w:t>the  physical</w:t>
       </w:r>
       <w:proofErr w:type="gramEnd"/>
       <w:r>
@@ -322,619 +1330,6 @@
           <w:sz w:val="18"/>
           <w:szCs w:val="18"/>
         </w:rPr>
-        <w:t xml:space="preserve"> to achieve portability.  The JVM would now take that burden.</w:t>
-      </w:r>
-    </w:p>
-    <w:p>
-      <w:pPr>
-        <w:pStyle w:val="NoSpacing"/>
-        <w:rPr>
-          <w:sz w:val="18"/>
-          <w:szCs w:val="18"/>
-        </w:rPr>
-      </w:pPr>
-    </w:p>
-    <w:p>
-      <w:pPr>
-        <w:pStyle w:val="NoSpacing"/>
-        <w:rPr>
-          <w:sz w:val="18"/>
-          <w:szCs w:val="18"/>
-        </w:rPr>
-      </w:pPr>
-      <w:r>
-        <w:rPr>
-          <w:sz w:val="18"/>
-          <w:szCs w:val="18"/>
-        </w:rPr>
-        <w:t>This was very helpful.   A</w:t>
-      </w:r>
-      <w:r>
-        <w:rPr>
-          <w:sz w:val="18"/>
-          <w:szCs w:val="18"/>
-        </w:rPr>
-        <w:t>s we</w:t>
-      </w:r>
-      <w:r>
-        <w:rPr>
-          <w:sz w:val="18"/>
-          <w:szCs w:val="18"/>
-        </w:rPr>
-        <w:t xml:space="preserve"> all know, Java caught on quickly</w:t>
-      </w:r>
-      <w:r>
-        <w:rPr>
-          <w:sz w:val="18"/>
-          <w:szCs w:val="18"/>
-        </w:rPr>
-        <w:t xml:space="preserve"> and intensely – globally embraced at a pace </w:t>
-      </w:r>
-      <w:r>
-        <w:rPr>
-          <w:sz w:val="18"/>
-          <w:szCs w:val="18"/>
-        </w:rPr>
-        <w:t>unmatched in the history of Computing’s many, many programming language platforms.</w:t>
-      </w:r>
-    </w:p>
-    <w:p>
-      <w:pPr>
-        <w:pStyle w:val="NoSpacing"/>
-        <w:rPr>
-          <w:sz w:val="18"/>
-          <w:szCs w:val="18"/>
-        </w:rPr>
-      </w:pPr>
-    </w:p>
-    <w:p>
-      <w:pPr>
-        <w:pStyle w:val="NoSpacing"/>
-        <w:rPr>
-          <w:sz w:val="18"/>
-          <w:szCs w:val="18"/>
-        </w:rPr>
-      </w:pPr>
-      <w:r>
-        <w:rPr>
-          <w:sz w:val="18"/>
-          <w:szCs w:val="18"/>
-        </w:rPr>
-        <w:t>In the beginning, Sun offered the Java VM to run on exactly 3 operating systems:  (</w:t>
-      </w:r>
-      <w:proofErr w:type="spellStart"/>
-      <w:r>
-        <w:rPr>
-          <w:sz w:val="18"/>
-          <w:szCs w:val="18"/>
-        </w:rPr>
-        <w:t>i</w:t>
-      </w:r>
-      <w:proofErr w:type="spellEnd"/>
-      <w:r>
-        <w:rPr>
-          <w:sz w:val="18"/>
-          <w:szCs w:val="18"/>
-        </w:rPr>
-        <w:t xml:space="preserve">) </w:t>
-      </w:r>
-      <w:proofErr w:type="gramStart"/>
-      <w:r>
-        <w:rPr>
-          <w:sz w:val="18"/>
-          <w:szCs w:val="18"/>
-        </w:rPr>
-        <w:t>Solaris  (</w:t>
-      </w:r>
-      <w:proofErr w:type="gramEnd"/>
-      <w:r>
-        <w:rPr>
-          <w:sz w:val="18"/>
-          <w:szCs w:val="18"/>
-        </w:rPr>
-        <w:t xml:space="preserve">ii) Linux  (iii) Windows.    Because Microsoft had just a few years earlier </w:t>
-      </w:r>
-      <w:r>
-        <w:rPr>
-          <w:sz w:val="18"/>
-          <w:szCs w:val="18"/>
-        </w:rPr>
-        <w:t xml:space="preserve">(1993) delivered the </w:t>
-      </w:r>
-      <w:proofErr w:type="spellStart"/>
-      <w:r>
-        <w:rPr>
-          <w:sz w:val="18"/>
-          <w:szCs w:val="18"/>
-        </w:rPr>
-        <w:t>WinSOCK</w:t>
-      </w:r>
-      <w:proofErr w:type="spellEnd"/>
-      <w:r>
-        <w:rPr>
-          <w:sz w:val="18"/>
-          <w:szCs w:val="18"/>
-        </w:rPr>
-        <w:t xml:space="preserve"> protocol stack with Windows</w:t>
-      </w:r>
-      <w:r>
-        <w:rPr>
-          <w:sz w:val="18"/>
-          <w:szCs w:val="18"/>
-        </w:rPr>
-        <w:t xml:space="preserve">, Windows could now do TCP/IP networking </w:t>
-      </w:r>
-      <w:r>
-        <w:rPr>
-          <w:sz w:val="18"/>
-          <w:szCs w:val="18"/>
-        </w:rPr>
-        <w:t xml:space="preserve">(and </w:t>
-      </w:r>
-      <w:r>
-        <w:rPr>
-          <w:sz w:val="18"/>
-          <w:szCs w:val="18"/>
-        </w:rPr>
-        <w:t>through a</w:t>
-      </w:r>
-      <w:r>
-        <w:rPr>
-          <w:sz w:val="18"/>
-          <w:szCs w:val="18"/>
-        </w:rPr>
-        <w:t>n API fully supported by Microsoft)</w:t>
-      </w:r>
-      <w:r>
-        <w:rPr>
-          <w:sz w:val="18"/>
-          <w:szCs w:val="18"/>
-        </w:rPr>
-        <w:t xml:space="preserve">.  The various *nix systems (of course) had been doing TCP/IP since the 1970s.  Microsoft’s introduction of </w:t>
-      </w:r>
-      <w:proofErr w:type="spellStart"/>
-      <w:r>
-        <w:rPr>
-          <w:sz w:val="18"/>
-          <w:szCs w:val="18"/>
-        </w:rPr>
-        <w:t>WinSOCK</w:t>
-      </w:r>
-      <w:proofErr w:type="spellEnd"/>
-      <w:r>
-        <w:rPr>
-          <w:sz w:val="18"/>
-          <w:szCs w:val="18"/>
-        </w:rPr>
-        <w:t xml:space="preserve"> was absolutely essential to Java becoming what it became.  </w:t>
-      </w:r>
-      <w:r>
-        <w:rPr>
-          <w:sz w:val="18"/>
-          <w:szCs w:val="18"/>
-        </w:rPr>
-        <w:t xml:space="preserve">Without </w:t>
-      </w:r>
-      <w:proofErr w:type="spellStart"/>
-      <w:r>
-        <w:rPr>
-          <w:sz w:val="18"/>
-          <w:szCs w:val="18"/>
-        </w:rPr>
-        <w:t>WinSOCK</w:t>
-      </w:r>
-      <w:proofErr w:type="spellEnd"/>
-      <w:r>
-        <w:rPr>
-          <w:sz w:val="18"/>
-          <w:szCs w:val="18"/>
-        </w:rPr>
-        <w:t xml:space="preserve"> you could not deliver a Windows VM that supported the java.net.* and the java.io.* APIs.   </w:t>
-      </w:r>
-      <w:r>
-        <w:rPr>
-          <w:sz w:val="18"/>
-          <w:szCs w:val="18"/>
-        </w:rPr>
-        <w:t xml:space="preserve">Without it, Java could not build a complete </w:t>
-      </w:r>
-      <w:r>
-        <w:rPr>
-          <w:sz w:val="18"/>
-          <w:szCs w:val="18"/>
-        </w:rPr>
-        <w:t xml:space="preserve">network capable </w:t>
-      </w:r>
-      <w:r>
-        <w:rPr>
-          <w:sz w:val="18"/>
-          <w:szCs w:val="18"/>
-        </w:rPr>
-        <w:t>VM that would run</w:t>
-      </w:r>
-      <w:r>
-        <w:rPr>
-          <w:sz w:val="18"/>
-          <w:szCs w:val="18"/>
-        </w:rPr>
-        <w:t xml:space="preserve"> on</w:t>
-      </w:r>
-      <w:r>
-        <w:rPr>
-          <w:sz w:val="18"/>
-          <w:szCs w:val="18"/>
-        </w:rPr>
-        <w:t xml:space="preserve"> the OS that monopolized the </w:t>
-      </w:r>
-      <w:r>
-        <w:rPr>
-          <w:sz w:val="18"/>
-          <w:szCs w:val="18"/>
-        </w:rPr>
-        <w:t xml:space="preserve">world’s </w:t>
-      </w:r>
-      <w:r>
-        <w:rPr>
-          <w:sz w:val="18"/>
-          <w:szCs w:val="18"/>
-        </w:rPr>
-        <w:t>desktop</w:t>
-      </w:r>
-      <w:r>
-        <w:rPr>
-          <w:sz w:val="18"/>
-          <w:szCs w:val="18"/>
-        </w:rPr>
-        <w:t>s</w:t>
-      </w:r>
-      <w:r>
-        <w:rPr>
-          <w:sz w:val="18"/>
-          <w:szCs w:val="18"/>
-        </w:rPr>
-        <w:t xml:space="preserve">. </w:t>
-      </w:r>
-      <w:r>
-        <w:rPr>
-          <w:sz w:val="18"/>
-          <w:szCs w:val="18"/>
-        </w:rPr>
-        <w:t xml:space="preserve"> </w:t>
-      </w:r>
-      <w:r>
-        <w:rPr>
-          <w:sz w:val="18"/>
-          <w:szCs w:val="18"/>
-        </w:rPr>
-        <w:t xml:space="preserve"> Instead of </w:t>
-      </w:r>
-      <w:r>
-        <w:rPr>
-          <w:sz w:val="18"/>
-          <w:szCs w:val="18"/>
-        </w:rPr>
-        <w:t xml:space="preserve">Java™ </w:t>
-      </w:r>
-      <w:r>
-        <w:rPr>
-          <w:sz w:val="18"/>
-          <w:szCs w:val="18"/>
-        </w:rPr>
-        <w:t>reaching “maybe a million”</w:t>
-      </w:r>
-      <w:r>
-        <w:rPr>
-          <w:sz w:val="18"/>
-          <w:szCs w:val="18"/>
-        </w:rPr>
-        <w:t xml:space="preserve"> desktops, with Windows now doing full TCP/IP</w:t>
-      </w:r>
-      <w:proofErr w:type="gramStart"/>
-      <w:r>
-        <w:rPr>
-          <w:sz w:val="18"/>
-          <w:szCs w:val="18"/>
-        </w:rPr>
-        <w:t>,  Java</w:t>
-      </w:r>
-      <w:proofErr w:type="gramEnd"/>
-      <w:r>
-        <w:rPr>
-          <w:sz w:val="18"/>
-          <w:szCs w:val="18"/>
-        </w:rPr>
-        <w:t>™ could now reach “maybe a billion” desktops.</w:t>
-      </w:r>
-    </w:p>
-    <w:p>
-      <w:pPr>
-        <w:pStyle w:val="NoSpacing"/>
-        <w:rPr>
-          <w:sz w:val="18"/>
-          <w:szCs w:val="18"/>
-        </w:rPr>
-      </w:pPr>
-    </w:p>
-    <w:p>
-      <w:pPr>
-        <w:pStyle w:val="NoSpacing"/>
-        <w:rPr>
-          <w:sz w:val="18"/>
-          <w:szCs w:val="18"/>
-        </w:rPr>
-      </w:pPr>
-      <w:proofErr w:type="gramStart"/>
-      <w:r>
-        <w:rPr>
-          <w:sz w:val="18"/>
-          <w:szCs w:val="18"/>
-        </w:rPr>
-        <w:t>E</w:t>
-      </w:r>
-      <w:r>
-        <w:rPr>
-          <w:sz w:val="18"/>
-          <w:szCs w:val="18"/>
-        </w:rPr>
-        <w:t>nough already with this “brief” review of the</w:t>
-      </w:r>
-      <w:r>
-        <w:rPr>
-          <w:sz w:val="18"/>
-          <w:szCs w:val="18"/>
-        </w:rPr>
-        <w:t xml:space="preserve"> Java™ history of delivering a completely </w:t>
-      </w:r>
-      <w:proofErr w:type="spellStart"/>
-      <w:r>
-        <w:rPr>
-          <w:sz w:val="18"/>
-          <w:szCs w:val="18"/>
-        </w:rPr>
-        <w:t>poprtable</w:t>
-      </w:r>
-      <w:proofErr w:type="spellEnd"/>
-      <w:r>
-        <w:rPr>
-          <w:sz w:val="18"/>
-          <w:szCs w:val="18"/>
-        </w:rPr>
-        <w:t xml:space="preserve"> Networking and Sockets API to the masses.</w:t>
-      </w:r>
-      <w:proofErr w:type="gramEnd"/>
-      <w:r>
-        <w:rPr>
-          <w:sz w:val="18"/>
-          <w:szCs w:val="18"/>
-        </w:rPr>
-        <w:t xml:space="preserve">  Enough with emphasizing  the importance of Microsoft delivering </w:t>
-      </w:r>
-      <w:proofErr w:type="spellStart"/>
-      <w:r>
-        <w:rPr>
-          <w:sz w:val="18"/>
-          <w:szCs w:val="18"/>
-        </w:rPr>
-        <w:t>WinSOCK</w:t>
-      </w:r>
-      <w:proofErr w:type="spellEnd"/>
-      <w:r>
-        <w:rPr>
-          <w:sz w:val="18"/>
-          <w:szCs w:val="18"/>
-        </w:rPr>
-        <w:t xml:space="preserve"> to being so absolutely crucial to Java exploding onto the world wide web as *the* internet programming language.</w:t>
-      </w:r>
-    </w:p>
-    <w:p>
-      <w:pPr>
-        <w:pStyle w:val="NoSpacing"/>
-        <w:rPr>
-          <w:sz w:val="18"/>
-          <w:szCs w:val="18"/>
-        </w:rPr>
-      </w:pPr>
-    </w:p>
-    <w:p>
-      <w:pPr>
-        <w:pStyle w:val="NoSpacing"/>
-        <w:rPr>
-          <w:sz w:val="18"/>
-          <w:szCs w:val="18"/>
-        </w:rPr>
-      </w:pPr>
-      <w:r>
-        <w:rPr>
-          <w:sz w:val="18"/>
-          <w:szCs w:val="18"/>
-        </w:rPr>
-        <w:t>Things have changed.</w:t>
-      </w:r>
-    </w:p>
-    <w:p>
-      <w:pPr>
-        <w:pStyle w:val="NoSpacing"/>
-        <w:rPr>
-          <w:sz w:val="18"/>
-          <w:szCs w:val="18"/>
-        </w:rPr>
-      </w:pPr>
-    </w:p>
-    <w:p>
-      <w:pPr>
-        <w:pStyle w:val="NoSpacing"/>
-        <w:rPr>
-          <w:sz w:val="18"/>
-          <w:szCs w:val="18"/>
-        </w:rPr>
-      </w:pPr>
-      <w:r>
-        <w:rPr>
-          <w:sz w:val="18"/>
-          <w:szCs w:val="18"/>
-        </w:rPr>
-        <w:t xml:space="preserve">Sure, Java is still “write once, run everywhere”.   Portability is still a central priority.  But, now with Java 7 and </w:t>
-      </w:r>
-      <w:r>
-        <w:rPr>
-          <w:i/>
-          <w:sz w:val="18"/>
-          <w:szCs w:val="18"/>
-        </w:rPr>
-        <w:t>Sockets Direct Protocol</w:t>
-      </w:r>
-      <w:r>
-        <w:rPr>
-          <w:sz w:val="18"/>
-          <w:szCs w:val="18"/>
-        </w:rPr>
-        <w:t xml:space="preserve"> a whole lot more can be done with the Java VM.   </w:t>
-      </w:r>
-      <w:r>
-        <w:rPr>
-          <w:sz w:val="18"/>
-          <w:szCs w:val="18"/>
-        </w:rPr>
-        <w:t xml:space="preserve">Portability is not the only priority. </w:t>
-      </w:r>
-      <w:r>
-        <w:rPr>
-          <w:sz w:val="18"/>
-          <w:szCs w:val="18"/>
-        </w:rPr>
-        <w:t xml:space="preserve">Accommodating ultra-high performance use cases is now a very big priority for the Java VM.  With </w:t>
-      </w:r>
-      <w:r>
-        <w:rPr>
-          <w:i/>
-          <w:sz w:val="18"/>
-          <w:szCs w:val="18"/>
-        </w:rPr>
-        <w:t>Sockets Direct Protocol</w:t>
-      </w:r>
-      <w:r>
-        <w:rPr>
-          <w:sz w:val="18"/>
-          <w:szCs w:val="18"/>
-        </w:rPr>
-        <w:t xml:space="preserve"> the Java VM can now deliver the same Networking </w:t>
-      </w:r>
-      <w:r>
-        <w:rPr>
-          <w:sz w:val="18"/>
-          <w:szCs w:val="18"/>
-        </w:rPr>
-        <w:t xml:space="preserve">and Sockets </w:t>
-      </w:r>
-      <w:proofErr w:type="gramStart"/>
-      <w:r>
-        <w:rPr>
-          <w:sz w:val="18"/>
-          <w:szCs w:val="18"/>
-        </w:rPr>
-        <w:t>APIs  that</w:t>
-      </w:r>
-      <w:proofErr w:type="gramEnd"/>
-      <w:r>
-        <w:rPr>
-          <w:sz w:val="18"/>
-          <w:szCs w:val="18"/>
-        </w:rPr>
-        <w:t xml:space="preserve"> </w:t>
-      </w:r>
-      <w:r>
-        <w:rPr>
-          <w:i/>
-          <w:sz w:val="18"/>
-          <w:szCs w:val="18"/>
-        </w:rPr>
-        <w:t xml:space="preserve">directly </w:t>
-      </w:r>
-      <w:r>
-        <w:rPr>
-          <w:sz w:val="18"/>
-          <w:szCs w:val="18"/>
-        </w:rPr>
-        <w:t xml:space="preserve"> access the </w:t>
-      </w:r>
-      <w:r>
-        <w:rPr>
-          <w:i/>
-          <w:sz w:val="18"/>
-          <w:szCs w:val="18"/>
-        </w:rPr>
-        <w:t xml:space="preserve">native </w:t>
-      </w:r>
-      <w:r>
-        <w:rPr>
-          <w:sz w:val="18"/>
-          <w:szCs w:val="18"/>
-        </w:rPr>
-        <w:t xml:space="preserve"> power of </w:t>
-      </w:r>
-      <w:proofErr w:type="spellStart"/>
-      <w:r>
-        <w:rPr>
-          <w:b/>
-          <w:sz w:val="18"/>
-          <w:szCs w:val="18"/>
-        </w:rPr>
-        <w:t>Infiniband</w:t>
-      </w:r>
-      <w:proofErr w:type="spellEnd"/>
-      <w:r>
-        <w:rPr>
-          <w:sz w:val="18"/>
-          <w:szCs w:val="18"/>
-        </w:rPr>
-        <w:t xml:space="preserve">.   </w:t>
-      </w:r>
-      <w:proofErr w:type="spellStart"/>
-      <w:r>
-        <w:rPr>
-          <w:sz w:val="18"/>
-          <w:szCs w:val="18"/>
-        </w:rPr>
-        <w:t>Infiniband</w:t>
-      </w:r>
-      <w:proofErr w:type="spellEnd"/>
-      <w:r>
-        <w:rPr>
-          <w:sz w:val="18"/>
-          <w:szCs w:val="18"/>
-        </w:rPr>
-        <w:t xml:space="preserve"> is much faster than Ethernet.  </w:t>
-      </w:r>
-      <w:proofErr w:type="spellStart"/>
-      <w:r>
-        <w:rPr>
-          <w:sz w:val="18"/>
-          <w:szCs w:val="18"/>
-        </w:rPr>
-        <w:t>Infiniband</w:t>
-      </w:r>
-      <w:proofErr w:type="spellEnd"/>
-      <w:r>
-        <w:rPr>
-          <w:sz w:val="18"/>
-          <w:szCs w:val="18"/>
-        </w:rPr>
-        <w:t xml:space="preserve"> is </w:t>
-      </w:r>
-      <w:proofErr w:type="gramStart"/>
-      <w:r>
-        <w:rPr>
-          <w:sz w:val="18"/>
-          <w:szCs w:val="18"/>
-        </w:rPr>
-        <w:t>the  physical</w:t>
-      </w:r>
-      <w:proofErr w:type="gramEnd"/>
-      <w:r>
-        <w:rPr>
-          <w:sz w:val="18"/>
-          <w:szCs w:val="18"/>
-        </w:rPr>
         <w:t xml:space="preserve"> network layer provider of choice to the UHP computing community.</w:t>
       </w:r>
     </w:p>
@@ -960,6 +1355,7 @@
           <w:sz w:val="18"/>
           <w:szCs w:val="18"/>
         </w:rPr>
+        <w:lastRenderedPageBreak/>
         <w:t xml:space="preserve">We’ll talk about exactly what </w:t>
       </w:r>
       <w:proofErr w:type="spellStart"/>
@@ -1580,12 +1976,14 @@
       <w:pPr>
         <w:pStyle w:val="NoSpacing"/>
         <w:rPr>
-          <w:sz w:val="18"/>
-          <w:szCs w:val="18"/>
-        </w:rPr>
-      </w:pPr>
-      <w:r>
-        <w:rPr>
+          <w:b/>
+          <w:sz w:val="18"/>
+          <w:szCs w:val="18"/>
+        </w:rPr>
+      </w:pPr>
+      <w:r>
+        <w:rPr>
+          <w:b/>
           <w:sz w:val="18"/>
           <w:szCs w:val="18"/>
         </w:rPr>
@@ -2773,12 +3171,14 @@
       <w:pPr>
         <w:pStyle w:val="NoSpacing"/>
         <w:rPr>
-          <w:sz w:val="18"/>
-          <w:szCs w:val="18"/>
-        </w:rPr>
-      </w:pPr>
-      <w:r>
-        <w:rPr>
+          <w:b/>
+          <w:sz w:val="18"/>
+          <w:szCs w:val="18"/>
+        </w:rPr>
+      </w:pPr>
+      <w:r>
+        <w:rPr>
+          <w:b/>
           <w:sz w:val="18"/>
           <w:szCs w:val="18"/>
         </w:rPr>
@@ -2786,6 +3186,7 @@
       </w:r>
       <w:r>
         <w:rPr>
+          <w:b/>
           <w:sz w:val="18"/>
           <w:szCs w:val="18"/>
         </w:rPr>
@@ -2793,6 +3194,7 @@
       </w:r>
       <w:r>
         <w:rPr>
+          <w:b/>
           <w:sz w:val="18"/>
           <w:szCs w:val="18"/>
         </w:rPr>
@@ -2801,6 +3203,7 @@
       <w:proofErr w:type="gramStart"/>
       <w:r>
         <w:rPr>
+          <w:b/>
           <w:sz w:val="18"/>
           <w:szCs w:val="18"/>
         </w:rPr>
@@ -2808,6 +3211,7 @@
       </w:r>
       <w:r>
         <w:rPr>
+          <w:b/>
           <w:sz w:val="18"/>
           <w:szCs w:val="18"/>
         </w:rPr>
@@ -2816,6 +3220,7 @@
       <w:proofErr w:type="gramEnd"/>
       <w:r>
         <w:rPr>
+          <w:b/>
           <w:sz w:val="18"/>
           <w:szCs w:val="18"/>
         </w:rPr>
@@ -2826,6 +3231,7 @@
       <w:pPr>
         <w:pStyle w:val="NoSpacing"/>
         <w:rPr>
+          <w:b/>
           <w:sz w:val="18"/>
           <w:szCs w:val="18"/>
         </w:rPr>
@@ -3061,16 +3467,16 @@
         <w:spacing w:after="408" w:line="138" w:lineRule="atLeast"/>
         <w:textAlignment w:val="baseline"/>
         <w:rPr>
-          <w:rFonts w:eastAsia="Times New Roman" w:cs="Times New Roman"/>
-          <w:sz w:val="18"/>
-          <w:szCs w:val="18"/>
-        </w:rPr>
-      </w:pPr>
-      <w:r>
-        <w:rPr>
-          <w:sz w:val="18"/>
-          <w:szCs w:val="18"/>
-        </w:rPr>
+          <w:sz w:val="18"/>
+          <w:szCs w:val="18"/>
+        </w:rPr>
+      </w:pPr>
+      <w:r>
+        <w:rPr>
+          <w:sz w:val="18"/>
+          <w:szCs w:val="18"/>
+        </w:rPr>
+        <w:lastRenderedPageBreak/>
         <w:t xml:space="preserve">By empowering a Java join point to RDMA, SDP implicitly </w:t>
       </w:r>
       <w:r>
@@ -3526,14 +3932,19 @@
     </w:p>
     <w:p>
       <w:pPr>
-        <w:pStyle w:val="NoSpacing"/>
-        <w:rPr>
-          <w:sz w:val="18"/>
-          <w:szCs w:val="18"/>
-        </w:rPr>
-      </w:pPr>
-      <w:r>
-        <w:rPr>
+        <w:shd w:val="clear" w:color="auto" w:fill="FFFFFF"/>
+        <w:spacing w:after="408" w:line="138" w:lineRule="atLeast"/>
+        <w:textAlignment w:val="baseline"/>
+        <w:rPr>
+          <w:rFonts w:eastAsia="Times New Roman" w:cs="Times New Roman"/>
+          <w:b/>
+          <w:sz w:val="18"/>
+          <w:szCs w:val="18"/>
+        </w:rPr>
+      </w:pPr>
+      <w:r>
+        <w:rPr>
+          <w:b/>
           <w:sz w:val="18"/>
           <w:szCs w:val="18"/>
         </w:rPr>
@@ -3541,6 +3952,7 @@
       </w:r>
       <w:r>
         <w:rPr>
+          <w:b/>
           <w:sz w:val="18"/>
           <w:szCs w:val="18"/>
         </w:rPr>
@@ -3548,6 +3960,7 @@
       </w:r>
       <w:r>
         <w:rPr>
+          <w:b/>
           <w:sz w:val="18"/>
           <w:szCs w:val="18"/>
         </w:rPr>
@@ -3555,6 +3968,7 @@
       </w:r>
       <w:r>
         <w:rPr>
+          <w:b/>
           <w:sz w:val="18"/>
           <w:szCs w:val="18"/>
         </w:rPr>
@@ -3562,6 +3976,7 @@
       </w:r>
       <w:r>
         <w:rPr>
+          <w:b/>
           <w:sz w:val="18"/>
           <w:szCs w:val="18"/>
         </w:rPr>
@@ -3569,6 +3984,7 @@
       </w:r>
       <w:r>
         <w:rPr>
+          <w:b/>
           <w:sz w:val="18"/>
           <w:szCs w:val="18"/>
         </w:rPr>
@@ -3576,6 +3992,7 @@
       </w:r>
       <w:r>
         <w:rPr>
+          <w:b/>
           <w:sz w:val="18"/>
           <w:szCs w:val="18"/>
         </w:rPr>
@@ -3583,6 +4000,7 @@
       </w:r>
       <w:r>
         <w:rPr>
+          <w:b/>
           <w:sz w:val="18"/>
           <w:szCs w:val="18"/>
         </w:rPr>
@@ -3611,7 +4029,6 @@
           <w:sz w:val="18"/>
           <w:szCs w:val="18"/>
         </w:rPr>
-        <w:lastRenderedPageBreak/>
         <w:t xml:space="preserve">The following diagram pictures how Node 1 </w:t>
       </w:r>
       <w:proofErr w:type="gramStart"/>
@@ -3763,6 +4180,51 @@
         </w:rPr>
         <w:t xml:space="preserve"> or services being invoked.  The Java data transfer completely by-passes both Operating Systems.  Wow, right?</w:t>
       </w:r>
+    </w:p>
+    <w:p>
+      <w:pPr>
+        <w:pStyle w:val="NoSpacing"/>
+        <w:rPr>
+          <w:sz w:val="18"/>
+          <w:szCs w:val="18"/>
+        </w:rPr>
+      </w:pPr>
+    </w:p>
+    <w:p>
+      <w:pPr>
+        <w:pStyle w:val="NoSpacing"/>
+        <w:rPr>
+          <w:sz w:val="18"/>
+          <w:szCs w:val="18"/>
+        </w:rPr>
+      </w:pPr>
+    </w:p>
+    <w:p>
+      <w:pPr>
+        <w:pStyle w:val="NoSpacing"/>
+        <w:rPr>
+          <w:sz w:val="18"/>
+          <w:szCs w:val="18"/>
+        </w:rPr>
+      </w:pPr>
+    </w:p>
+    <w:p>
+      <w:pPr>
+        <w:pStyle w:val="NoSpacing"/>
+        <w:rPr>
+          <w:sz w:val="18"/>
+          <w:szCs w:val="18"/>
+        </w:rPr>
+      </w:pPr>
+    </w:p>
+    <w:p>
+      <w:pPr>
+        <w:pStyle w:val="NoSpacing"/>
+        <w:rPr>
+          <w:sz w:val="18"/>
+          <w:szCs w:val="18"/>
+        </w:rPr>
+      </w:pPr>
     </w:p>
     <w:p>
       <w:pPr>
@@ -3780,8 +4242,8 @@
         <w:tblLook w:val="04A0" w:firstRow="1" w:lastRow="0" w:firstColumn="1" w:lastColumn="0" w:noHBand="0" w:noVBand="1"/>
       </w:tblPr>
       <w:tblGrid>
-        <w:gridCol w:w="4871"/>
-        <w:gridCol w:w="4705"/>
+        <w:gridCol w:w="5406"/>
+        <w:gridCol w:w="4170"/>
       </w:tblGrid>
       <w:tr>
         <w:tc>
@@ -3799,11 +4261,34 @@
               <w:spacing w:after="408" w:line="138" w:lineRule="atLeast"/>
               <w:textAlignment w:val="baseline"/>
               <w:rPr>
+                <w:noProof/>
+                <w:sz w:val="18"/>
+                <w:szCs w:val="18"/>
+              </w:rPr>
+            </w:pPr>
+          </w:p>
+          <w:p>
+            <w:pPr>
+              <w:spacing w:after="408" w:line="138" w:lineRule="atLeast"/>
+              <w:textAlignment w:val="baseline"/>
+              <w:rPr>
+                <w:noProof/>
+                <w:sz w:val="18"/>
+                <w:szCs w:val="18"/>
+              </w:rPr>
+            </w:pPr>
+          </w:p>
+          <w:p>
+            <w:pPr>
+              <w:spacing w:after="408" w:line="138" w:lineRule="atLeast"/>
+              <w:textAlignment w:val="baseline"/>
+              <w:rPr>
                 <w:rFonts w:eastAsia="Times New Roman" w:cs="Times New Roman"/>
                 <w:sz w:val="18"/>
                 <w:szCs w:val="18"/>
               </w:rPr>
             </w:pPr>
+            <w:bookmarkStart w:id="0" w:name="_GoBack"/>
             <w:r>
               <w:rPr>
                 <w:noProof/>
@@ -3812,8 +4297,8 @@
               </w:rPr>
               <w:drawing>
                 <wp:inline distT="0" distB="0" distL="0" distR="0" wp14:anchorId="3E67693E" wp14:editId="203D3343">
-                  <wp:extent cx="2955930" cy="2103120"/>
-                  <wp:effectExtent l="0" t="0" r="0" b="0"/>
+                  <wp:extent cx="3291508" cy="2341880"/>
+                  <wp:effectExtent l="0" t="0" r="4445" b="1270"/>
                   <wp:docPr id="8" name="Picture 8"/>
                   <wp:cNvGraphicFramePr>
                     <a:graphicFrameLocks xmlns:a="http://schemas.openxmlformats.org/drawingml/2006/main" noChangeAspect="1"/>
@@ -3840,7 +4325,7 @@
                         <pic:spPr>
                           <a:xfrm>
                             <a:off x="0" y="0"/>
-                            <a:ext cx="2960718" cy="2106526"/>
+                            <a:ext cx="3296839" cy="2345673"/>
                           </a:xfrm>
                           <a:prstGeom prst="rect">
                             <a:avLst/>
@@ -3852,6 +4337,7 @@
                 </wp:inline>
               </w:drawing>
             </w:r>
+            <w:bookmarkEnd w:id="0"/>
           </w:p>
         </w:tc>
         <w:tc>
@@ -3866,22 +4352,18 @@
           </w:tcPr>
           <w:p>
             <w:pPr>
-              <w:pStyle w:val="ListParagraph"/>
+              <w:pStyle w:val="NoSpacing"/>
               <w:numPr>
                 <w:ilvl w:val="0"/>
-                <w:numId w:val="3"/>
+                <w:numId w:val="8"/>
               </w:numPr>
-              <w:spacing w:after="408" w:line="138" w:lineRule="atLeast"/>
-              <w:textAlignment w:val="baseline"/>
-              <w:rPr>
-                <w:rFonts w:eastAsia="Times New Roman" w:cs="Times New Roman"/>
+              <w:rPr>
                 <w:sz w:val="18"/>
                 <w:szCs w:val="18"/>
               </w:rPr>
             </w:pPr>
             <w:r>
               <w:rPr>
-                <w:rFonts w:eastAsia="Times New Roman" w:cs="Times New Roman"/>
                 <w:sz w:val="18"/>
                 <w:szCs w:val="18"/>
               </w:rPr>
@@ -3889,7 +4371,6 @@
             </w:r>
             <w:r>
               <w:rPr>
-                <w:rFonts w:eastAsia="Times New Roman" w:cs="Times New Roman"/>
                 <w:b/>
                 <w:sz w:val="18"/>
                 <w:szCs w:val="18"/>
@@ -3898,7 +4379,6 @@
             </w:r>
             <w:r>
               <w:rPr>
-                <w:rFonts w:eastAsia="Times New Roman" w:cs="Times New Roman"/>
                 <w:sz w:val="18"/>
                 <w:szCs w:val="18"/>
               </w:rPr>
@@ -3907,7 +4387,6 @@
             <w:proofErr w:type="spellStart"/>
             <w:r>
               <w:rPr>
-                <w:rFonts w:eastAsia="Times New Roman" w:cs="Times New Roman"/>
                 <w:sz w:val="18"/>
                 <w:szCs w:val="18"/>
               </w:rPr>
@@ -3916,7 +4395,6 @@
             <w:proofErr w:type="spellEnd"/>
             <w:r>
               <w:rPr>
-                <w:rFonts w:eastAsia="Times New Roman" w:cs="Times New Roman"/>
                 <w:sz w:val="18"/>
                 <w:szCs w:val="18"/>
               </w:rPr>
@@ -3924,7 +4402,6 @@
             </w:r>
             <w:r>
               <w:rPr>
-                <w:rFonts w:eastAsia="Times New Roman" w:cs="Times New Roman"/>
                 <w:i/>
                 <w:sz w:val="18"/>
                 <w:szCs w:val="18"/>
@@ -3933,7 +4410,6 @@
             </w:r>
             <w:r>
               <w:rPr>
-                <w:rFonts w:eastAsia="Times New Roman" w:cs="Times New Roman"/>
                 <w:sz w:val="18"/>
                 <w:szCs w:val="18"/>
               </w:rPr>
@@ -3942,7 +4418,6 @@
             <w:proofErr w:type="spellStart"/>
             <w:r>
               <w:rPr>
-                <w:rFonts w:eastAsia="Times New Roman" w:cs="Times New Roman"/>
                 <w:sz w:val="18"/>
                 <w:szCs w:val="18"/>
               </w:rPr>
@@ -3950,7 +4425,6 @@
             </w:r>
             <w:r>
               <w:rPr>
-                <w:rFonts w:eastAsia="Times New Roman" w:cs="Times New Roman"/>
                 <w:sz w:val="18"/>
                 <w:szCs w:val="18"/>
               </w:rPr>
@@ -3959,7 +4433,6 @@
             <w:proofErr w:type="spellEnd"/>
             <w:r>
               <w:rPr>
-                <w:rFonts w:eastAsia="Times New Roman" w:cs="Times New Roman"/>
                 <w:sz w:val="18"/>
                 <w:szCs w:val="18"/>
               </w:rPr>
@@ -3967,7 +4440,6 @@
             </w:r>
             <w:r>
               <w:rPr>
-                <w:rFonts w:eastAsia="Times New Roman" w:cs="Times New Roman"/>
                 <w:i/>
                 <w:sz w:val="18"/>
                 <w:szCs w:val="18"/>
@@ -3976,7 +4448,6 @@
             </w:r>
             <w:r>
               <w:rPr>
-                <w:rFonts w:eastAsia="Times New Roman" w:cs="Times New Roman"/>
                 <w:sz w:val="18"/>
                 <w:szCs w:val="18"/>
               </w:rPr>
@@ -3985,15 +4456,31 @@
           </w:p>
           <w:p>
             <w:pPr>
-              <w:pStyle w:val="ListParagraph"/>
+              <w:pStyle w:val="NoSpacing"/>
+              <w:ind w:left="720"/>
+              <w:rPr>
+                <w:sz w:val="18"/>
+                <w:szCs w:val="18"/>
+              </w:rPr>
+            </w:pPr>
+          </w:p>
+          <w:p>
+            <w:pPr>
+              <w:pStyle w:val="NoSpacing"/>
+              <w:rPr>
+                <w:sz w:val="18"/>
+                <w:szCs w:val="18"/>
+              </w:rPr>
+            </w:pPr>
+          </w:p>
+          <w:p>
+            <w:pPr>
+              <w:pStyle w:val="NoSpacing"/>
               <w:numPr>
                 <w:ilvl w:val="0"/>
-                <w:numId w:val="3"/>
+                <w:numId w:val="8"/>
               </w:numPr>
-              <w:spacing w:after="408" w:line="138" w:lineRule="atLeast"/>
-              <w:textAlignment w:val="baseline"/>
-              <w:rPr>
-                <w:rFonts w:eastAsia="Times New Roman" w:cs="Times New Roman"/>
+              <w:rPr>
                 <w:color w:val="0070C0"/>
                 <w:sz w:val="18"/>
                 <w:szCs w:val="18"/>
@@ -4001,7 +4488,6 @@
             </w:pPr>
             <w:r>
               <w:rPr>
-                <w:rFonts w:eastAsia="Times New Roman" w:cs="Times New Roman"/>
                 <w:color w:val="0070C0"/>
                 <w:sz w:val="18"/>
                 <w:szCs w:val="18"/>
@@ -4010,7 +4496,6 @@
             </w:r>
             <w:r>
               <w:rPr>
-                <w:rFonts w:eastAsia="Times New Roman" w:cs="Times New Roman"/>
                 <w:color w:val="0070C0"/>
                 <w:sz w:val="18"/>
                 <w:szCs w:val="18"/>
@@ -4020,7 +4505,6 @@
             <w:proofErr w:type="spellStart"/>
             <w:r>
               <w:rPr>
-                <w:rFonts w:eastAsia="Times New Roman" w:cs="Times New Roman"/>
                 <w:color w:val="0070C0"/>
                 <w:sz w:val="18"/>
                 <w:szCs w:val="18"/>
@@ -4030,7 +4514,6 @@
             <w:proofErr w:type="spellEnd"/>
             <w:r>
               <w:rPr>
-                <w:rFonts w:eastAsia="Times New Roman" w:cs="Times New Roman"/>
                 <w:color w:val="0070C0"/>
                 <w:sz w:val="18"/>
                 <w:szCs w:val="18"/>
@@ -4040,7 +4523,6 @@
             <w:proofErr w:type="spellStart"/>
             <w:r>
               <w:rPr>
-                <w:rFonts w:eastAsia="Times New Roman" w:cs="Times New Roman"/>
                 <w:color w:val="0070C0"/>
                 <w:sz w:val="18"/>
                 <w:szCs w:val="18"/>
@@ -4050,7 +4532,6 @@
             <w:proofErr w:type="spellEnd"/>
             <w:r>
               <w:rPr>
-                <w:rFonts w:eastAsia="Times New Roman" w:cs="Times New Roman"/>
                 <w:color w:val="0070C0"/>
                 <w:sz w:val="18"/>
                 <w:szCs w:val="18"/>
@@ -4060,22 +4541,38 @@
           </w:p>
           <w:p>
             <w:pPr>
-              <w:pStyle w:val="ListParagraph"/>
+              <w:pStyle w:val="NoSpacing"/>
+              <w:rPr>
+                <w:color w:val="0070C0"/>
+                <w:sz w:val="18"/>
+                <w:szCs w:val="18"/>
+              </w:rPr>
+            </w:pPr>
+          </w:p>
+          <w:p>
+            <w:pPr>
+              <w:pStyle w:val="NoSpacing"/>
+              <w:rPr>
+                <w:color w:val="0070C0"/>
+                <w:sz w:val="18"/>
+                <w:szCs w:val="18"/>
+              </w:rPr>
+            </w:pPr>
+          </w:p>
+          <w:p>
+            <w:pPr>
+              <w:pStyle w:val="NoSpacing"/>
               <w:numPr>
                 <w:ilvl w:val="0"/>
-                <w:numId w:val="3"/>
+                <w:numId w:val="8"/>
               </w:numPr>
-              <w:spacing w:after="408" w:line="138" w:lineRule="atLeast"/>
-              <w:textAlignment w:val="baseline"/>
-              <w:rPr>
-                <w:rFonts w:eastAsia="Times New Roman" w:cs="Times New Roman"/>
+              <w:rPr>
                 <w:sz w:val="18"/>
                 <w:szCs w:val="18"/>
               </w:rPr>
             </w:pPr>
             <w:r>
               <w:rPr>
-                <w:rFonts w:eastAsia="Times New Roman" w:cs="Times New Roman"/>
                 <w:sz w:val="18"/>
                 <w:szCs w:val="18"/>
               </w:rPr>
@@ -4083,25 +4580,14 @@
             </w:r>
             <w:r>
               <w:rPr>
-                <w:rFonts w:eastAsia="Times New Roman" w:cs="Times New Roman"/>
                 <w:b/>
                 <w:sz w:val="18"/>
                 <w:szCs w:val="18"/>
               </w:rPr>
-              <w:t>Node 2</w:t>
+              <w:t xml:space="preserve">Node 2 </w:t>
             </w:r>
             <w:r>
               <w:rPr>
-                <w:rFonts w:eastAsia="Times New Roman" w:cs="Times New Roman"/>
-                <w:b/>
-                <w:sz w:val="18"/>
-                <w:szCs w:val="18"/>
-              </w:rPr>
-              <w:t xml:space="preserve"> </w:t>
-            </w:r>
-            <w:r>
-              <w:rPr>
-                <w:rFonts w:eastAsia="Times New Roman" w:cs="Times New Roman"/>
                 <w:sz w:val="18"/>
                 <w:szCs w:val="18"/>
               </w:rPr>
@@ -4110,7 +4596,7 @@
             <w:proofErr w:type="spellStart"/>
             <w:r>
               <w:rPr>
-                <w:rFonts w:ascii="Lucida Console" w:eastAsia="Times New Roman" w:hAnsi="Lucida Console" w:cs="Times New Roman"/>
+                <w:rFonts w:ascii="Lucida Console" w:hAnsi="Lucida Console"/>
                 <w:sz w:val="18"/>
                 <w:szCs w:val="18"/>
               </w:rPr>
@@ -4119,7 +4605,6 @@
             <w:proofErr w:type="spellEnd"/>
             <w:r>
               <w:rPr>
-                <w:rFonts w:eastAsia="Times New Roman" w:cs="Times New Roman"/>
                 <w:sz w:val="18"/>
                 <w:szCs w:val="18"/>
               </w:rPr>
@@ -4128,7 +4613,7 @@
             <w:proofErr w:type="spellStart"/>
             <w:r>
               <w:rPr>
-                <w:rFonts w:ascii="Lucida Console" w:eastAsia="Times New Roman" w:hAnsi="Lucida Console" w:cs="Times New Roman"/>
+                <w:rFonts w:ascii="Lucida Console" w:hAnsi="Lucida Console"/>
                 <w:sz w:val="18"/>
                 <w:szCs w:val="18"/>
               </w:rPr>
@@ -4137,7 +4622,6 @@
             <w:proofErr w:type="spellEnd"/>
             <w:r>
               <w:rPr>
-                <w:rFonts w:eastAsia="Times New Roman" w:cs="Times New Roman"/>
                 <w:sz w:val="18"/>
                 <w:szCs w:val="18"/>
               </w:rPr>
@@ -4145,7 +4629,6 @@
             </w:r>
             <w:r>
               <w:rPr>
-                <w:rFonts w:eastAsia="Times New Roman" w:cs="Times New Roman"/>
                 <w:color w:val="0070C0"/>
                 <w:sz w:val="18"/>
                 <w:szCs w:val="18"/>
@@ -4154,7 +4637,6 @@
             </w:r>
             <w:r>
               <w:rPr>
-                <w:rFonts w:eastAsia="Times New Roman" w:cs="Times New Roman"/>
                 <w:sz w:val="18"/>
                 <w:szCs w:val="18"/>
               </w:rPr>
@@ -4163,7 +4645,6 @@
             <w:proofErr w:type="gramStart"/>
             <w:r>
               <w:rPr>
-                <w:rFonts w:eastAsia="Times New Roman" w:cs="Times New Roman"/>
                 <w:sz w:val="18"/>
                 <w:szCs w:val="18"/>
               </w:rPr>
@@ -4172,7 +4653,6 @@
             <w:proofErr w:type="gramEnd"/>
             <w:r>
               <w:rPr>
-                <w:rFonts w:eastAsia="Times New Roman" w:cs="Times New Roman"/>
                 <w:sz w:val="18"/>
                 <w:szCs w:val="18"/>
               </w:rPr>
@@ -4181,7 +4661,6 @@
             <w:proofErr w:type="spellStart"/>
             <w:r>
               <w:rPr>
-                <w:rFonts w:eastAsia="Times New Roman" w:cs="Times New Roman"/>
                 <w:sz w:val="18"/>
                 <w:szCs w:val="18"/>
               </w:rPr>
@@ -4190,7 +4669,6 @@
             <w:proofErr w:type="spellEnd"/>
             <w:r>
               <w:rPr>
-                <w:rFonts w:eastAsia="Times New Roman" w:cs="Times New Roman"/>
                 <w:sz w:val="18"/>
                 <w:szCs w:val="18"/>
               </w:rPr>
@@ -4199,40 +4677,35 @@
           </w:p>
           <w:p>
             <w:pPr>
-              <w:pStyle w:val="ListParagraph"/>
+              <w:pStyle w:val="NoSpacing"/>
+              <w:rPr>
+                <w:sz w:val="18"/>
+                <w:szCs w:val="18"/>
+              </w:rPr>
+            </w:pPr>
+          </w:p>
+          <w:p>
+            <w:pPr>
+              <w:pStyle w:val="NoSpacing"/>
               <w:numPr>
                 <w:ilvl w:val="0"/>
-                <w:numId w:val="3"/>
+                <w:numId w:val="8"/>
               </w:numPr>
-              <w:spacing w:after="408" w:line="138" w:lineRule="atLeast"/>
-              <w:textAlignment w:val="baseline"/>
-              <w:rPr>
-                <w:rFonts w:eastAsia="Times New Roman" w:cs="Times New Roman"/>
+              <w:rPr>
                 <w:sz w:val="18"/>
                 <w:szCs w:val="18"/>
               </w:rPr>
             </w:pPr>
             <w:r>
               <w:rPr>
-                <w:rFonts w:eastAsia="Times New Roman" w:cs="Times New Roman"/>
                 <w:color w:val="0070C0"/>
                 <w:sz w:val="18"/>
                 <w:szCs w:val="18"/>
               </w:rPr>
-              <w:t>Data delivered *directly* to the Java 7 VM application buffer!  No OS system or service calls involved</w:t>
+              <w:t xml:space="preserve">Data delivered *directly* to the Java 7 VM application buffer!  No OS system or service calls involved – neither from Node 1’s OS nor Node 2’s OS. </w:t>
             </w:r>
             <w:r>
               <w:rPr>
-                <w:rFonts w:eastAsia="Times New Roman" w:cs="Times New Roman"/>
-                <w:color w:val="0070C0"/>
-                <w:sz w:val="18"/>
-                <w:szCs w:val="18"/>
-              </w:rPr>
-              <w:t xml:space="preserve"> – neither from Node 1’s OS nor Node 2’s OS. </w:t>
-            </w:r>
-            <w:r>
-              <w:rPr>
-                <w:rFonts w:eastAsia="Times New Roman" w:cs="Times New Roman"/>
                 <w:i/>
                 <w:color w:val="0070C0"/>
                 <w:sz w:val="18"/>
@@ -4242,7 +4715,6 @@
             </w:r>
             <w:r>
               <w:rPr>
-                <w:rFonts w:eastAsia="Times New Roman" w:cs="Times New Roman"/>
                 <w:color w:val="0070C0"/>
                 <w:sz w:val="18"/>
                 <w:szCs w:val="18"/>
@@ -4266,6 +4738,88 @@
       <w:pPr>
         <w:pStyle w:val="NoSpacing"/>
         <w:rPr>
+          <w:sz w:val="18"/>
+          <w:szCs w:val="18"/>
+        </w:rPr>
+      </w:pPr>
+    </w:p>
+    <w:p>
+      <w:pPr>
+        <w:pStyle w:val="NoSpacing"/>
+        <w:rPr>
+          <w:sz w:val="18"/>
+          <w:szCs w:val="18"/>
+        </w:rPr>
+      </w:pPr>
+    </w:p>
+    <w:p>
+      <w:pPr>
+        <w:pStyle w:val="NoSpacing"/>
+        <w:rPr>
+          <w:sz w:val="18"/>
+          <w:szCs w:val="18"/>
+        </w:rPr>
+      </w:pPr>
+    </w:p>
+    <w:p>
+      <w:pPr>
+        <w:pStyle w:val="NoSpacing"/>
+        <w:rPr>
+          <w:sz w:val="18"/>
+          <w:szCs w:val="18"/>
+        </w:rPr>
+      </w:pPr>
+    </w:p>
+    <w:p>
+      <w:pPr>
+        <w:pStyle w:val="NoSpacing"/>
+        <w:rPr>
+          <w:sz w:val="18"/>
+          <w:szCs w:val="18"/>
+        </w:rPr>
+      </w:pPr>
+    </w:p>
+    <w:p>
+      <w:pPr>
+        <w:pStyle w:val="NoSpacing"/>
+        <w:rPr>
+          <w:sz w:val="18"/>
+          <w:szCs w:val="18"/>
+        </w:rPr>
+      </w:pPr>
+    </w:p>
+    <w:p>
+      <w:pPr>
+        <w:pStyle w:val="NoSpacing"/>
+        <w:rPr>
+          <w:sz w:val="18"/>
+          <w:szCs w:val="18"/>
+        </w:rPr>
+      </w:pPr>
+    </w:p>
+    <w:p>
+      <w:pPr>
+        <w:pStyle w:val="NoSpacing"/>
+        <w:rPr>
+          <w:sz w:val="18"/>
+          <w:szCs w:val="18"/>
+        </w:rPr>
+      </w:pPr>
+    </w:p>
+    <w:p>
+      <w:pPr>
+        <w:pStyle w:val="NoSpacing"/>
+        <w:rPr>
+          <w:sz w:val="18"/>
+          <w:szCs w:val="18"/>
+        </w:rPr>
+      </w:pPr>
+    </w:p>
+    <w:p>
+      <w:pPr>
+        <w:pStyle w:val="NoSpacing"/>
+        <w:rPr>
+          <w:b/>
           <w:noProof/>
           <w:sz w:val="18"/>
           <w:szCs w:val="18"/>
@@ -4273,6 +4827,7 @@
       </w:pPr>
       <w:r>
         <w:rPr>
+          <w:b/>
           <w:noProof/>
           <w:sz w:val="18"/>
           <w:szCs w:val="18"/>
@@ -4284,18 +4839,344 @@
       <w:pPr>
         <w:pStyle w:val="NoSpacing"/>
         <w:rPr>
-          <w:sz w:val="18"/>
-          <w:szCs w:val="18"/>
-        </w:rPr>
-      </w:pPr>
-      <w:r>
-        <w:rPr>
+          <w:b/>
           <w:noProof/>
           <w:sz w:val="18"/>
           <w:szCs w:val="18"/>
         </w:rPr>
+      </w:pPr>
+    </w:p>
+    <w:p>
+      <w:pPr>
+        <w:pStyle w:val="NoSpacing"/>
+        <w:rPr>
+          <w:b/>
+          <w:noProof/>
+          <w:sz w:val="18"/>
+          <w:szCs w:val="18"/>
+        </w:rPr>
+      </w:pPr>
+    </w:p>
+    <w:p>
+      <w:pPr>
+        <w:pStyle w:val="NoSpacing"/>
+        <w:rPr>
+          <w:noProof/>
+          <w:sz w:val="18"/>
+          <w:szCs w:val="18"/>
+        </w:rPr>
+      </w:pPr>
+      <w:r>
+        <w:rPr>
+          <w:noProof/>
+          <w:sz w:val="18"/>
+          <w:szCs w:val="18"/>
+        </w:rPr>
+        <w:t>The following “deep-dive” diagram details  Node 2’s  view (from the diagram on the previos page) in two different scenarios:</w:t>
+      </w:r>
+    </w:p>
+    <w:p>
+      <w:pPr>
+        <w:pStyle w:val="NoSpacing"/>
+        <w:rPr>
+          <w:noProof/>
+          <w:sz w:val="18"/>
+          <w:szCs w:val="18"/>
+        </w:rPr>
+      </w:pPr>
+    </w:p>
+    <w:p>
+      <w:pPr>
+        <w:pStyle w:val="NoSpacing"/>
+        <w:rPr>
+          <w:noProof/>
+          <w:sz w:val="18"/>
+          <w:szCs w:val="18"/>
+        </w:rPr>
+      </w:pPr>
+    </w:p>
+    <w:p>
+      <w:pPr>
+        <w:pStyle w:val="NoSpacing"/>
+        <w:numPr>
+          <w:ilvl w:val="0"/>
+          <w:numId w:val="9"/>
+        </w:numPr>
+        <w:rPr>
+          <w:noProof/>
+          <w:sz w:val="18"/>
+          <w:szCs w:val="18"/>
+        </w:rPr>
+      </w:pPr>
+      <w:r>
+        <w:rPr>
+          <w:noProof/>
+          <w:sz w:val="18"/>
+          <w:szCs w:val="18"/>
+        </w:rPr>
+        <w:t xml:space="preserve"> </w:t>
+      </w:r>
+      <w:r>
+        <w:rPr>
+          <w:noProof/>
+          <w:color w:val="0070C0"/>
+          <w:sz w:val="18"/>
+          <w:szCs w:val="18"/>
+        </w:rPr>
+        <w:t xml:space="preserve">Using Java 7 with SDP configured (shown below left) </w:t>
+      </w:r>
+      <w:r>
+        <w:rPr>
+          <w:noProof/>
+          <w:sz w:val="18"/>
+          <w:szCs w:val="18"/>
+        </w:rPr>
+        <w:t>How does Node 2’s reception of Node 1’s transmitted</w:t>
+      </w:r>
+      <w:r>
+        <w:rPr>
+          <w:noProof/>
+          <w:sz w:val="18"/>
+          <w:szCs w:val="18"/>
+        </w:rPr>
+        <w:t xml:space="preserve"> data</w:t>
+      </w:r>
+      <w:r>
+        <w:rPr>
+          <w:noProof/>
+          <w:sz w:val="18"/>
+          <w:szCs w:val="18"/>
+        </w:rPr>
+        <w:t xml:space="preserve"> travel up the OSI Network layer protocol stack and into the Java application?  How many steps does it take?  </w:t>
+      </w:r>
+      <w:r>
+        <w:rPr>
+          <w:noProof/>
+          <w:color w:val="0070C0"/>
+          <w:sz w:val="18"/>
+          <w:szCs w:val="18"/>
+        </w:rPr>
+        <w:t>It take sonly one step!</w:t>
+      </w:r>
+      <w:r>
+        <w:rPr>
+          <w:noProof/>
+          <w:sz w:val="18"/>
+          <w:szCs w:val="18"/>
+        </w:rPr>
+        <w:t xml:space="preserve">  </w:t>
+      </w:r>
+      <w:r>
+        <w:rPr>
+          <w:noProof/>
+          <w:sz w:val="18"/>
+          <w:szCs w:val="18"/>
+        </w:rPr>
+        <w:t>(Take a look below – this is great news for UHPC Java apps</w:t>
+      </w:r>
+      <w:r>
+        <w:rPr>
+          <w:noProof/>
+          <w:sz w:val="18"/>
+          <w:szCs w:val="18"/>
+        </w:rPr>
+        <w:t xml:space="preserve"> </w:t>
+      </w:r>
+      <w:r>
+        <w:rPr>
+          <w:noProof/>
+          <w:sz w:val="18"/>
+          <w:szCs w:val="18"/>
+        </w:rPr>
+        <w:t xml:space="preserve">.  </w:t>
+      </w:r>
+      <w:r>
+        <w:rPr>
+          <w:noProof/>
+          <w:sz w:val="18"/>
+          <w:szCs w:val="18"/>
+        </w:rPr>
+        <w:t xml:space="preserve">UHPC community </w:t>
+      </w:r>
+      <w:r>
+        <w:rPr>
+          <w:noProof/>
+          <w:sz w:val="18"/>
+          <w:szCs w:val="18"/>
+        </w:rPr>
+        <w:t xml:space="preserve">can use Java 7 </w:t>
+      </w:r>
+      <w:r>
+        <w:rPr>
+          <w:noProof/>
+          <w:sz w:val="18"/>
+          <w:szCs w:val="18"/>
+        </w:rPr>
+        <w:t xml:space="preserve"> to do what needs to be done</w:t>
+      </w:r>
+      <w:r>
+        <w:rPr>
+          <w:noProof/>
+          <w:sz w:val="18"/>
+          <w:szCs w:val="18"/>
+        </w:rPr>
+        <w:t>).</w:t>
+      </w:r>
+    </w:p>
+    <w:p>
+      <w:pPr>
+        <w:pStyle w:val="NoSpacing"/>
+        <w:rPr>
+          <w:noProof/>
+          <w:sz w:val="18"/>
+          <w:szCs w:val="18"/>
+        </w:rPr>
+      </w:pPr>
+    </w:p>
+    <w:p>
+      <w:pPr>
+        <w:pStyle w:val="NoSpacing"/>
+        <w:numPr>
+          <w:ilvl w:val="0"/>
+          <w:numId w:val="9"/>
+        </w:numPr>
+        <w:rPr>
+          <w:noProof/>
+          <w:sz w:val="18"/>
+          <w:szCs w:val="18"/>
+        </w:rPr>
+      </w:pPr>
+      <w:r>
+        <w:rPr>
+          <w:noProof/>
+          <w:color w:val="0070C0"/>
+          <w:sz w:val="18"/>
+          <w:szCs w:val="18"/>
+        </w:rPr>
+        <w:t>Using Java 6 (no SDP - shown below right</w:t>
+      </w:r>
+      <w:r>
+        <w:rPr>
+          <w:noProof/>
+          <w:color w:val="0070C0"/>
+          <w:sz w:val="18"/>
+          <w:szCs w:val="18"/>
+        </w:rPr>
+        <w:t xml:space="preserve">) </w:t>
+      </w:r>
+      <w:r>
+        <w:rPr>
+          <w:noProof/>
+          <w:color w:val="0070C0"/>
+          <w:sz w:val="18"/>
+          <w:szCs w:val="18"/>
+        </w:rPr>
+        <w:t xml:space="preserve"> </w:t>
+      </w:r>
+      <w:r>
+        <w:rPr>
+          <w:noProof/>
+          <w:sz w:val="18"/>
+          <w:szCs w:val="18"/>
+        </w:rPr>
+        <w:t xml:space="preserve">How does Node 2’s reception of Node 1’s transmitted </w:t>
+      </w:r>
+      <w:r>
+        <w:rPr>
+          <w:noProof/>
+          <w:sz w:val="18"/>
+          <w:szCs w:val="18"/>
+        </w:rPr>
+        <w:t xml:space="preserve">data </w:t>
+      </w:r>
+      <w:r>
+        <w:rPr>
+          <w:noProof/>
+          <w:sz w:val="18"/>
+          <w:szCs w:val="18"/>
+        </w:rPr>
+        <w:t xml:space="preserve">travel up the OSI Network layer protocol stack and into the Java application?  How many steps does it take? </w:t>
+      </w:r>
+      <w:r>
+        <w:rPr>
+          <w:noProof/>
+          <w:sz w:val="18"/>
+          <w:szCs w:val="18"/>
+        </w:rPr>
+        <w:t>It takes five steps</w:t>
+      </w:r>
+      <w:r>
+        <w:rPr>
+          <w:noProof/>
+          <w:sz w:val="18"/>
+          <w:szCs w:val="18"/>
+        </w:rPr>
+        <w:t xml:space="preserve"> (Take a look below – </w:t>
+      </w:r>
+      <w:r>
+        <w:rPr>
+          <w:noProof/>
+          <w:sz w:val="18"/>
+          <w:szCs w:val="18"/>
+        </w:rPr>
+        <w:t>this is the familiar TCP/IP protocol stack – not SDP.  It works for most, but does not work for the UHPC community.  UHPC community just can’t use Java 6 to do what needs to be done.</w:t>
+      </w:r>
+      <w:r>
+        <w:rPr>
+          <w:noProof/>
+          <w:sz w:val="18"/>
+          <w:szCs w:val="18"/>
+        </w:rPr>
+        <w:t>).</w:t>
+      </w:r>
+    </w:p>
+    <w:p>
+      <w:pPr>
+        <w:pStyle w:val="ListParagraph"/>
+        <w:rPr>
+          <w:noProof/>
+          <w:sz w:val="18"/>
+          <w:szCs w:val="18"/>
+        </w:rPr>
+      </w:pPr>
+    </w:p>
+    <w:p>
+      <w:pPr>
+        <w:pStyle w:val="NoSpacing"/>
+        <w:rPr>
+          <w:noProof/>
+          <w:sz w:val="18"/>
+          <w:szCs w:val="18"/>
+        </w:rPr>
+      </w:pPr>
+    </w:p>
+    <w:p>
+      <w:pPr>
+        <w:pStyle w:val="NoSpacing"/>
+        <w:rPr>
+          <w:noProof/>
+          <w:sz w:val="18"/>
+          <w:szCs w:val="18"/>
+        </w:rPr>
+      </w:pPr>
+    </w:p>
+    <w:p>
+      <w:pPr>
+        <w:pStyle w:val="NoSpacing"/>
+        <w:ind w:left="720"/>
+        <w:rPr>
+          <w:sz w:val="18"/>
+          <w:szCs w:val="18"/>
+        </w:rPr>
+      </w:pPr>
+      <w:r>
+        <w:rPr>
+          <w:noProof/>
+          <w:sz w:val="18"/>
+          <w:szCs w:val="18"/>
+        </w:rPr>
         <w:drawing>
-          <wp:inline distT="0" distB="0" distL="0" distR="0">
+          <wp:inline distT="0" distB="0" distL="0" distR="0" wp14:anchorId="2FA0250E" wp14:editId="2DBA6653">
             <wp:extent cx="5293360" cy="3970020"/>
             <wp:effectExtent l="0" t="0" r="2540" b="0"/>
             <wp:docPr id="9" name="Picture 9"/>
@@ -4359,6 +5240,60 @@
       <w:pPr>
         <w:pStyle w:val="NoSpacing"/>
         <w:rPr>
+          <w:sz w:val="18"/>
+          <w:szCs w:val="18"/>
+        </w:rPr>
+      </w:pPr>
+    </w:p>
+    <w:p>
+      <w:pPr>
+        <w:pStyle w:val="NoSpacing"/>
+        <w:rPr>
+          <w:sz w:val="18"/>
+          <w:szCs w:val="18"/>
+        </w:rPr>
+      </w:pPr>
+    </w:p>
+    <w:p>
+      <w:pPr>
+        <w:pStyle w:val="NoSpacing"/>
+        <w:rPr>
+          <w:sz w:val="18"/>
+          <w:szCs w:val="18"/>
+        </w:rPr>
+      </w:pPr>
+    </w:p>
+    <w:p>
+      <w:pPr>
+        <w:pStyle w:val="NoSpacing"/>
+        <w:rPr>
+          <w:sz w:val="18"/>
+          <w:szCs w:val="18"/>
+        </w:rPr>
+      </w:pPr>
+    </w:p>
+    <w:p>
+      <w:pPr>
+        <w:pStyle w:val="NoSpacing"/>
+        <w:rPr>
+          <w:sz w:val="18"/>
+          <w:szCs w:val="18"/>
+        </w:rPr>
+      </w:pPr>
+    </w:p>
+    <w:p>
+      <w:pPr>
+        <w:pStyle w:val="NoSpacing"/>
+        <w:rPr>
+          <w:sz w:val="18"/>
+          <w:szCs w:val="18"/>
+        </w:rPr>
+      </w:pPr>
+    </w:p>
+    <w:p>
+      <w:pPr>
+        <w:pStyle w:val="NoSpacing"/>
+        <w:rPr>
           <w:b/>
           <w:sz w:val="18"/>
           <w:szCs w:val="18"/>
@@ -4370,8 +5305,23 @@
           <w:sz w:val="18"/>
           <w:szCs w:val="18"/>
         </w:rPr>
-        <w:lastRenderedPageBreak/>
-        <w:t>How do you configure a Java 7 VM to use Sockets Direct Protocol?</w:t>
+        <w:t>How do you</w:t>
+      </w:r>
+      <w:r>
+        <w:rPr>
+          <w:b/>
+          <w:sz w:val="18"/>
+          <w:szCs w:val="18"/>
+        </w:rPr>
+        <w:t xml:space="preserve"> administer and</w:t>
+      </w:r>
+      <w:r>
+        <w:rPr>
+          <w:b/>
+          <w:sz w:val="18"/>
+          <w:szCs w:val="18"/>
+        </w:rPr>
+        <w:t xml:space="preserve"> configure a Java 7 VM to use Sockets Direct Protocol?</w:t>
       </w:r>
     </w:p>
     <w:p>
@@ -5409,7 +6359,6 @@
           <w:sz w:val="18"/>
           <w:szCs w:val="18"/>
         </w:rPr>
-        <w:lastRenderedPageBreak/>
         <w:t>How do you boot a Java 7 VM to use Sockets Direct Protocol?</w:t>
       </w:r>
     </w:p>
@@ -5445,9 +6394,7 @@
         </w:tabs>
         <w:spacing w:after="0" w:line="240" w:lineRule="auto"/>
         <w:rPr>
-          <w:rFonts w:eastAsia="Times New Roman" w:cs="Courier New"/>
-          <w:i/>
-          <w:iCs/>
+          <w:rFonts w:ascii="Lucida Console" w:eastAsia="Times New Roman" w:hAnsi="Lucida Console" w:cs="Courier New"/>
           <w:sz w:val="18"/>
           <w:szCs w:val="18"/>
         </w:rPr>
@@ -5470,69 +6417,301 @@
           <w:sz w:val="18"/>
           <w:szCs w:val="18"/>
         </w:rPr>
-        <w:t>&gt;  java</w:t>
+        <w:t xml:space="preserve">&gt;  </w:t>
+      </w:r>
+      <w:r>
+        <w:rPr>
+          <w:rFonts w:ascii="Lucida Console" w:eastAsia="Times New Roman" w:hAnsi="Lucida Console" w:cs="Courier New"/>
+          <w:sz w:val="18"/>
+          <w:szCs w:val="18"/>
+        </w:rPr>
+        <w:t>java</w:t>
       </w:r>
       <w:proofErr w:type="gramEnd"/>
       <w:r>
         <w:rPr>
+          <w:rFonts w:ascii="Lucida Console" w:eastAsia="Times New Roman" w:hAnsi="Lucida Console" w:cs="Courier New"/>
+          <w:sz w:val="18"/>
+          <w:szCs w:val="18"/>
+        </w:rPr>
+        <w:t xml:space="preserve"> </w:t>
+      </w:r>
+      <w:r>
+        <w:rPr>
+          <w:rFonts w:ascii="Lucida Console" w:eastAsia="Times New Roman" w:hAnsi="Lucida Console" w:cs="Courier New"/>
+          <w:sz w:val="18"/>
+          <w:szCs w:val="18"/>
+        </w:rPr>
+        <w:t>\</w:t>
+      </w:r>
+    </w:p>
+    <w:p>
+      <w:pPr>
+        <w:tabs>
+          <w:tab w:val="left" w:pos="916"/>
+          <w:tab w:val="left" w:pos="1832"/>
+          <w:tab w:val="left" w:pos="2748"/>
+          <w:tab w:val="left" w:pos="3664"/>
+          <w:tab w:val="left" w:pos="4580"/>
+          <w:tab w:val="left" w:pos="5496"/>
+          <w:tab w:val="left" w:pos="6412"/>
+          <w:tab w:val="left" w:pos="7328"/>
+          <w:tab w:val="left" w:pos="8244"/>
+          <w:tab w:val="left" w:pos="9160"/>
+          <w:tab w:val="left" w:pos="10076"/>
+          <w:tab w:val="left" w:pos="10992"/>
+          <w:tab w:val="left" w:pos="11908"/>
+          <w:tab w:val="left" w:pos="12824"/>
+          <w:tab w:val="left" w:pos="13740"/>
+          <w:tab w:val="left" w:pos="14656"/>
+        </w:tabs>
+        <w:spacing w:after="0" w:line="240" w:lineRule="auto"/>
+        <w:rPr>
+          <w:rFonts w:ascii="Lucida Console" w:eastAsia="Times New Roman" w:hAnsi="Lucida Console" w:cs="Courier New"/>
+          <w:sz w:val="18"/>
+          <w:szCs w:val="18"/>
+        </w:rPr>
+      </w:pPr>
+      <w:r>
+        <w:rPr>
+          <w:rFonts w:ascii="Lucida Console" w:eastAsia="Times New Roman" w:hAnsi="Lucida Console" w:cs="Courier New"/>
+          <w:sz w:val="18"/>
+          <w:szCs w:val="18"/>
+        </w:rPr>
+        <w:tab/>
+      </w:r>
+      <w:r>
+        <w:rPr>
+          <w:rFonts w:ascii="Lucida Console" w:eastAsia="Times New Roman" w:hAnsi="Lucida Console" w:cs="Courier New"/>
+          <w:sz w:val="18"/>
+          <w:szCs w:val="18"/>
+        </w:rPr>
+        <w:tab/>
+      </w:r>
+      <w:r>
+        <w:rPr>
+          <w:rFonts w:ascii="Lucida Console" w:eastAsia="Times New Roman" w:hAnsi="Lucida Console" w:cs="Courier New"/>
+          <w:sz w:val="18"/>
+          <w:szCs w:val="18"/>
+        </w:rPr>
+        <w:tab/>
+      </w:r>
+      <w:r>
+        <w:rPr>
+          <w:rFonts w:ascii="Lucida Console" w:eastAsia="Times New Roman" w:hAnsi="Lucida Console" w:cs="Courier New"/>
+          <w:sz w:val="18"/>
+          <w:szCs w:val="18"/>
+        </w:rPr>
+        <w:tab/>
+      </w:r>
+      <w:r>
+        <w:rPr>
+          <w:rFonts w:ascii="Lucida Console" w:eastAsia="Times New Roman" w:hAnsi="Lucida Console" w:cs="Courier New"/>
+          <w:bCs/>
+          <w:sz w:val="18"/>
+          <w:szCs w:val="18"/>
+        </w:rPr>
+        <w:t>-</w:t>
+      </w:r>
+      <w:proofErr w:type="spellStart"/>
+      <w:r>
+        <w:rPr>
+          <w:rFonts w:ascii="Lucida Console" w:eastAsia="Times New Roman" w:hAnsi="Lucida Console" w:cs="Courier New"/>
+          <w:bCs/>
+          <w:sz w:val="18"/>
+          <w:szCs w:val="18"/>
+        </w:rPr>
+        <w:t>Dcom.sun.sdp.conf</w:t>
+      </w:r>
+      <w:proofErr w:type="spellEnd"/>
+      <w:r>
+        <w:rPr>
+          <w:rFonts w:ascii="Lucida Console" w:eastAsia="Times New Roman" w:hAnsi="Lucida Console" w:cs="Courier New"/>
+          <w:bCs/>
+          <w:sz w:val="18"/>
+          <w:szCs w:val="18"/>
+        </w:rPr>
+        <w:t>=</w:t>
+      </w:r>
+      <w:proofErr w:type="spellStart"/>
+      <w:r>
+        <w:rPr>
+          <w:rFonts w:ascii="Lucida Console" w:eastAsia="Times New Roman" w:hAnsi="Lucida Console" w:cs="Courier New"/>
+          <w:bCs/>
+          <w:sz w:val="18"/>
+          <w:szCs w:val="18"/>
+        </w:rPr>
+        <w:t>sdp.conf</w:t>
+      </w:r>
+      <w:proofErr w:type="spellEnd"/>
+      <w:r>
+        <w:rPr>
+          <w:rFonts w:ascii="Lucida Console" w:eastAsia="Times New Roman" w:hAnsi="Lucida Console" w:cs="Courier New"/>
+          <w:sz w:val="18"/>
+          <w:szCs w:val="18"/>
+        </w:rPr>
+        <w:t xml:space="preserve"> </w:t>
+      </w:r>
+      <w:r>
+        <w:rPr>
+          <w:rFonts w:ascii="Lucida Console" w:eastAsia="Times New Roman" w:hAnsi="Lucida Console" w:cs="Courier New"/>
+          <w:sz w:val="18"/>
+          <w:szCs w:val="18"/>
+        </w:rPr>
+        <w:t>\</w:t>
+      </w:r>
+    </w:p>
+    <w:p>
+      <w:pPr>
+        <w:tabs>
+          <w:tab w:val="left" w:pos="916"/>
+          <w:tab w:val="left" w:pos="1832"/>
+          <w:tab w:val="left" w:pos="2748"/>
+          <w:tab w:val="left" w:pos="3664"/>
+          <w:tab w:val="left" w:pos="4580"/>
+          <w:tab w:val="left" w:pos="5496"/>
+          <w:tab w:val="left" w:pos="6412"/>
+          <w:tab w:val="left" w:pos="7328"/>
+          <w:tab w:val="left" w:pos="8244"/>
+          <w:tab w:val="left" w:pos="9160"/>
+          <w:tab w:val="left" w:pos="10076"/>
+          <w:tab w:val="left" w:pos="10992"/>
+          <w:tab w:val="left" w:pos="11908"/>
+          <w:tab w:val="left" w:pos="12824"/>
+          <w:tab w:val="left" w:pos="13740"/>
+          <w:tab w:val="left" w:pos="14656"/>
+        </w:tabs>
+        <w:spacing w:after="0" w:line="240" w:lineRule="auto"/>
+        <w:rPr>
+          <w:rFonts w:ascii="Lucida Console" w:eastAsia="Times New Roman" w:hAnsi="Lucida Console" w:cs="Courier New"/>
+          <w:sz w:val="18"/>
+          <w:szCs w:val="18"/>
+        </w:rPr>
+      </w:pPr>
+      <w:r>
+        <w:rPr>
+          <w:rFonts w:ascii="Lucida Console" w:eastAsia="Times New Roman" w:hAnsi="Lucida Console" w:cs="Courier New"/>
+          <w:sz w:val="18"/>
+          <w:szCs w:val="18"/>
+        </w:rPr>
+        <w:tab/>
+      </w:r>
+      <w:r>
+        <w:rPr>
+          <w:rFonts w:ascii="Lucida Console" w:eastAsia="Times New Roman" w:hAnsi="Lucida Console" w:cs="Courier New"/>
+          <w:sz w:val="18"/>
+          <w:szCs w:val="18"/>
+        </w:rPr>
+        <w:tab/>
+      </w:r>
+      <w:r>
+        <w:rPr>
+          <w:rFonts w:ascii="Lucida Console" w:eastAsia="Times New Roman" w:hAnsi="Lucida Console" w:cs="Courier New"/>
+          <w:sz w:val="18"/>
+          <w:szCs w:val="18"/>
+        </w:rPr>
+        <w:tab/>
+      </w:r>
+      <w:r>
+        <w:rPr>
+          <w:rFonts w:ascii="Lucida Console" w:eastAsia="Times New Roman" w:hAnsi="Lucida Console" w:cs="Courier New"/>
+          <w:sz w:val="18"/>
+          <w:szCs w:val="18"/>
+        </w:rPr>
+        <w:tab/>
+      </w:r>
+      <w:r>
+        <w:rPr>
+          <w:rFonts w:ascii="Lucida Console" w:eastAsia="Times New Roman" w:hAnsi="Lucida Console" w:cs="Courier New"/>
+          <w:sz w:val="18"/>
+          <w:szCs w:val="18"/>
+        </w:rPr>
+        <w:t>-Djava.net.preferIPv4Stack=</w:t>
+      </w:r>
+      <w:proofErr w:type="gramStart"/>
+      <w:r>
+        <w:rPr>
+          <w:rFonts w:ascii="Lucida Console" w:eastAsia="Times New Roman" w:hAnsi="Lucida Console" w:cs="Courier New"/>
+          <w:sz w:val="18"/>
+          <w:szCs w:val="18"/>
+        </w:rPr>
+        <w:t xml:space="preserve">true  </w:t>
+      </w:r>
+      <w:r>
+        <w:rPr>
+          <w:rFonts w:ascii="Lucida Console" w:eastAsia="Times New Roman" w:hAnsi="Lucida Console" w:cs="Courier New"/>
+          <w:sz w:val="18"/>
+          <w:szCs w:val="18"/>
+        </w:rPr>
+        <w:t>\</w:t>
+      </w:r>
+      <w:proofErr w:type="gramEnd"/>
+    </w:p>
+    <w:p>
+      <w:pPr>
+        <w:tabs>
+          <w:tab w:val="left" w:pos="916"/>
+          <w:tab w:val="left" w:pos="1832"/>
+          <w:tab w:val="left" w:pos="2748"/>
+          <w:tab w:val="left" w:pos="3664"/>
+          <w:tab w:val="left" w:pos="4580"/>
+          <w:tab w:val="left" w:pos="5496"/>
+          <w:tab w:val="left" w:pos="6412"/>
+          <w:tab w:val="left" w:pos="7328"/>
+          <w:tab w:val="left" w:pos="8244"/>
+          <w:tab w:val="left" w:pos="9160"/>
+          <w:tab w:val="left" w:pos="10076"/>
+          <w:tab w:val="left" w:pos="10992"/>
+          <w:tab w:val="left" w:pos="11908"/>
+          <w:tab w:val="left" w:pos="12824"/>
+          <w:tab w:val="left" w:pos="13740"/>
+          <w:tab w:val="left" w:pos="14656"/>
+        </w:tabs>
+        <w:spacing w:after="0" w:line="240" w:lineRule="auto"/>
+        <w:rPr>
           <w:rFonts w:eastAsia="Times New Roman" w:cs="Courier New"/>
-          <w:sz w:val="18"/>
-          <w:szCs w:val="18"/>
-        </w:rPr>
-        <w:t xml:space="preserve"> </w:t>
-      </w:r>
-      <w:r>
-        <w:rPr>
-          <w:rFonts w:eastAsia="Times New Roman" w:cs="Courier New"/>
-          <w:bCs/>
-          <w:sz w:val="18"/>
-          <w:szCs w:val="18"/>
-        </w:rPr>
-        <w:t>-</w:t>
+          <w:i/>
+          <w:iCs/>
+          <w:sz w:val="18"/>
+          <w:szCs w:val="18"/>
+        </w:rPr>
+      </w:pPr>
+      <w:r>
+        <w:rPr>
+          <w:rFonts w:ascii="Lucida Console" w:eastAsia="Times New Roman" w:hAnsi="Lucida Console" w:cs="Courier New"/>
+          <w:sz w:val="18"/>
+          <w:szCs w:val="18"/>
+        </w:rPr>
+        <w:tab/>
+      </w:r>
+      <w:r>
+        <w:rPr>
+          <w:rFonts w:ascii="Lucida Console" w:eastAsia="Times New Roman" w:hAnsi="Lucida Console" w:cs="Courier New"/>
+          <w:sz w:val="18"/>
+          <w:szCs w:val="18"/>
+        </w:rPr>
+        <w:tab/>
+      </w:r>
+      <w:r>
+        <w:rPr>
+          <w:rFonts w:ascii="Lucida Console" w:eastAsia="Times New Roman" w:hAnsi="Lucida Console" w:cs="Courier New"/>
+          <w:sz w:val="18"/>
+          <w:szCs w:val="18"/>
+        </w:rPr>
+        <w:tab/>
+      </w:r>
+      <w:r>
+        <w:rPr>
+          <w:rFonts w:ascii="Lucida Console" w:eastAsia="Times New Roman" w:hAnsi="Lucida Console" w:cs="Courier New"/>
+          <w:sz w:val="18"/>
+          <w:szCs w:val="18"/>
+        </w:rPr>
+        <w:tab/>
       </w:r>
       <w:proofErr w:type="spellStart"/>
       <w:r>
         <w:rPr>
-          <w:rFonts w:eastAsia="Times New Roman" w:cs="Courier New"/>
-          <w:bCs/>
-          <w:sz w:val="18"/>
-          <w:szCs w:val="18"/>
-        </w:rPr>
-        <w:t>Dcom.sun.sdp.conf</w:t>
-      </w:r>
-      <w:proofErr w:type="spellEnd"/>
-      <w:r>
-        <w:rPr>
-          <w:rFonts w:eastAsia="Times New Roman" w:cs="Courier New"/>
-          <w:bCs/>
-          <w:sz w:val="18"/>
-          <w:szCs w:val="18"/>
-        </w:rPr>
-        <w:t>=</w:t>
-      </w:r>
-      <w:proofErr w:type="spellStart"/>
-      <w:r>
-        <w:rPr>
-          <w:rFonts w:eastAsia="Times New Roman" w:cs="Courier New"/>
-          <w:bCs/>
-          <w:sz w:val="18"/>
-          <w:szCs w:val="18"/>
-        </w:rPr>
-        <w:t>sdp.conf</w:t>
-      </w:r>
-      <w:proofErr w:type="spellEnd"/>
-      <w:r>
-        <w:rPr>
-          <w:rFonts w:eastAsia="Times New Roman" w:cs="Courier New"/>
-          <w:sz w:val="18"/>
-          <w:szCs w:val="18"/>
-        </w:rPr>
-        <w:t xml:space="preserve"> -Djava.net.preferIPv4Stack=true  </w:t>
-      </w:r>
-      <w:proofErr w:type="spellStart"/>
-      <w:r>
-        <w:rPr>
-          <w:rFonts w:eastAsia="Times New Roman" w:cs="Courier New"/>
+          <w:rFonts w:ascii="Lucida Console" w:eastAsia="Times New Roman" w:hAnsi="Lucida Console" w:cs="Courier New"/>
           <w:i/>
           <w:iCs/>
           <w:sz w:val="18"/>
@@ -6604,6 +7783,181 @@
 <file path=word/numbering.xml><?xml version="1.0" encoding="utf-8"?>
 <w:numbering xmlns:wpc="http://schemas.microsoft.com/office/word/2010/wordprocessingCanvas" xmlns:mc="http://schemas.openxmlformats.org/markup-compatibility/2006" xmlns:o="urn:schemas-microsoft-com:office:office" xmlns:r="http://schemas.openxmlformats.org/officeDocument/2006/relationships" xmlns:m="http://schemas.openxmlformats.org/officeDocument/2006/math" xmlns:v="urn:schemas-microsoft-com:vml" xmlns:wp14="http://schemas.microsoft.com/office/word/2010/wordprocessingDrawing" xmlns:wp="http://schemas.openxmlformats.org/drawingml/2006/wordprocessingDrawing" xmlns:w10="urn:schemas-microsoft-com:office:word" xmlns:w="http://schemas.openxmlformats.org/wordprocessingml/2006/main" xmlns:w14="http://schemas.microsoft.com/office/word/2010/wordml" xmlns:wpg="http://schemas.microsoft.com/office/word/2010/wordprocessingGroup" xmlns:wpi="http://schemas.microsoft.com/office/word/2010/wordprocessingInk" xmlns:wne="http://schemas.microsoft.com/office/word/2006/wordml" xmlns:wps="http://schemas.microsoft.com/office/word/2010/wordprocessingShape" mc:Ignorable="w14 wp14">
   <w:abstractNum w:abstractNumId="0">
+    <w:nsid w:val="1ACA7DCF"/>
+    <w:multiLevelType w:val="hybridMultilevel"/>
+    <w:tmpl w:val="809C54D2"/>
+    <w:lvl w:ilvl="0" w:tplc="0409000F">
+      <w:start w:val="1"/>
+      <w:numFmt w:val="decimal"/>
+      <w:lvlText w:val="%1."/>
+      <w:lvlJc w:val="left"/>
+      <w:pPr>
+        <w:ind w:left="720" w:hanging="360"/>
+      </w:pPr>
+    </w:lvl>
+    <w:lvl w:ilvl="1" w:tplc="04090019" w:tentative="1">
+      <w:start w:val="1"/>
+      <w:numFmt w:val="lowerLetter"/>
+      <w:lvlText w:val="%2."/>
+      <w:lvlJc w:val="left"/>
+      <w:pPr>
+        <w:ind w:left="1440" w:hanging="360"/>
+      </w:pPr>
+    </w:lvl>
+    <w:lvl w:ilvl="2" w:tplc="0409001B" w:tentative="1">
+      <w:start w:val="1"/>
+      <w:numFmt w:val="lowerRoman"/>
+      <w:lvlText w:val="%3."/>
+      <w:lvlJc w:val="right"/>
+      <w:pPr>
+        <w:ind w:left="2160" w:hanging="180"/>
+      </w:pPr>
+    </w:lvl>
+    <w:lvl w:ilvl="3" w:tplc="0409000F" w:tentative="1">
+      <w:start w:val="1"/>
+      <w:numFmt w:val="decimal"/>
+      <w:lvlText w:val="%4."/>
+      <w:lvlJc w:val="left"/>
+      <w:pPr>
+        <w:ind w:left="2880" w:hanging="360"/>
+      </w:pPr>
+    </w:lvl>
+    <w:lvl w:ilvl="4" w:tplc="04090019" w:tentative="1">
+      <w:start w:val="1"/>
+      <w:numFmt w:val="lowerLetter"/>
+      <w:lvlText w:val="%5."/>
+      <w:lvlJc w:val="left"/>
+      <w:pPr>
+        <w:ind w:left="3600" w:hanging="360"/>
+      </w:pPr>
+    </w:lvl>
+    <w:lvl w:ilvl="5" w:tplc="0409001B" w:tentative="1">
+      <w:start w:val="1"/>
+      <w:numFmt w:val="lowerRoman"/>
+      <w:lvlText w:val="%6."/>
+      <w:lvlJc w:val="right"/>
+      <w:pPr>
+        <w:ind w:left="4320" w:hanging="180"/>
+      </w:pPr>
+    </w:lvl>
+    <w:lvl w:ilvl="6" w:tplc="0409000F" w:tentative="1">
+      <w:start w:val="1"/>
+      <w:numFmt w:val="decimal"/>
+      <w:lvlText w:val="%7."/>
+      <w:lvlJc w:val="left"/>
+      <w:pPr>
+        <w:ind w:left="5040" w:hanging="360"/>
+      </w:pPr>
+    </w:lvl>
+    <w:lvl w:ilvl="7" w:tplc="04090019" w:tentative="1">
+      <w:start w:val="1"/>
+      <w:numFmt w:val="lowerLetter"/>
+      <w:lvlText w:val="%8."/>
+      <w:lvlJc w:val="left"/>
+      <w:pPr>
+        <w:ind w:left="5760" w:hanging="360"/>
+      </w:pPr>
+    </w:lvl>
+    <w:lvl w:ilvl="8" w:tplc="0409001B" w:tentative="1">
+      <w:start w:val="1"/>
+      <w:numFmt w:val="lowerRoman"/>
+      <w:lvlText w:val="%9."/>
+      <w:lvlJc w:val="right"/>
+      <w:pPr>
+        <w:ind w:left="6480" w:hanging="180"/>
+      </w:pPr>
+    </w:lvl>
+  </w:abstractNum>
+  <w:abstractNum w:abstractNumId="1">
+    <w:nsid w:val="1C0E78A4"/>
+    <w:multiLevelType w:val="hybridMultilevel"/>
+    <w:tmpl w:val="A1E69E2A"/>
+    <w:lvl w:ilvl="0" w:tplc="0409000F">
+      <w:start w:val="1"/>
+      <w:numFmt w:val="decimal"/>
+      <w:lvlText w:val="%1."/>
+      <w:lvlJc w:val="left"/>
+      <w:pPr>
+        <w:ind w:left="720" w:hanging="360"/>
+      </w:pPr>
+      <w:rPr>
+        <w:rFonts w:hint="default"/>
+      </w:rPr>
+    </w:lvl>
+    <w:lvl w:ilvl="1" w:tplc="04090019" w:tentative="1">
+      <w:start w:val="1"/>
+      <w:numFmt w:val="lowerLetter"/>
+      <w:lvlText w:val="%2."/>
+      <w:lvlJc w:val="left"/>
+      <w:pPr>
+        <w:ind w:left="1440" w:hanging="360"/>
+      </w:pPr>
+    </w:lvl>
+    <w:lvl w:ilvl="2" w:tplc="0409001B" w:tentative="1">
+      <w:start w:val="1"/>
+      <w:numFmt w:val="lowerRoman"/>
+      <w:lvlText w:val="%3."/>
+      <w:lvlJc w:val="right"/>
+      <w:pPr>
+        <w:ind w:left="2160" w:hanging="180"/>
+      </w:pPr>
+    </w:lvl>
+    <w:lvl w:ilvl="3" w:tplc="0409000F" w:tentative="1">
+      <w:start w:val="1"/>
+      <w:numFmt w:val="decimal"/>
+      <w:lvlText w:val="%4."/>
+      <w:lvlJc w:val="left"/>
+      <w:pPr>
+        <w:ind w:left="2880" w:hanging="360"/>
+      </w:pPr>
+    </w:lvl>
+    <w:lvl w:ilvl="4" w:tplc="04090019" w:tentative="1">
+      <w:start w:val="1"/>
+      <w:numFmt w:val="lowerLetter"/>
+      <w:lvlText w:val="%5."/>
+      <w:lvlJc w:val="left"/>
+      <w:pPr>
+        <w:ind w:left="3600" w:hanging="360"/>
+      </w:pPr>
+    </w:lvl>
+    <w:lvl w:ilvl="5" w:tplc="0409001B" w:tentative="1">
+      <w:start w:val="1"/>
+      <w:numFmt w:val="lowerRoman"/>
+      <w:lvlText w:val="%6."/>
+      <w:lvlJc w:val="right"/>
+      <w:pPr>
+        <w:ind w:left="4320" w:hanging="180"/>
+      </w:pPr>
+    </w:lvl>
+    <w:lvl w:ilvl="6" w:tplc="0409000F" w:tentative="1">
+      <w:start w:val="1"/>
+      <w:numFmt w:val="decimal"/>
+      <w:lvlText w:val="%7."/>
+      <w:lvlJc w:val="left"/>
+      <w:pPr>
+        <w:ind w:left="5040" w:hanging="360"/>
+      </w:pPr>
+    </w:lvl>
+    <w:lvl w:ilvl="7" w:tplc="04090019" w:tentative="1">
+      <w:start w:val="1"/>
+      <w:numFmt w:val="lowerLetter"/>
+      <w:lvlText w:val="%8."/>
+      <w:lvlJc w:val="left"/>
+      <w:pPr>
+        <w:ind w:left="5760" w:hanging="360"/>
+      </w:pPr>
+    </w:lvl>
+    <w:lvl w:ilvl="8" w:tplc="0409001B" w:tentative="1">
+      <w:start w:val="1"/>
+      <w:numFmt w:val="lowerRoman"/>
+      <w:lvlText w:val="%9."/>
+      <w:lvlJc w:val="right"/>
+      <w:pPr>
+        <w:ind w:left="6480" w:hanging="180"/>
+      </w:pPr>
+    </w:lvl>
+  </w:abstractNum>
+  <w:abstractNum w:abstractNumId="2">
     <w:nsid w:val="2BB60D50"/>
     <w:multiLevelType w:val="multilevel"/>
     <w:tmpl w:val="ACF01E18"/>
@@ -6752,7 +8106,7 @@
       </w:rPr>
     </w:lvl>
   </w:abstractNum>
-  <w:abstractNum w:abstractNumId="1">
+  <w:abstractNum w:abstractNumId="3">
     <w:nsid w:val="45DD7787"/>
     <w:multiLevelType w:val="hybridMultilevel"/>
     <w:tmpl w:val="1AE896AE"/>
@@ -6841,7 +8195,7 @@
       </w:pPr>
     </w:lvl>
   </w:abstractNum>
-  <w:abstractNum w:abstractNumId="2">
+  <w:abstractNum w:abstractNumId="4">
     <w:nsid w:val="58AA3CDC"/>
     <w:multiLevelType w:val="multilevel"/>
     <w:tmpl w:val="05607672"/>
@@ -6954,7 +8308,7 @@
       </w:pPr>
     </w:lvl>
   </w:abstractNum>
-  <w:abstractNum w:abstractNumId="3">
+  <w:abstractNum w:abstractNumId="5">
     <w:nsid w:val="66E35F5B"/>
     <w:multiLevelType w:val="hybridMultilevel"/>
     <w:tmpl w:val="BECC1352"/>
@@ -7040,7 +8394,7 @@
       </w:pPr>
     </w:lvl>
   </w:abstractNum>
-  <w:abstractNum w:abstractNumId="4">
+  <w:abstractNum w:abstractNumId="6">
     <w:nsid w:val="6D0074B2"/>
     <w:multiLevelType w:val="multilevel"/>
     <w:tmpl w:val="5F3CE1FA"/>
@@ -7189,7 +8543,7 @@
       </w:rPr>
     </w:lvl>
   </w:abstractNum>
-  <w:abstractNum w:abstractNumId="5">
+  <w:abstractNum w:abstractNumId="7">
     <w:nsid w:val="7756695B"/>
     <w:multiLevelType w:val="multilevel"/>
     <w:tmpl w:val="1FAED584"/>
@@ -7338,7 +8692,7 @@
       </w:rPr>
     </w:lvl>
   </w:abstractNum>
-  <w:abstractNum w:abstractNumId="6">
+  <w:abstractNum w:abstractNumId="8">
     <w:nsid w:val="7E863A03"/>
     <w:multiLevelType w:val="hybridMultilevel"/>
     <w:tmpl w:val="400A34B4"/>
@@ -7428,25 +8782,31 @@
     </w:lvl>
   </w:abstractNum>
   <w:num w:numId="1">
+    <w:abstractNumId w:val="7"/>
+  </w:num>
+  <w:num w:numId="2">
+    <w:abstractNumId w:val="4"/>
+  </w:num>
+  <w:num w:numId="3">
     <w:abstractNumId w:val="5"/>
   </w:num>
-  <w:num w:numId="2">
+  <w:num w:numId="4">
     <w:abstractNumId w:val="2"/>
   </w:num>
-  <w:num w:numId="3">
+  <w:num w:numId="5">
+    <w:abstractNumId w:val="6"/>
+  </w:num>
+  <w:num w:numId="6">
     <w:abstractNumId w:val="3"/>
   </w:num>
-  <w:num w:numId="4">
+  <w:num w:numId="7">
+    <w:abstractNumId w:val="8"/>
+  </w:num>
+  <w:num w:numId="8">
     <w:abstractNumId w:val="0"/>
   </w:num>
-  <w:num w:numId="5">
-    <w:abstractNumId w:val="4"/>
-  </w:num>
-  <w:num w:numId="6">
+  <w:num w:numId="9">
     <w:abstractNumId w:val="1"/>
-  </w:num>
-  <w:num w:numId="7">
-    <w:abstractNumId w:val="6"/>
   </w:num>
 </w:numbering>
 </file>

</xml_diff>

<commit_message>
incorporated vgrazi's excellent edits
</commit_message>
<xml_diff>
--- a/DRAFT=For-InfoQ=Java 7 Sockets Direct Protocol=.docx
+++ b/DRAFT=For-InfoQ=Java 7 Sockets Direct Protocol=.docx
@@ -3,8 +3,6 @@
 <w:document xmlns:wpc="http://schemas.microsoft.com/office/word/2010/wordprocessingCanvas" xmlns:mc="http://schemas.openxmlformats.org/markup-compatibility/2006" xmlns:o="urn:schemas-microsoft-com:office:office" xmlns:r="http://schemas.openxmlformats.org/officeDocument/2006/relationships" xmlns:m="http://schemas.openxmlformats.org/officeDocument/2006/math" xmlns:v="urn:schemas-microsoft-com:vml" xmlns:wp14="http://schemas.microsoft.com/office/word/2010/wordprocessingDrawing" xmlns:wp="http://schemas.openxmlformats.org/drawingml/2006/wordprocessingDrawing" xmlns:w10="urn:schemas-microsoft-com:office:word" xmlns:w="http://schemas.openxmlformats.org/wordprocessingml/2006/main" xmlns:w14="http://schemas.microsoft.com/office/word/2010/wordml" xmlns:wpg="http://schemas.microsoft.com/office/word/2010/wordprocessingGroup" xmlns:wpi="http://schemas.microsoft.com/office/word/2010/wordprocessingInk" xmlns:wne="http://schemas.microsoft.com/office/word/2006/wordml" xmlns:wps="http://schemas.microsoft.com/office/word/2010/wordprocessingShape" mc:Ignorable="w14 wp14">
   <w:body>
     <w:p>
-      <w:bookmarkStart w:id="0" w:name="_GoBack"/>
-      <w:bookmarkEnd w:id="0"/>
       <w:r>
         <w:rPr>
           <w:b/>
@@ -119,7 +117,7 @@
           <w:sz w:val="18"/>
           <w:szCs w:val="18"/>
         </w:rPr>
-        <w:t xml:space="preserve">This </w:t>
+        <w:t xml:space="preserve">This article will survey the new </w:t>
       </w:r>
       <w:proofErr w:type="gramStart"/>
       <w:r>
@@ -127,14 +125,7 @@
           <w:sz w:val="18"/>
           <w:szCs w:val="18"/>
         </w:rPr>
-        <w:t xml:space="preserve">article </w:t>
-      </w:r>
-      <w:r>
-        <w:rPr>
-          <w:sz w:val="18"/>
-          <w:szCs w:val="18"/>
-        </w:rPr>
-        <w:t xml:space="preserve"> will</w:t>
+        <w:t>Java  Sockets</w:t>
       </w:r>
       <w:proofErr w:type="gramEnd"/>
       <w:r>
@@ -142,14 +133,518 @@
           <w:sz w:val="18"/>
           <w:szCs w:val="18"/>
         </w:rPr>
-        <w:t xml:space="preserve"> survey</w:t>
-      </w:r>
-      <w:r>
-        <w:rPr>
-          <w:sz w:val="18"/>
-          <w:szCs w:val="18"/>
-        </w:rPr>
-        <w:t xml:space="preserve"> the new </w:t>
+        <w:t xml:space="preserve"> Direct Protocol (SDP)  technology, a very exciting breakthrough that was recently introduced in the Java 7 SDK.  SDP empowers the Ultra High Performance Computing (UHPC) community to use Java’s ubiquitously common features and merits for a very uncommon use case: native access to the </w:t>
+      </w:r>
+      <w:proofErr w:type="spellStart"/>
+      <w:r>
+        <w:rPr>
+          <w:sz w:val="18"/>
+          <w:szCs w:val="18"/>
+        </w:rPr>
+        <w:t>Infiniband</w:t>
+      </w:r>
+      <w:proofErr w:type="spellEnd"/>
+      <w:r>
+        <w:rPr>
+          <w:sz w:val="18"/>
+          <w:szCs w:val="18"/>
+        </w:rPr>
+        <w:t xml:space="preserve"> Remote Direct Memory Access (RDMA) capability. RDMA provides a protocol for low-latency applications to directly access memory on other computers without involving the operating system. The UHPC community has the most stringent non-compromising low-latency and high throughput demands imaginable, so it is natural that the UHPC needs the very best RDMA capability available.   With the introduction of the Java 7 Sockets Direct Protocol offering, the UHPC community now has a Java platform that enables them to write Java application code that directly joins to the full power of the native </w:t>
+      </w:r>
+      <w:proofErr w:type="spellStart"/>
+      <w:r>
+        <w:rPr>
+          <w:sz w:val="18"/>
+          <w:szCs w:val="18"/>
+        </w:rPr>
+        <w:t>Infiniband</w:t>
+      </w:r>
+      <w:proofErr w:type="spellEnd"/>
+      <w:r>
+        <w:rPr>
+          <w:sz w:val="18"/>
+          <w:szCs w:val="18"/>
+        </w:rPr>
+        <w:t xml:space="preserve"> RDMA capability.  </w:t>
+      </w:r>
+    </w:p>
+    <w:p>
+      <w:pPr>
+        <w:pStyle w:val="NoSpacing"/>
+        <w:rPr>
+          <w:sz w:val="18"/>
+          <w:szCs w:val="18"/>
+        </w:rPr>
+      </w:pPr>
+    </w:p>
+    <w:p>
+      <w:pPr>
+        <w:pStyle w:val="NoSpacing"/>
+        <w:rPr>
+          <w:b/>
+          <w:sz w:val="18"/>
+          <w:szCs w:val="18"/>
+        </w:rPr>
+      </w:pPr>
+      <w:r>
+        <w:rPr>
+          <w:b/>
+          <w:sz w:val="18"/>
+          <w:szCs w:val="18"/>
+        </w:rPr>
+        <w:t>Bef</w:t>
+      </w:r>
+      <w:r>
+        <w:rPr>
+          <w:b/>
+          <w:sz w:val="18"/>
+          <w:szCs w:val="18"/>
+        </w:rPr>
+        <w:t>ore we dive deeply into the new Java</w:t>
+      </w:r>
+      <w:proofErr w:type="gramStart"/>
+      <w:r>
+        <w:rPr>
+          <w:b/>
+          <w:sz w:val="18"/>
+          <w:szCs w:val="18"/>
+        </w:rPr>
+        <w:t xml:space="preserve">™ </w:t>
+      </w:r>
+      <w:r>
+        <w:rPr>
+          <w:b/>
+          <w:sz w:val="18"/>
+          <w:szCs w:val="18"/>
+        </w:rPr>
+        <w:t xml:space="preserve"> Sockets</w:t>
+      </w:r>
+      <w:proofErr w:type="gramEnd"/>
+      <w:r>
+        <w:rPr>
+          <w:b/>
+          <w:sz w:val="18"/>
+          <w:szCs w:val="18"/>
+        </w:rPr>
+        <w:t xml:space="preserve"> Direct Protocol</w:t>
+      </w:r>
+      <w:r>
+        <w:rPr>
+          <w:b/>
+          <w:sz w:val="18"/>
+          <w:szCs w:val="18"/>
+        </w:rPr>
+        <w:t xml:space="preserve"> , </w:t>
+      </w:r>
+      <w:r>
+        <w:rPr>
+          <w:b/>
+          <w:sz w:val="18"/>
+          <w:szCs w:val="18"/>
+        </w:rPr>
+        <w:t xml:space="preserve">let’s briefly review Java’s networking </w:t>
+      </w:r>
+      <w:r>
+        <w:rPr>
+          <w:b/>
+          <w:sz w:val="18"/>
+          <w:szCs w:val="18"/>
+        </w:rPr>
+        <w:t>and s</w:t>
+      </w:r>
+      <w:r>
+        <w:rPr>
+          <w:b/>
+          <w:sz w:val="18"/>
+          <w:szCs w:val="18"/>
+        </w:rPr>
+        <w:t>ocket</w:t>
+      </w:r>
+      <w:r>
+        <w:rPr>
+          <w:b/>
+          <w:sz w:val="18"/>
+          <w:szCs w:val="18"/>
+        </w:rPr>
+        <w:t>s</w:t>
+      </w:r>
+      <w:r>
+        <w:rPr>
+          <w:b/>
+          <w:sz w:val="18"/>
+          <w:szCs w:val="18"/>
+        </w:rPr>
+        <w:t xml:space="preserve"> API history.</w:t>
+      </w:r>
+    </w:p>
+    <w:p>
+      <w:pPr>
+        <w:pStyle w:val="NoSpacing"/>
+        <w:rPr>
+          <w:b/>
+          <w:sz w:val="18"/>
+          <w:szCs w:val="18"/>
+        </w:rPr>
+      </w:pPr>
+    </w:p>
+    <w:p>
+      <w:pPr>
+        <w:pStyle w:val="NoSpacing"/>
+        <w:rPr>
+          <w:sz w:val="18"/>
+          <w:szCs w:val="18"/>
+        </w:rPr>
+      </w:pPr>
+      <w:r>
+        <w:rPr>
+          <w:sz w:val="18"/>
+          <w:szCs w:val="18"/>
+        </w:rPr>
+        <w:t>In 1995 Sun Microsystems introduced the world to Java and immediately began trumpeting the platform with the universally recognizable catch phrase ‘Java – Write Once, Run Everywhere’.   As we all know, the idea behind this was simple:  instead of writing applications in C++ code (which was devilishly difficult to build/deploy with anything even close to a “run everywhere” portability) you could now write application code in something called Java, which would build/deploy to a virtual machine (not the underlying OS execution environment).   This greatly liberated the Java application programmer from portability concerns, delegating sole custody of portability to the Java virtual machine (JVM</w:t>
+      </w:r>
+      <w:proofErr w:type="gramStart"/>
+      <w:r>
+        <w:rPr>
+          <w:sz w:val="18"/>
+          <w:szCs w:val="18"/>
+        </w:rPr>
+        <w:t>) .</w:t>
+      </w:r>
+      <w:proofErr w:type="gramEnd"/>
+      <w:r>
+        <w:rPr>
+          <w:sz w:val="18"/>
+          <w:szCs w:val="18"/>
+        </w:rPr>
+        <w:t xml:space="preserve"> The JVM made this promise: If you could build/deploy Java code that worked on one Java VM (for some specific underlying OS), the platform guaranteed that the exact same code would work on any   OS (for which a compliant Java VM was available). No more conditional compilation and pre-processor macros were needed. (Anybody remember C++ and #</w:t>
+      </w:r>
+      <w:proofErr w:type="spellStart"/>
+      <w:r>
+        <w:rPr>
+          <w:sz w:val="18"/>
+          <w:szCs w:val="18"/>
+        </w:rPr>
+        <w:t>ifdef</w:t>
+      </w:r>
+      <w:proofErr w:type="spellEnd"/>
+      <w:r>
+        <w:rPr>
+          <w:sz w:val="18"/>
+          <w:szCs w:val="18"/>
+        </w:rPr>
+        <w:t xml:space="preserve"> hell?   The JVM would now relieve application programmers of that cruel burden.)</w:t>
+      </w:r>
+    </w:p>
+    <w:p>
+      <w:pPr>
+        <w:pStyle w:val="NoSpacing"/>
+        <w:rPr>
+          <w:sz w:val="18"/>
+          <w:szCs w:val="18"/>
+        </w:rPr>
+      </w:pPr>
+    </w:p>
+    <w:p>
+      <w:pPr>
+        <w:pStyle w:val="NoSpacing"/>
+        <w:rPr>
+          <w:sz w:val="18"/>
+          <w:szCs w:val="18"/>
+        </w:rPr>
+      </w:pPr>
+      <w:r>
+        <w:rPr>
+          <w:sz w:val="18"/>
+          <w:szCs w:val="18"/>
+        </w:rPr>
+        <w:t xml:space="preserve">This was </w:t>
+      </w:r>
+      <w:r>
+        <w:rPr>
+          <w:sz w:val="18"/>
+          <w:szCs w:val="18"/>
+        </w:rPr>
+        <w:t>all extremely</w:t>
+      </w:r>
+      <w:r>
+        <w:rPr>
+          <w:sz w:val="18"/>
+          <w:szCs w:val="18"/>
+        </w:rPr>
+        <w:t xml:space="preserve"> helpful</w:t>
+      </w:r>
+      <w:r>
+        <w:rPr>
+          <w:sz w:val="18"/>
+          <w:szCs w:val="18"/>
+        </w:rPr>
+        <w:t xml:space="preserve"> and very well received by the applications programming community</w:t>
+      </w:r>
+      <w:r>
+        <w:rPr>
+          <w:sz w:val="18"/>
+          <w:szCs w:val="18"/>
+        </w:rPr>
+        <w:t>.   A</w:t>
+      </w:r>
+      <w:r>
+        <w:rPr>
+          <w:sz w:val="18"/>
+          <w:szCs w:val="18"/>
+        </w:rPr>
+        <w:t>s we</w:t>
+      </w:r>
+      <w:r>
+        <w:rPr>
+          <w:sz w:val="18"/>
+          <w:szCs w:val="18"/>
+        </w:rPr>
+        <w:t xml:space="preserve"> all know, Java caught on quickly</w:t>
+      </w:r>
+      <w:r>
+        <w:rPr>
+          <w:sz w:val="18"/>
+          <w:szCs w:val="18"/>
+        </w:rPr>
+        <w:t xml:space="preserve"> and intensely – globally embraced at a pace </w:t>
+      </w:r>
+      <w:r>
+        <w:rPr>
+          <w:sz w:val="18"/>
+          <w:szCs w:val="18"/>
+        </w:rPr>
+        <w:t>unmatched in the history of Computing’s many, many programming language platforms.</w:t>
+      </w:r>
+    </w:p>
+    <w:p>
+      <w:pPr>
+        <w:pStyle w:val="NoSpacing"/>
+        <w:rPr>
+          <w:sz w:val="18"/>
+          <w:szCs w:val="18"/>
+        </w:rPr>
+      </w:pPr>
+    </w:p>
+    <w:p>
+      <w:pPr>
+        <w:pStyle w:val="NoSpacing"/>
+        <w:rPr>
+          <w:sz w:val="18"/>
+          <w:szCs w:val="18"/>
+        </w:rPr>
+      </w:pPr>
+      <w:r>
+        <w:rPr>
+          <w:sz w:val="18"/>
+          <w:szCs w:val="18"/>
+        </w:rPr>
+        <w:t>In the beginning, Sun offered the Java VM to run on exactly 3 operating systems:  (</w:t>
+      </w:r>
+      <w:proofErr w:type="spellStart"/>
+      <w:r>
+        <w:rPr>
+          <w:sz w:val="18"/>
+          <w:szCs w:val="18"/>
+        </w:rPr>
+        <w:t>i</w:t>
+      </w:r>
+      <w:proofErr w:type="spellEnd"/>
+      <w:r>
+        <w:rPr>
+          <w:sz w:val="18"/>
+          <w:szCs w:val="18"/>
+        </w:rPr>
+        <w:t xml:space="preserve">) </w:t>
+      </w:r>
+      <w:proofErr w:type="gramStart"/>
+      <w:r>
+        <w:rPr>
+          <w:sz w:val="18"/>
+          <w:szCs w:val="18"/>
+        </w:rPr>
+        <w:t>Solaris  (</w:t>
+      </w:r>
+      <w:proofErr w:type="gramEnd"/>
+      <w:r>
+        <w:rPr>
+          <w:sz w:val="18"/>
+          <w:szCs w:val="18"/>
+        </w:rPr>
+        <w:t xml:space="preserve">ii) Linux  (iii) Windows.    Because Microsoft had just a few years earlier </w:t>
+      </w:r>
+      <w:r>
+        <w:rPr>
+          <w:sz w:val="18"/>
+          <w:szCs w:val="18"/>
+        </w:rPr>
+        <w:t xml:space="preserve">(1993) delivered the </w:t>
+      </w:r>
+      <w:proofErr w:type="spellStart"/>
+      <w:r>
+        <w:rPr>
+          <w:sz w:val="18"/>
+          <w:szCs w:val="18"/>
+        </w:rPr>
+        <w:t>WinSOCK</w:t>
+      </w:r>
+      <w:proofErr w:type="spellEnd"/>
+      <w:r>
+        <w:rPr>
+          <w:sz w:val="18"/>
+          <w:szCs w:val="18"/>
+        </w:rPr>
+        <w:t xml:space="preserve"> protocol stack with Windows</w:t>
+      </w:r>
+      <w:r>
+        <w:rPr>
+          <w:sz w:val="18"/>
+          <w:szCs w:val="18"/>
+        </w:rPr>
+        <w:t xml:space="preserve">, Windows could now do TCP/IP networking </w:t>
+      </w:r>
+      <w:r>
+        <w:rPr>
+          <w:sz w:val="18"/>
+          <w:szCs w:val="18"/>
+        </w:rPr>
+        <w:t xml:space="preserve">(and </w:t>
+      </w:r>
+      <w:r>
+        <w:rPr>
+          <w:sz w:val="18"/>
+          <w:szCs w:val="18"/>
+        </w:rPr>
+        <w:t>through a</w:t>
+      </w:r>
+      <w:r>
+        <w:rPr>
+          <w:sz w:val="18"/>
+          <w:szCs w:val="18"/>
+        </w:rPr>
+        <w:t>n API fully supported by Microsoft)</w:t>
+      </w:r>
+      <w:r>
+        <w:rPr>
+          <w:sz w:val="18"/>
+          <w:szCs w:val="18"/>
+        </w:rPr>
+        <w:t xml:space="preserve">.  The various *nix systems (of course) had been doing TCP/IP since the 1970s.  Microsoft’s introduction of </w:t>
+      </w:r>
+      <w:proofErr w:type="spellStart"/>
+      <w:r>
+        <w:rPr>
+          <w:sz w:val="18"/>
+          <w:szCs w:val="18"/>
+        </w:rPr>
+        <w:t>WinSOCK</w:t>
+      </w:r>
+      <w:proofErr w:type="spellEnd"/>
+      <w:r>
+        <w:rPr>
+          <w:sz w:val="18"/>
+          <w:szCs w:val="18"/>
+        </w:rPr>
+        <w:t xml:space="preserve"> was absolutely essential to Java becoming what it became.  </w:t>
+      </w:r>
+      <w:r>
+        <w:rPr>
+          <w:sz w:val="18"/>
+          <w:szCs w:val="18"/>
+        </w:rPr>
+        <w:t xml:space="preserve">Without </w:t>
+      </w:r>
+      <w:proofErr w:type="spellStart"/>
+      <w:r>
+        <w:rPr>
+          <w:sz w:val="18"/>
+          <w:szCs w:val="18"/>
+        </w:rPr>
+        <w:t>WinSOCK</w:t>
+      </w:r>
+      <w:proofErr w:type="spellEnd"/>
+      <w:r>
+        <w:rPr>
+          <w:sz w:val="18"/>
+          <w:szCs w:val="18"/>
+        </w:rPr>
+        <w:t xml:space="preserve"> you could not deliver a Windows VM that supported the java.net.* and the java.io.* APIs.   </w:t>
+      </w:r>
+      <w:r>
+        <w:rPr>
+          <w:sz w:val="18"/>
+          <w:szCs w:val="18"/>
+        </w:rPr>
+        <w:t xml:space="preserve">Without it, Java could not build a complete </w:t>
+      </w:r>
+      <w:r>
+        <w:rPr>
+          <w:sz w:val="18"/>
+          <w:szCs w:val="18"/>
+        </w:rPr>
+        <w:t xml:space="preserve">network capable </w:t>
+      </w:r>
+      <w:r>
+        <w:rPr>
+          <w:sz w:val="18"/>
+          <w:szCs w:val="18"/>
+        </w:rPr>
+        <w:t>VM that would run</w:t>
+      </w:r>
+      <w:r>
+        <w:rPr>
+          <w:sz w:val="18"/>
+          <w:szCs w:val="18"/>
+        </w:rPr>
+        <w:t xml:space="preserve"> on</w:t>
+      </w:r>
+      <w:r>
+        <w:rPr>
+          <w:sz w:val="18"/>
+          <w:szCs w:val="18"/>
+        </w:rPr>
+        <w:t xml:space="preserve"> the OS that monopolized the </w:t>
+      </w:r>
+      <w:r>
+        <w:rPr>
+          <w:sz w:val="18"/>
+          <w:szCs w:val="18"/>
+        </w:rPr>
+        <w:t xml:space="preserve">world’s </w:t>
+      </w:r>
+      <w:r>
+        <w:rPr>
+          <w:sz w:val="18"/>
+          <w:szCs w:val="18"/>
+        </w:rPr>
+        <w:t>desktop</w:t>
+      </w:r>
+      <w:r>
+        <w:rPr>
+          <w:sz w:val="18"/>
+          <w:szCs w:val="18"/>
+        </w:rPr>
+        <w:t>s</w:t>
+      </w:r>
+      <w:r>
+        <w:rPr>
+          <w:sz w:val="18"/>
+          <w:szCs w:val="18"/>
+        </w:rPr>
+        <w:t xml:space="preserve">. </w:t>
+      </w:r>
+      <w:r>
+        <w:rPr>
+          <w:sz w:val="18"/>
+          <w:szCs w:val="18"/>
+        </w:rPr>
+        <w:t xml:space="preserve"> </w:t>
+      </w:r>
+      <w:r>
+        <w:rPr>
+          <w:sz w:val="18"/>
+          <w:szCs w:val="18"/>
+        </w:rPr>
+        <w:t xml:space="preserve"> Instead of </w:t>
       </w:r>
       <w:r>
         <w:rPr>
@@ -163,56 +658,91 @@
           <w:sz w:val="18"/>
           <w:szCs w:val="18"/>
         </w:rPr>
-        <w:t xml:space="preserve">Sockets Direct Protocol (SDP)  </w:t>
-      </w:r>
-      <w:r>
-        <w:rPr>
-          <w:sz w:val="18"/>
-          <w:szCs w:val="18"/>
-        </w:rPr>
-        <w:t xml:space="preserve">technology that was recently </w:t>
-      </w:r>
-      <w:r>
-        <w:rPr>
-          <w:sz w:val="18"/>
-          <w:szCs w:val="18"/>
-        </w:rPr>
-        <w:t xml:space="preserve">introduced in the Java 7 SDK.  </w:t>
-      </w:r>
-      <w:r>
-        <w:rPr>
-          <w:sz w:val="18"/>
-          <w:szCs w:val="18"/>
-        </w:rPr>
-        <w:t>This article assumes that you have at least some familiarity with the Java programming language</w:t>
-      </w:r>
-      <w:r>
-        <w:rPr>
-          <w:sz w:val="18"/>
-          <w:szCs w:val="18"/>
-        </w:rPr>
-        <w:t xml:space="preserve">, especially with regard to the java.net.* API package.  The Java 7 Sockets Direct Protocol (SDP) is a very exciting breakthrough for the Java™ platform.  It empowers the Ultra High Performance Computing (UHPC) </w:t>
-      </w:r>
-      <w:r>
-        <w:rPr>
-          <w:sz w:val="18"/>
-          <w:szCs w:val="18"/>
-        </w:rPr>
-        <w:t xml:space="preserve">community </w:t>
-      </w:r>
-      <w:r>
-        <w:rPr>
-          <w:sz w:val="18"/>
-          <w:szCs w:val="18"/>
-        </w:rPr>
-        <w:t>to use Java’s ubiquitously common features and merits for a very uncommon</w:t>
-      </w:r>
-      <w:r>
-        <w:rPr>
-          <w:sz w:val="18"/>
-          <w:szCs w:val="18"/>
-        </w:rPr>
-        <w:t xml:space="preserve"> use case: native access to the </w:t>
+        <w:t>reaching “maybe a million”</w:t>
+      </w:r>
+      <w:r>
+        <w:rPr>
+          <w:sz w:val="18"/>
+          <w:szCs w:val="18"/>
+        </w:rPr>
+        <w:t xml:space="preserve"> desktops, with Windows now doing full TCP/IP</w:t>
+      </w:r>
+      <w:proofErr w:type="gramStart"/>
+      <w:r>
+        <w:rPr>
+          <w:sz w:val="18"/>
+          <w:szCs w:val="18"/>
+        </w:rPr>
+        <w:t>,  Java</w:t>
+      </w:r>
+      <w:proofErr w:type="gramEnd"/>
+      <w:r>
+        <w:rPr>
+          <w:sz w:val="18"/>
+          <w:szCs w:val="18"/>
+        </w:rPr>
+        <w:t>™ could now reach “maybe a billion” desktops.</w:t>
+      </w:r>
+    </w:p>
+    <w:p>
+      <w:pPr>
+        <w:pStyle w:val="NoSpacing"/>
+        <w:rPr>
+          <w:sz w:val="18"/>
+          <w:szCs w:val="18"/>
+        </w:rPr>
+      </w:pPr>
+    </w:p>
+    <w:p>
+      <w:pPr>
+        <w:pStyle w:val="NoSpacing"/>
+        <w:rPr>
+          <w:sz w:val="18"/>
+          <w:szCs w:val="18"/>
+        </w:rPr>
+      </w:pPr>
+    </w:p>
+    <w:p>
+      <w:pPr>
+        <w:pStyle w:val="NoSpacing"/>
+        <w:rPr>
+          <w:b/>
+          <w:sz w:val="18"/>
+          <w:szCs w:val="18"/>
+        </w:rPr>
+      </w:pPr>
+      <w:r>
+        <w:rPr>
+          <w:b/>
+          <w:sz w:val="18"/>
+          <w:szCs w:val="18"/>
+        </w:rPr>
+        <w:t>Things have changed.</w:t>
+      </w:r>
+    </w:p>
+    <w:p>
+      <w:pPr>
+        <w:pStyle w:val="NoSpacing"/>
+        <w:rPr>
+          <w:sz w:val="18"/>
+          <w:szCs w:val="18"/>
+        </w:rPr>
+      </w:pPr>
+    </w:p>
+    <w:p>
+      <w:pPr>
+        <w:pStyle w:val="NoSpacing"/>
+        <w:rPr>
+          <w:sz w:val="18"/>
+          <w:szCs w:val="18"/>
+        </w:rPr>
+      </w:pPr>
+      <w:r>
+        <w:rPr>
+          <w:sz w:val="18"/>
+          <w:szCs w:val="18"/>
+        </w:rPr>
+        <w:t xml:space="preserve">Sure, Java is still “write once, run everywhere”.   Portability is still a central priority.  But, now with Java 7 and Sockets Direct Protocol a whole lot more can be done with the Java VM.   Portability is not the only priority; now accommodating ultra-high performance use cases is a major priority for the Java VM.  With Sockets Direct Protocol the Java VM can now deliver the same Networking and Sockets APIs that directly access the native power of </w:t>
       </w:r>
       <w:proofErr w:type="spellStart"/>
       <w:r>
@@ -228,21 +758,7 @@
           <w:sz w:val="18"/>
           <w:szCs w:val="18"/>
         </w:rPr>
-        <w:t xml:space="preserve"> RDMA capability.  RDMA stands for Remote Direct Memory Access.  We will survey RDMA as a central theme in this article.  RDMA is incredibly cool.  The UHPC community has the most stringent non-compromising low-latency and high throughput demands imaginable.  The UHPC needs the very best RDMA capability a</w:t>
-      </w:r>
-      <w:r>
-        <w:rPr>
-          <w:sz w:val="18"/>
-          <w:szCs w:val="18"/>
-        </w:rPr>
-        <w:t>vailable</w:t>
-      </w:r>
-      <w:r>
-        <w:rPr>
-          <w:sz w:val="18"/>
-          <w:szCs w:val="18"/>
-        </w:rPr>
-        <w:t xml:space="preserve">.  The UHPC community needs the </w:t>
+        <w:t xml:space="preserve">.   </w:t>
       </w:r>
       <w:proofErr w:type="spellStart"/>
       <w:r>
@@ -258,7 +774,7 @@
           <w:sz w:val="18"/>
           <w:szCs w:val="18"/>
         </w:rPr>
-        <w:t xml:space="preserve"> RDMA capability.  With the introduction of the Java 7 Sockets Direct Protocol offering, the UHPC community is now provided a Java platform that empowers them to write Java application code that directly joins to the full power of the native </w:t>
+        <w:t xml:space="preserve"> is much faster than Ethernet.  </w:t>
       </w:r>
       <w:proofErr w:type="spellStart"/>
       <w:r>
@@ -274,392 +790,32 @@
           <w:sz w:val="18"/>
           <w:szCs w:val="18"/>
         </w:rPr>
-        <w:t xml:space="preserve"> RDMA capability.  Wow, right?</w:t>
-      </w:r>
-    </w:p>
-    <w:p>
-      <w:pPr>
-        <w:pStyle w:val="NoSpacing"/>
-        <w:rPr>
-          <w:sz w:val="18"/>
-          <w:szCs w:val="18"/>
-        </w:rPr>
-      </w:pPr>
-    </w:p>
-    <w:p>
-      <w:pPr>
-        <w:pStyle w:val="NoSpacing"/>
-        <w:rPr>
-          <w:b/>
-          <w:sz w:val="18"/>
-          <w:szCs w:val="18"/>
-        </w:rPr>
-      </w:pPr>
-      <w:r>
-        <w:rPr>
-          <w:b/>
-          <w:sz w:val="18"/>
-          <w:szCs w:val="18"/>
-        </w:rPr>
-        <w:t>Bef</w:t>
-      </w:r>
-      <w:r>
-        <w:rPr>
-          <w:b/>
-          <w:sz w:val="18"/>
-          <w:szCs w:val="18"/>
-        </w:rPr>
-        <w:t>ore we dive deeply into the new Java</w:t>
-      </w:r>
-      <w:proofErr w:type="gramStart"/>
-      <w:r>
-        <w:rPr>
-          <w:b/>
-          <w:sz w:val="18"/>
-          <w:szCs w:val="18"/>
-        </w:rPr>
-        <w:t xml:space="preserve">™ </w:t>
-      </w:r>
-      <w:r>
-        <w:rPr>
-          <w:b/>
-          <w:sz w:val="18"/>
-          <w:szCs w:val="18"/>
-        </w:rPr>
-        <w:t xml:space="preserve"> Sockets</w:t>
-      </w:r>
-      <w:proofErr w:type="gramEnd"/>
-      <w:r>
-        <w:rPr>
-          <w:b/>
-          <w:sz w:val="18"/>
-          <w:szCs w:val="18"/>
-        </w:rPr>
-        <w:t xml:space="preserve"> Direct Protocol</w:t>
-      </w:r>
-      <w:r>
-        <w:rPr>
-          <w:b/>
-          <w:sz w:val="18"/>
-          <w:szCs w:val="18"/>
-        </w:rPr>
-        <w:t xml:space="preserve"> , </w:t>
-      </w:r>
-      <w:r>
-        <w:rPr>
-          <w:b/>
-          <w:sz w:val="18"/>
-          <w:szCs w:val="18"/>
-        </w:rPr>
-        <w:t xml:space="preserve">let’s briefly review Java’s networking </w:t>
-      </w:r>
-      <w:r>
-        <w:rPr>
-          <w:b/>
-          <w:sz w:val="18"/>
-          <w:szCs w:val="18"/>
-        </w:rPr>
-        <w:t>and s</w:t>
-      </w:r>
-      <w:r>
-        <w:rPr>
-          <w:b/>
-          <w:sz w:val="18"/>
-          <w:szCs w:val="18"/>
-        </w:rPr>
-        <w:t>ocket</w:t>
-      </w:r>
-      <w:r>
-        <w:rPr>
-          <w:b/>
-          <w:sz w:val="18"/>
-          <w:szCs w:val="18"/>
-        </w:rPr>
-        <w:t>s</w:t>
-      </w:r>
-      <w:r>
-        <w:rPr>
-          <w:b/>
-          <w:sz w:val="18"/>
-          <w:szCs w:val="18"/>
-        </w:rPr>
-        <w:t xml:space="preserve"> API history.</w:t>
-      </w:r>
-    </w:p>
-    <w:p>
-      <w:pPr>
-        <w:pStyle w:val="NoSpacing"/>
-        <w:rPr>
-          <w:b/>
-          <w:sz w:val="18"/>
-          <w:szCs w:val="18"/>
-        </w:rPr>
-      </w:pPr>
-    </w:p>
-    <w:p>
-      <w:pPr>
-        <w:pStyle w:val="NoSpacing"/>
-        <w:rPr>
-          <w:sz w:val="18"/>
-          <w:szCs w:val="18"/>
-        </w:rPr>
-      </w:pPr>
-      <w:r>
-        <w:rPr>
-          <w:sz w:val="18"/>
-          <w:szCs w:val="18"/>
-        </w:rPr>
-        <w:t>In 1995 Sun Microsystems introduced the world to Java™ and immediately began trumpeting the platform with the universally recognizable catch phrase ‘Java – Write Once, Run Everywhere’.   As we all know, the idea behind this was simple:  instead of writin</w:t>
-      </w:r>
-      <w:r>
-        <w:rPr>
-          <w:sz w:val="18"/>
-          <w:szCs w:val="18"/>
-        </w:rPr>
-        <w:t>g applications in C++ code (which</w:t>
-      </w:r>
-      <w:r>
-        <w:rPr>
-          <w:sz w:val="18"/>
-          <w:szCs w:val="18"/>
-        </w:rPr>
-        <w:t xml:space="preserve"> was devilishly difficult to build/deplo</w:t>
-      </w:r>
-      <w:r>
-        <w:rPr>
-          <w:sz w:val="18"/>
-          <w:szCs w:val="18"/>
-        </w:rPr>
-        <w:t>y with anything even close to a</w:t>
-      </w:r>
-      <w:r>
-        <w:rPr>
-          <w:sz w:val="18"/>
-          <w:szCs w:val="18"/>
-        </w:rPr>
-        <w:t xml:space="preserve"> “</w:t>
-      </w:r>
-      <w:r>
-        <w:rPr>
-          <w:sz w:val="18"/>
-          <w:szCs w:val="18"/>
-        </w:rPr>
-        <w:t xml:space="preserve">run </w:t>
-      </w:r>
-      <w:r>
-        <w:rPr>
-          <w:sz w:val="18"/>
-          <w:szCs w:val="18"/>
-        </w:rPr>
-        <w:t>everywhere</w:t>
-      </w:r>
-      <w:r>
-        <w:rPr>
-          <w:sz w:val="18"/>
-          <w:szCs w:val="18"/>
-        </w:rPr>
-        <w:t>” portability</w:t>
-      </w:r>
-      <w:r>
-        <w:rPr>
-          <w:sz w:val="18"/>
-          <w:szCs w:val="18"/>
-        </w:rPr>
-        <w:t xml:space="preserve">  confidence) you could now write application code in something called Java™ code which would build/deploy to a virtual machine (not the</w:t>
-      </w:r>
-      <w:r>
-        <w:rPr>
-          <w:sz w:val="18"/>
-          <w:szCs w:val="18"/>
-        </w:rPr>
-        <w:t xml:space="preserve"> underlying OS execution environment).   </w:t>
-      </w:r>
-      <w:r>
-        <w:rPr>
-          <w:sz w:val="18"/>
-          <w:szCs w:val="18"/>
-        </w:rPr>
-        <w:t>This greatly liberated</w:t>
-      </w:r>
-      <w:r>
-        <w:rPr>
-          <w:sz w:val="18"/>
-          <w:szCs w:val="18"/>
-        </w:rPr>
-        <w:t xml:space="preserve"> the Java application programmer</w:t>
-      </w:r>
-      <w:r>
-        <w:rPr>
-          <w:sz w:val="18"/>
-          <w:szCs w:val="18"/>
-        </w:rPr>
-        <w:t xml:space="preserve"> from having to worry about anything re: portability.   T</w:t>
-      </w:r>
-      <w:r>
-        <w:rPr>
-          <w:sz w:val="18"/>
-          <w:szCs w:val="18"/>
-        </w:rPr>
-        <w:t xml:space="preserve">he </w:t>
-      </w:r>
-      <w:r>
-        <w:rPr>
-          <w:sz w:val="18"/>
-          <w:szCs w:val="18"/>
-        </w:rPr>
-        <w:t xml:space="preserve">Java </w:t>
-      </w:r>
-      <w:r>
-        <w:rPr>
-          <w:sz w:val="18"/>
-          <w:szCs w:val="18"/>
-        </w:rPr>
-        <w:t>virtual machine would now have</w:t>
-      </w:r>
-      <w:r>
-        <w:rPr>
-          <w:sz w:val="18"/>
-          <w:szCs w:val="18"/>
-        </w:rPr>
-        <w:t xml:space="preserve"> sole custody of</w:t>
-      </w:r>
-      <w:r>
-        <w:rPr>
-          <w:sz w:val="18"/>
-          <w:szCs w:val="18"/>
-        </w:rPr>
-        <w:t xml:space="preserve"> the guaranteeing portability</w:t>
-      </w:r>
-      <w:r>
-        <w:rPr>
-          <w:sz w:val="18"/>
-          <w:szCs w:val="18"/>
-        </w:rPr>
-        <w:t xml:space="preserve"> obligation</w:t>
-      </w:r>
-      <w:r>
-        <w:rPr>
-          <w:sz w:val="18"/>
-          <w:szCs w:val="18"/>
-        </w:rPr>
-        <w:t xml:space="preserve">.  </w:t>
-      </w:r>
-      <w:r>
-        <w:rPr>
-          <w:sz w:val="18"/>
-          <w:szCs w:val="18"/>
-        </w:rPr>
-        <w:t xml:space="preserve">The JVM made this promise: </w:t>
-      </w:r>
-      <w:r>
-        <w:rPr>
-          <w:sz w:val="18"/>
-          <w:szCs w:val="18"/>
-        </w:rPr>
-        <w:t>If you could build/d</w:t>
-      </w:r>
-      <w:r>
-        <w:rPr>
-          <w:sz w:val="18"/>
-          <w:szCs w:val="18"/>
-        </w:rPr>
-        <w:t xml:space="preserve">eploy Java code that worked on </w:t>
-      </w:r>
-      <w:r>
-        <w:rPr>
-          <w:i/>
-          <w:sz w:val="18"/>
-          <w:szCs w:val="18"/>
-        </w:rPr>
-        <w:t>one</w:t>
-      </w:r>
-      <w:r>
-        <w:rPr>
-          <w:sz w:val="18"/>
-          <w:szCs w:val="18"/>
-        </w:rPr>
-        <w:t xml:space="preserve"> Java VM (for some </w:t>
-      </w:r>
-      <w:r>
-        <w:rPr>
-          <w:i/>
-          <w:sz w:val="18"/>
-          <w:szCs w:val="18"/>
-        </w:rPr>
-        <w:t>specific</w:t>
-      </w:r>
-      <w:r>
-        <w:rPr>
-          <w:sz w:val="18"/>
-          <w:szCs w:val="18"/>
-        </w:rPr>
-        <w:t xml:space="preserve"> underlying OS), the platform guaranteed that the exact same code would work on </w:t>
-      </w:r>
-      <w:proofErr w:type="gramStart"/>
-      <w:r>
-        <w:rPr>
-          <w:i/>
-          <w:sz w:val="18"/>
-          <w:szCs w:val="18"/>
-        </w:rPr>
-        <w:t>any</w:t>
-      </w:r>
-      <w:r>
-        <w:rPr>
-          <w:sz w:val="18"/>
-          <w:szCs w:val="18"/>
-        </w:rPr>
-        <w:t xml:space="preserve"> </w:t>
-      </w:r>
-      <w:r>
-        <w:rPr>
-          <w:sz w:val="18"/>
-          <w:szCs w:val="18"/>
-        </w:rPr>
-        <w:t xml:space="preserve"> OS</w:t>
-      </w:r>
-      <w:proofErr w:type="gramEnd"/>
-      <w:r>
-        <w:rPr>
-          <w:sz w:val="18"/>
-          <w:szCs w:val="18"/>
-        </w:rPr>
-        <w:t xml:space="preserve"> (for which a compliant Java VM was available).  In other words, the programmer was immediately </w:t>
-      </w:r>
-      <w:r>
-        <w:rPr>
-          <w:sz w:val="18"/>
-          <w:szCs w:val="18"/>
-        </w:rPr>
-        <w:t xml:space="preserve">and fully </w:t>
-      </w:r>
-      <w:r>
-        <w:rPr>
-          <w:sz w:val="18"/>
-          <w:szCs w:val="18"/>
-        </w:rPr>
-        <w:t xml:space="preserve">unburdened from the obligation to write </w:t>
-      </w:r>
-      <w:r>
-        <w:rPr>
-          <w:sz w:val="18"/>
-          <w:szCs w:val="18"/>
-        </w:rPr>
-        <w:t>portable code</w:t>
-      </w:r>
-      <w:r>
-        <w:rPr>
-          <w:sz w:val="18"/>
-          <w:szCs w:val="18"/>
-        </w:rPr>
-        <w:t xml:space="preserve">. </w:t>
-      </w:r>
-      <w:r>
-        <w:rPr>
-          <w:sz w:val="18"/>
-          <w:szCs w:val="18"/>
-        </w:rPr>
-        <w:t xml:space="preserve">  No more conditional compilation and pre-processor macros were needed.  Anybody remember C++ and #</w:t>
+        <w:t xml:space="preserve"> is the physical network layer provider of choice to the UHP computing community.</w:t>
+      </w:r>
+    </w:p>
+    <w:p>
+      <w:pPr>
+        <w:pStyle w:val="NoSpacing"/>
+        <w:rPr>
+          <w:sz w:val="18"/>
+          <w:szCs w:val="18"/>
+        </w:rPr>
+      </w:pPr>
+    </w:p>
+    <w:p>
+      <w:pPr>
+        <w:pStyle w:val="NoSpacing"/>
+        <w:rPr>
+          <w:sz w:val="18"/>
+          <w:szCs w:val="18"/>
+        </w:rPr>
+      </w:pPr>
+      <w:r>
+        <w:rPr>
+          <w:sz w:val="18"/>
+          <w:szCs w:val="18"/>
+        </w:rPr>
+        <w:t xml:space="preserve">Shortly we’ll talk about exactly what </w:t>
       </w:r>
       <w:proofErr w:type="spellStart"/>
       <w:r>
@@ -667,7 +823,7 @@
           <w:sz w:val="18"/>
           <w:szCs w:val="18"/>
         </w:rPr>
-        <w:t>ifdef</w:t>
+        <w:t>Infiniband</w:t>
       </w:r>
       <w:proofErr w:type="spellEnd"/>
       <w:r>
@@ -675,148 +831,7 @@
           <w:sz w:val="18"/>
           <w:szCs w:val="18"/>
         </w:rPr>
-        <w:t xml:space="preserve"> hell?  </w:t>
-      </w:r>
-      <w:r>
-        <w:rPr>
-          <w:sz w:val="18"/>
-          <w:szCs w:val="18"/>
-        </w:rPr>
-        <w:t xml:space="preserve"> The JVM would now </w:t>
-      </w:r>
-      <w:r>
-        <w:rPr>
-          <w:sz w:val="18"/>
-          <w:szCs w:val="18"/>
-        </w:rPr>
-        <w:t>relieve application programmers of</w:t>
-      </w:r>
-      <w:r>
-        <w:rPr>
-          <w:sz w:val="18"/>
-          <w:szCs w:val="18"/>
-        </w:rPr>
-        <w:t xml:space="preserve"> that</w:t>
-      </w:r>
-      <w:r>
-        <w:rPr>
-          <w:sz w:val="18"/>
-          <w:szCs w:val="18"/>
-        </w:rPr>
-        <w:t xml:space="preserve"> cruel</w:t>
-      </w:r>
-      <w:r>
-        <w:rPr>
-          <w:sz w:val="18"/>
-          <w:szCs w:val="18"/>
-        </w:rPr>
-        <w:t xml:space="preserve"> burden.</w:t>
-      </w:r>
-    </w:p>
-    <w:p>
-      <w:pPr>
-        <w:pStyle w:val="NoSpacing"/>
-        <w:rPr>
-          <w:sz w:val="18"/>
-          <w:szCs w:val="18"/>
-        </w:rPr>
-      </w:pPr>
-    </w:p>
-    <w:p>
-      <w:pPr>
-        <w:pStyle w:val="NoSpacing"/>
-        <w:rPr>
-          <w:sz w:val="18"/>
-          <w:szCs w:val="18"/>
-        </w:rPr>
-      </w:pPr>
-      <w:r>
-        <w:rPr>
-          <w:sz w:val="18"/>
-          <w:szCs w:val="18"/>
-        </w:rPr>
-        <w:t xml:space="preserve">This was </w:t>
-      </w:r>
-      <w:r>
-        <w:rPr>
-          <w:sz w:val="18"/>
-          <w:szCs w:val="18"/>
-        </w:rPr>
-        <w:t>all extremely</w:t>
-      </w:r>
-      <w:r>
-        <w:rPr>
-          <w:sz w:val="18"/>
-          <w:szCs w:val="18"/>
-        </w:rPr>
-        <w:t xml:space="preserve"> helpful</w:t>
-      </w:r>
-      <w:r>
-        <w:rPr>
-          <w:sz w:val="18"/>
-          <w:szCs w:val="18"/>
-        </w:rPr>
-        <w:t xml:space="preserve"> and very well received by the applications programming community</w:t>
-      </w:r>
-      <w:r>
-        <w:rPr>
-          <w:sz w:val="18"/>
-          <w:szCs w:val="18"/>
-        </w:rPr>
-        <w:t>.   A</w:t>
-      </w:r>
-      <w:r>
-        <w:rPr>
-          <w:sz w:val="18"/>
-          <w:szCs w:val="18"/>
-        </w:rPr>
-        <w:t>s we</w:t>
-      </w:r>
-      <w:r>
-        <w:rPr>
-          <w:sz w:val="18"/>
-          <w:szCs w:val="18"/>
-        </w:rPr>
-        <w:t xml:space="preserve"> all know, Java caught on quickly</w:t>
-      </w:r>
-      <w:r>
-        <w:rPr>
-          <w:sz w:val="18"/>
-          <w:szCs w:val="18"/>
-        </w:rPr>
-        <w:t xml:space="preserve"> and intensely – globally embraced at a pace </w:t>
-      </w:r>
-      <w:r>
-        <w:rPr>
-          <w:sz w:val="18"/>
-          <w:szCs w:val="18"/>
-        </w:rPr>
-        <w:t>unmatched in the history of Computing’s many, many programming language platforms.</w:t>
-      </w:r>
-    </w:p>
-    <w:p>
-      <w:pPr>
-        <w:pStyle w:val="NoSpacing"/>
-        <w:rPr>
-          <w:sz w:val="18"/>
-          <w:szCs w:val="18"/>
-        </w:rPr>
-      </w:pPr>
-    </w:p>
-    <w:p>
-      <w:pPr>
-        <w:pStyle w:val="NoSpacing"/>
-        <w:rPr>
-          <w:sz w:val="18"/>
-          <w:szCs w:val="18"/>
-        </w:rPr>
-      </w:pPr>
-      <w:r>
-        <w:rPr>
-          <w:sz w:val="18"/>
-          <w:szCs w:val="18"/>
-        </w:rPr>
-        <w:t>In the beginning, Sun offered the Java VM to run on exactly 3 operating systems:  (</w:t>
+        <w:t xml:space="preserve"> is and how the Java 7 VM empowers applications to use native </w:t>
       </w:r>
       <w:proofErr w:type="spellStart"/>
       <w:r>
@@ -824,7 +839,7 @@
           <w:sz w:val="18"/>
           <w:szCs w:val="18"/>
         </w:rPr>
-        <w:t>i</w:t>
+        <w:t>Infiniband</w:t>
       </w:r>
       <w:proofErr w:type="spellEnd"/>
       <w:r>
@@ -832,773 +847,7 @@
           <w:sz w:val="18"/>
           <w:szCs w:val="18"/>
         </w:rPr>
-        <w:t xml:space="preserve">) </w:t>
-      </w:r>
-      <w:proofErr w:type="gramStart"/>
-      <w:r>
-        <w:rPr>
-          <w:sz w:val="18"/>
-          <w:szCs w:val="18"/>
-        </w:rPr>
-        <w:t>Solaris  (</w:t>
-      </w:r>
-      <w:proofErr w:type="gramEnd"/>
-      <w:r>
-        <w:rPr>
-          <w:sz w:val="18"/>
-          <w:szCs w:val="18"/>
-        </w:rPr>
-        <w:t xml:space="preserve">ii) Linux  (iii) Windows.    Because Microsoft had just a few years earlier </w:t>
-      </w:r>
-      <w:r>
-        <w:rPr>
-          <w:sz w:val="18"/>
-          <w:szCs w:val="18"/>
-        </w:rPr>
-        <w:t xml:space="preserve">(1993) delivered the </w:t>
-      </w:r>
-      <w:proofErr w:type="spellStart"/>
-      <w:r>
-        <w:rPr>
-          <w:sz w:val="18"/>
-          <w:szCs w:val="18"/>
-        </w:rPr>
-        <w:t>WinSOCK</w:t>
-      </w:r>
-      <w:proofErr w:type="spellEnd"/>
-      <w:r>
-        <w:rPr>
-          <w:sz w:val="18"/>
-          <w:szCs w:val="18"/>
-        </w:rPr>
-        <w:t xml:space="preserve"> protocol stack with Windows</w:t>
-      </w:r>
-      <w:r>
-        <w:rPr>
-          <w:sz w:val="18"/>
-          <w:szCs w:val="18"/>
-        </w:rPr>
-        <w:t xml:space="preserve">, Windows could now do TCP/IP networking </w:t>
-      </w:r>
-      <w:r>
-        <w:rPr>
-          <w:sz w:val="18"/>
-          <w:szCs w:val="18"/>
-        </w:rPr>
-        <w:t xml:space="preserve">(and </w:t>
-      </w:r>
-      <w:r>
-        <w:rPr>
-          <w:sz w:val="18"/>
-          <w:szCs w:val="18"/>
-        </w:rPr>
-        <w:t>through a</w:t>
-      </w:r>
-      <w:r>
-        <w:rPr>
-          <w:sz w:val="18"/>
-          <w:szCs w:val="18"/>
-        </w:rPr>
-        <w:t>n API fully supported by Microsoft)</w:t>
-      </w:r>
-      <w:r>
-        <w:rPr>
-          <w:sz w:val="18"/>
-          <w:szCs w:val="18"/>
-        </w:rPr>
-        <w:t xml:space="preserve">.  The various *nix systems (of course) had been doing TCP/IP since the 1970s.  Microsoft’s introduction of </w:t>
-      </w:r>
-      <w:proofErr w:type="spellStart"/>
-      <w:r>
-        <w:rPr>
-          <w:sz w:val="18"/>
-          <w:szCs w:val="18"/>
-        </w:rPr>
-        <w:t>WinSOCK</w:t>
-      </w:r>
-      <w:proofErr w:type="spellEnd"/>
-      <w:r>
-        <w:rPr>
-          <w:sz w:val="18"/>
-          <w:szCs w:val="18"/>
-        </w:rPr>
-        <w:t xml:space="preserve"> was absolutely essential to Java becoming what it became.  </w:t>
-      </w:r>
-      <w:r>
-        <w:rPr>
-          <w:sz w:val="18"/>
-          <w:szCs w:val="18"/>
-        </w:rPr>
-        <w:t xml:space="preserve">Without </w:t>
-      </w:r>
-      <w:proofErr w:type="spellStart"/>
-      <w:r>
-        <w:rPr>
-          <w:sz w:val="18"/>
-          <w:szCs w:val="18"/>
-        </w:rPr>
-        <w:t>WinSOCK</w:t>
-      </w:r>
-      <w:proofErr w:type="spellEnd"/>
-      <w:r>
-        <w:rPr>
-          <w:sz w:val="18"/>
-          <w:szCs w:val="18"/>
-        </w:rPr>
-        <w:t xml:space="preserve"> you could not deliver a Windows VM that supported the java.net.* and the java.io.* APIs.   </w:t>
-      </w:r>
-      <w:r>
-        <w:rPr>
-          <w:sz w:val="18"/>
-          <w:szCs w:val="18"/>
-        </w:rPr>
-        <w:t xml:space="preserve">Without it, Java could not build a complete </w:t>
-      </w:r>
-      <w:r>
-        <w:rPr>
-          <w:sz w:val="18"/>
-          <w:szCs w:val="18"/>
-        </w:rPr>
-        <w:t xml:space="preserve">network capable </w:t>
-      </w:r>
-      <w:r>
-        <w:rPr>
-          <w:sz w:val="18"/>
-          <w:szCs w:val="18"/>
-        </w:rPr>
-        <w:t>VM that would run</w:t>
-      </w:r>
-      <w:r>
-        <w:rPr>
-          <w:sz w:val="18"/>
-          <w:szCs w:val="18"/>
-        </w:rPr>
-        <w:t xml:space="preserve"> on</w:t>
-      </w:r>
-      <w:r>
-        <w:rPr>
-          <w:sz w:val="18"/>
-          <w:szCs w:val="18"/>
-        </w:rPr>
-        <w:t xml:space="preserve"> the OS that monopolized the </w:t>
-      </w:r>
-      <w:r>
-        <w:rPr>
-          <w:sz w:val="18"/>
-          <w:szCs w:val="18"/>
-        </w:rPr>
-        <w:t xml:space="preserve">world’s </w:t>
-      </w:r>
-      <w:r>
-        <w:rPr>
-          <w:sz w:val="18"/>
-          <w:szCs w:val="18"/>
-        </w:rPr>
-        <w:t>desktop</w:t>
-      </w:r>
-      <w:r>
-        <w:rPr>
-          <w:sz w:val="18"/>
-          <w:szCs w:val="18"/>
-        </w:rPr>
-        <w:t>s</w:t>
-      </w:r>
-      <w:r>
-        <w:rPr>
-          <w:sz w:val="18"/>
-          <w:szCs w:val="18"/>
-        </w:rPr>
-        <w:t xml:space="preserve">. </w:t>
-      </w:r>
-      <w:r>
-        <w:rPr>
-          <w:sz w:val="18"/>
-          <w:szCs w:val="18"/>
-        </w:rPr>
-        <w:t xml:space="preserve"> </w:t>
-      </w:r>
-      <w:r>
-        <w:rPr>
-          <w:sz w:val="18"/>
-          <w:szCs w:val="18"/>
-        </w:rPr>
-        <w:t xml:space="preserve"> Instead of </w:t>
-      </w:r>
-      <w:r>
-        <w:rPr>
-          <w:sz w:val="18"/>
-          <w:szCs w:val="18"/>
-        </w:rPr>
-        <w:t xml:space="preserve">Java™ </w:t>
-      </w:r>
-      <w:r>
-        <w:rPr>
-          <w:sz w:val="18"/>
-          <w:szCs w:val="18"/>
-        </w:rPr>
-        <w:t>reaching “maybe a million”</w:t>
-      </w:r>
-      <w:r>
-        <w:rPr>
-          <w:sz w:val="18"/>
-          <w:szCs w:val="18"/>
-        </w:rPr>
-        <w:t xml:space="preserve"> desktops, with Windows now doing full TCP/IP</w:t>
-      </w:r>
-      <w:proofErr w:type="gramStart"/>
-      <w:r>
-        <w:rPr>
-          <w:sz w:val="18"/>
-          <w:szCs w:val="18"/>
-        </w:rPr>
-        <w:t>,  Java</w:t>
-      </w:r>
-      <w:proofErr w:type="gramEnd"/>
-      <w:r>
-        <w:rPr>
-          <w:sz w:val="18"/>
-          <w:szCs w:val="18"/>
-        </w:rPr>
-        <w:t>™ could now reach “maybe a billion” desktops.</w:t>
-      </w:r>
-    </w:p>
-    <w:p>
-      <w:pPr>
-        <w:pStyle w:val="NoSpacing"/>
-        <w:rPr>
-          <w:sz w:val="18"/>
-          <w:szCs w:val="18"/>
-        </w:rPr>
-      </w:pPr>
-    </w:p>
-    <w:p>
-      <w:pPr>
-        <w:pStyle w:val="NoSpacing"/>
-        <w:rPr>
-          <w:sz w:val="18"/>
-          <w:szCs w:val="18"/>
-        </w:rPr>
-      </w:pPr>
-      <w:proofErr w:type="gramStart"/>
-      <w:r>
-        <w:rPr>
-          <w:sz w:val="18"/>
-          <w:szCs w:val="18"/>
-        </w:rPr>
-        <w:t>E</w:t>
-      </w:r>
-      <w:r>
-        <w:rPr>
-          <w:sz w:val="18"/>
-          <w:szCs w:val="18"/>
-        </w:rPr>
-        <w:t>nough already with this “brief” review of the</w:t>
-      </w:r>
-      <w:r>
-        <w:rPr>
-          <w:sz w:val="18"/>
-          <w:szCs w:val="18"/>
-        </w:rPr>
-        <w:t xml:space="preserve"> Java™ history of delivering a completely </w:t>
-      </w:r>
-      <w:proofErr w:type="spellStart"/>
-      <w:r>
-        <w:rPr>
-          <w:sz w:val="18"/>
-          <w:szCs w:val="18"/>
-        </w:rPr>
-        <w:t>poprtable</w:t>
-      </w:r>
-      <w:proofErr w:type="spellEnd"/>
-      <w:r>
-        <w:rPr>
-          <w:sz w:val="18"/>
-          <w:szCs w:val="18"/>
-        </w:rPr>
-        <w:t xml:space="preserve"> Networking and Sockets API to the masses.</w:t>
-      </w:r>
-      <w:proofErr w:type="gramEnd"/>
-      <w:r>
-        <w:rPr>
-          <w:sz w:val="18"/>
-          <w:szCs w:val="18"/>
-        </w:rPr>
-        <w:t xml:space="preserve">  Enough with emphasizing  the importance of Microsoft delivering </w:t>
-      </w:r>
-      <w:proofErr w:type="spellStart"/>
-      <w:r>
-        <w:rPr>
-          <w:sz w:val="18"/>
-          <w:szCs w:val="18"/>
-        </w:rPr>
-        <w:t>WinSOCK</w:t>
-      </w:r>
-      <w:proofErr w:type="spellEnd"/>
-      <w:r>
-        <w:rPr>
-          <w:sz w:val="18"/>
-          <w:szCs w:val="18"/>
-        </w:rPr>
-        <w:t xml:space="preserve"> to being so absolutely crucial to Java exploding onto the world wide web as *the* internet programming language.</w:t>
-      </w:r>
-    </w:p>
-    <w:p>
-      <w:pPr>
-        <w:pStyle w:val="NoSpacing"/>
-        <w:rPr>
-          <w:sz w:val="18"/>
-          <w:szCs w:val="18"/>
-        </w:rPr>
-      </w:pPr>
-    </w:p>
-    <w:p>
-      <w:pPr>
-        <w:pStyle w:val="NoSpacing"/>
-        <w:rPr>
-          <w:b/>
-          <w:sz w:val="18"/>
-          <w:szCs w:val="18"/>
-        </w:rPr>
-      </w:pPr>
-      <w:r>
-        <w:rPr>
-          <w:b/>
-          <w:sz w:val="18"/>
-          <w:szCs w:val="18"/>
-        </w:rPr>
-        <w:t>Things have changed.</w:t>
-      </w:r>
-    </w:p>
-    <w:p>
-      <w:pPr>
-        <w:pStyle w:val="NoSpacing"/>
-        <w:rPr>
-          <w:sz w:val="18"/>
-          <w:szCs w:val="18"/>
-        </w:rPr>
-      </w:pPr>
-    </w:p>
-    <w:p>
-      <w:pPr>
-        <w:pStyle w:val="NoSpacing"/>
-        <w:rPr>
-          <w:sz w:val="18"/>
-          <w:szCs w:val="18"/>
-        </w:rPr>
-      </w:pPr>
-      <w:r>
-        <w:rPr>
-          <w:sz w:val="18"/>
-          <w:szCs w:val="18"/>
-        </w:rPr>
-        <w:t xml:space="preserve">Sure, Java is still “write once, run everywhere”.   Portability is still a central priority.  But, now with Java 7 and </w:t>
-      </w:r>
-      <w:r>
-        <w:rPr>
-          <w:i/>
-          <w:sz w:val="18"/>
-          <w:szCs w:val="18"/>
-        </w:rPr>
-        <w:t>Sockets Direct Protocol</w:t>
-      </w:r>
-      <w:r>
-        <w:rPr>
-          <w:sz w:val="18"/>
-          <w:szCs w:val="18"/>
-        </w:rPr>
-        <w:t xml:space="preserve"> a whole lot more can be done with the Java VM.   </w:t>
-      </w:r>
-      <w:r>
-        <w:rPr>
-          <w:sz w:val="18"/>
-          <w:szCs w:val="18"/>
-        </w:rPr>
-        <w:t xml:space="preserve">Portability is not the only priority. </w:t>
-      </w:r>
-      <w:r>
-        <w:rPr>
-          <w:sz w:val="18"/>
-          <w:szCs w:val="18"/>
-        </w:rPr>
-        <w:t xml:space="preserve">Accommodating ultra-high performance use cases is now a very big priority for the Java VM.  With </w:t>
-      </w:r>
-      <w:r>
-        <w:rPr>
-          <w:i/>
-          <w:sz w:val="18"/>
-          <w:szCs w:val="18"/>
-        </w:rPr>
-        <w:t>Sockets Direct Protocol</w:t>
-      </w:r>
-      <w:r>
-        <w:rPr>
-          <w:sz w:val="18"/>
-          <w:szCs w:val="18"/>
-        </w:rPr>
-        <w:t xml:space="preserve"> the Java VM can now deliver the same Networking </w:t>
-      </w:r>
-      <w:r>
-        <w:rPr>
-          <w:sz w:val="18"/>
-          <w:szCs w:val="18"/>
-        </w:rPr>
-        <w:t xml:space="preserve">and Sockets </w:t>
-      </w:r>
-      <w:proofErr w:type="gramStart"/>
-      <w:r>
-        <w:rPr>
-          <w:sz w:val="18"/>
-          <w:szCs w:val="18"/>
-        </w:rPr>
-        <w:t>APIs  that</w:t>
-      </w:r>
-      <w:proofErr w:type="gramEnd"/>
-      <w:r>
-        <w:rPr>
-          <w:sz w:val="18"/>
-          <w:szCs w:val="18"/>
-        </w:rPr>
-        <w:t xml:space="preserve"> </w:t>
-      </w:r>
-      <w:r>
-        <w:rPr>
-          <w:i/>
-          <w:sz w:val="18"/>
-          <w:szCs w:val="18"/>
-        </w:rPr>
-        <w:t xml:space="preserve">directly </w:t>
-      </w:r>
-      <w:r>
-        <w:rPr>
-          <w:sz w:val="18"/>
-          <w:szCs w:val="18"/>
-        </w:rPr>
-        <w:t xml:space="preserve"> access the </w:t>
-      </w:r>
-      <w:r>
-        <w:rPr>
-          <w:i/>
-          <w:sz w:val="18"/>
-          <w:szCs w:val="18"/>
-        </w:rPr>
-        <w:t xml:space="preserve">native </w:t>
-      </w:r>
-      <w:r>
-        <w:rPr>
-          <w:sz w:val="18"/>
-          <w:szCs w:val="18"/>
-        </w:rPr>
-        <w:t xml:space="preserve"> power of </w:t>
-      </w:r>
-      <w:proofErr w:type="spellStart"/>
-      <w:r>
-        <w:rPr>
-          <w:b/>
-          <w:sz w:val="18"/>
-          <w:szCs w:val="18"/>
-        </w:rPr>
-        <w:t>Infiniband</w:t>
-      </w:r>
-      <w:proofErr w:type="spellEnd"/>
-      <w:r>
-        <w:rPr>
-          <w:sz w:val="18"/>
-          <w:szCs w:val="18"/>
-        </w:rPr>
-        <w:t xml:space="preserve">.   </w:t>
-      </w:r>
-      <w:proofErr w:type="spellStart"/>
-      <w:r>
-        <w:rPr>
-          <w:sz w:val="18"/>
-          <w:szCs w:val="18"/>
-        </w:rPr>
-        <w:t>Infiniband</w:t>
-      </w:r>
-      <w:proofErr w:type="spellEnd"/>
-      <w:r>
-        <w:rPr>
-          <w:sz w:val="18"/>
-          <w:szCs w:val="18"/>
-        </w:rPr>
-        <w:t xml:space="preserve"> is much faster than Ethernet.  </w:t>
-      </w:r>
-      <w:proofErr w:type="spellStart"/>
-      <w:r>
-        <w:rPr>
-          <w:sz w:val="18"/>
-          <w:szCs w:val="18"/>
-        </w:rPr>
-        <w:t>Infiniband</w:t>
-      </w:r>
-      <w:proofErr w:type="spellEnd"/>
-      <w:r>
-        <w:rPr>
-          <w:sz w:val="18"/>
-          <w:szCs w:val="18"/>
-        </w:rPr>
-        <w:t xml:space="preserve"> is </w:t>
-      </w:r>
-      <w:proofErr w:type="gramStart"/>
-      <w:r>
-        <w:rPr>
-          <w:sz w:val="18"/>
-          <w:szCs w:val="18"/>
-        </w:rPr>
-        <w:t>the  physical</w:t>
-      </w:r>
-      <w:proofErr w:type="gramEnd"/>
-      <w:r>
-        <w:rPr>
-          <w:sz w:val="18"/>
-          <w:szCs w:val="18"/>
-        </w:rPr>
-        <w:t xml:space="preserve"> network layer provider of choice to the UHP computing community.</w:t>
-      </w:r>
-    </w:p>
-    <w:p>
-      <w:pPr>
-        <w:pStyle w:val="NoSpacing"/>
-        <w:rPr>
-          <w:sz w:val="18"/>
-          <w:szCs w:val="18"/>
-        </w:rPr>
-      </w:pPr>
-    </w:p>
-    <w:p>
-      <w:pPr>
-        <w:pStyle w:val="NoSpacing"/>
-        <w:rPr>
-          <w:sz w:val="18"/>
-          <w:szCs w:val="18"/>
-        </w:rPr>
-      </w:pPr>
-      <w:r>
-        <w:rPr>
-          <w:sz w:val="18"/>
-          <w:szCs w:val="18"/>
-        </w:rPr>
-        <w:lastRenderedPageBreak/>
-        <w:t xml:space="preserve">We’ll talk about exactly what </w:t>
-      </w:r>
-      <w:proofErr w:type="spellStart"/>
-      <w:r>
-        <w:rPr>
-          <w:sz w:val="18"/>
-          <w:szCs w:val="18"/>
-        </w:rPr>
-        <w:t>Infiniband</w:t>
-      </w:r>
-      <w:proofErr w:type="spellEnd"/>
-      <w:r>
-        <w:rPr>
-          <w:sz w:val="18"/>
-          <w:szCs w:val="18"/>
-        </w:rPr>
-        <w:t xml:space="preserve"> is and how the Java 7 VM empowers applications to use native </w:t>
-      </w:r>
-      <w:proofErr w:type="spellStart"/>
-      <w:r>
-        <w:rPr>
-          <w:sz w:val="18"/>
-          <w:szCs w:val="18"/>
-        </w:rPr>
-        <w:t>Infiniband</w:t>
-      </w:r>
-      <w:proofErr w:type="spellEnd"/>
-      <w:r>
-        <w:rPr>
-          <w:sz w:val="18"/>
-          <w:szCs w:val="18"/>
-        </w:rPr>
-        <w:t xml:space="preserve"> capabilities.  We’ll talk about that real soon.</w:t>
-      </w:r>
-    </w:p>
-    <w:p>
-      <w:pPr>
-        <w:pStyle w:val="NoSpacing"/>
-        <w:rPr>
-          <w:sz w:val="18"/>
-          <w:szCs w:val="18"/>
-        </w:rPr>
-      </w:pPr>
-    </w:p>
-    <w:p>
-      <w:pPr>
-        <w:pStyle w:val="NoSpacing"/>
-        <w:rPr>
-          <w:sz w:val="18"/>
-          <w:szCs w:val="18"/>
-        </w:rPr>
-      </w:pPr>
-      <w:r>
-        <w:rPr>
-          <w:sz w:val="18"/>
-          <w:szCs w:val="18"/>
-        </w:rPr>
-        <w:t>One interesting thing to note (especially from an historical perspective) re: Java’s decision to deliver the Sockets D</w:t>
-      </w:r>
-      <w:r>
-        <w:rPr>
-          <w:sz w:val="18"/>
-          <w:szCs w:val="18"/>
-        </w:rPr>
-        <w:t>irect Protocol</w:t>
-      </w:r>
-      <w:r>
-        <w:rPr>
-          <w:sz w:val="18"/>
-          <w:szCs w:val="18"/>
-        </w:rPr>
-        <w:t xml:space="preserve">:  the </w:t>
-      </w:r>
-      <w:r>
-        <w:rPr>
-          <w:sz w:val="18"/>
-          <w:szCs w:val="18"/>
-        </w:rPr>
-        <w:t xml:space="preserve">capability </w:t>
-      </w:r>
-      <w:r>
-        <w:rPr>
-          <w:sz w:val="18"/>
-          <w:szCs w:val="18"/>
-        </w:rPr>
-        <w:t xml:space="preserve">is only supported on 2 operating systems.  </w:t>
-      </w:r>
-      <w:r>
-        <w:rPr>
-          <w:sz w:val="18"/>
-          <w:szCs w:val="18"/>
-        </w:rPr>
-        <w:t>Microsoft is not one of</w:t>
-      </w:r>
-      <w:r>
-        <w:rPr>
-          <w:sz w:val="18"/>
-          <w:szCs w:val="18"/>
-        </w:rPr>
-        <w:t xml:space="preserve"> those operating systems.</w:t>
-      </w:r>
-      <w:r>
-        <w:rPr>
-          <w:sz w:val="18"/>
-          <w:szCs w:val="18"/>
-        </w:rPr>
-        <w:t xml:space="preserve">  </w:t>
-      </w:r>
-      <w:r>
-        <w:rPr>
-          <w:sz w:val="18"/>
-          <w:szCs w:val="18"/>
-        </w:rPr>
-        <w:t xml:space="preserve">The 2 operating systems on which Java 7 SDP is supported </w:t>
-      </w:r>
-      <w:proofErr w:type="gramStart"/>
-      <w:r>
-        <w:rPr>
-          <w:sz w:val="18"/>
-          <w:szCs w:val="18"/>
-        </w:rPr>
-        <w:t>is</w:t>
-      </w:r>
-      <w:proofErr w:type="gramEnd"/>
-      <w:r>
-        <w:rPr>
-          <w:sz w:val="18"/>
-          <w:szCs w:val="18"/>
-        </w:rPr>
-        <w:t xml:space="preserve"> </w:t>
-      </w:r>
-      <w:r>
-        <w:rPr>
-          <w:sz w:val="18"/>
-          <w:szCs w:val="18"/>
-        </w:rPr>
-        <w:t xml:space="preserve">Solaris and Linux.   </w:t>
-      </w:r>
-      <w:proofErr w:type="gramStart"/>
-      <w:r>
-        <w:rPr>
-          <w:sz w:val="18"/>
-          <w:szCs w:val="18"/>
-        </w:rPr>
-        <w:t xml:space="preserve">Solaris </w:t>
-      </w:r>
-      <w:r>
-        <w:rPr>
-          <w:sz w:val="18"/>
-          <w:szCs w:val="18"/>
-        </w:rPr>
-        <w:t xml:space="preserve"> SDP</w:t>
-      </w:r>
-      <w:proofErr w:type="gramEnd"/>
-      <w:r>
-        <w:rPr>
-          <w:sz w:val="18"/>
-          <w:szCs w:val="18"/>
-        </w:rPr>
-        <w:t xml:space="preserve"> support is delivered standard for all versions since (and including) Solaris 10.  </w:t>
-      </w:r>
-      <w:r>
-        <w:rPr>
-          <w:sz w:val="18"/>
-          <w:szCs w:val="18"/>
-        </w:rPr>
-        <w:t xml:space="preserve">As long as you have a physical </w:t>
-      </w:r>
-      <w:proofErr w:type="spellStart"/>
-      <w:r>
-        <w:rPr>
-          <w:sz w:val="18"/>
-          <w:szCs w:val="18"/>
-        </w:rPr>
-        <w:t>inifiniband</w:t>
-      </w:r>
-      <w:proofErr w:type="spellEnd"/>
-      <w:r>
-        <w:rPr>
-          <w:sz w:val="18"/>
-          <w:szCs w:val="18"/>
-        </w:rPr>
-        <w:t xml:space="preserve"> NIC, Java 7 SDP will work out-of-the box.  </w:t>
-      </w:r>
-      <w:r>
-        <w:rPr>
-          <w:sz w:val="18"/>
-          <w:szCs w:val="18"/>
-        </w:rPr>
-        <w:t xml:space="preserve">For Linux, SDP support is delivered via the Open Fabrics Enterprise Distribution package.  To check if your Linux version is configured with the OFED device drivers, </w:t>
-      </w:r>
-      <w:r>
-        <w:rPr>
-          <w:sz w:val="18"/>
-          <w:szCs w:val="18"/>
-        </w:rPr>
-        <w:t xml:space="preserve">and that you indeed have a physical </w:t>
-      </w:r>
-      <w:proofErr w:type="spellStart"/>
-      <w:r>
-        <w:rPr>
-          <w:sz w:val="18"/>
-          <w:szCs w:val="18"/>
-        </w:rPr>
-        <w:t>Infiniband</w:t>
-      </w:r>
-      <w:proofErr w:type="spellEnd"/>
-      <w:r>
-        <w:rPr>
-          <w:sz w:val="18"/>
-          <w:szCs w:val="18"/>
-        </w:rPr>
-        <w:t xml:space="preserve"> NIC adapter, </w:t>
-      </w:r>
-      <w:r>
-        <w:rPr>
-          <w:sz w:val="18"/>
-          <w:szCs w:val="18"/>
-        </w:rPr>
-        <w:t>simply type</w:t>
+        <w:t xml:space="preserve"> capabilities.  </w:t>
       </w:r>
     </w:p>
     <w:p>
@@ -1632,134 +881,202 @@
         </w:tabs>
         <w:spacing w:after="0" w:line="240" w:lineRule="auto"/>
         <w:rPr>
-          <w:rFonts w:ascii="Lucida Console" w:eastAsia="Times New Roman" w:hAnsi="Lucida Console" w:cs="Courier New"/>
-          <w:b/>
-          <w:sz w:val="18"/>
-          <w:szCs w:val="18"/>
-        </w:rPr>
-      </w:pPr>
-      <w:hyperlink r:id="rId8" w:history="1">
-        <w:r>
-          <w:rPr>
-            <w:rStyle w:val="Hyperlink"/>
-            <w:rFonts w:ascii="Lucida Console" w:eastAsia="Times New Roman" w:hAnsi="Lucida Console" w:cs="Courier New"/>
-            <w:color w:val="808080" w:themeColor="background1" w:themeShade="80"/>
-            <w:sz w:val="18"/>
-            <w:szCs w:val="18"/>
-          </w:rPr>
-          <w:t>bcotton@LRI04LD044.ny.jpm.com</w:t>
-        </w:r>
-      </w:hyperlink>
-      <w:r>
-        <w:rPr>
-          <w:rFonts w:ascii="Lucida Console" w:eastAsia="Times New Roman" w:hAnsi="Lucida Console" w:cs="Courier New"/>
-          <w:color w:val="808080" w:themeColor="background1" w:themeShade="80"/>
-          <w:sz w:val="18"/>
-          <w:szCs w:val="18"/>
-        </w:rPr>
-        <w:t>&gt;</w:t>
-      </w:r>
-      <w:r>
-        <w:rPr>
-          <w:rFonts w:ascii="Lucida Console" w:eastAsia="Times New Roman" w:hAnsi="Lucida Console" w:cs="Courier New"/>
-          <w:b/>
-          <w:color w:val="808080" w:themeColor="background1" w:themeShade="80"/>
+          <w:sz w:val="18"/>
+          <w:szCs w:val="18"/>
+        </w:rPr>
+      </w:pPr>
+      <w:r>
+        <w:rPr>
+          <w:sz w:val="18"/>
+          <w:szCs w:val="18"/>
+        </w:rPr>
+        <w:t>One interesting thing to note (especially from an historical perspective); Java has decide</w:t>
+      </w:r>
+      <w:r>
+        <w:rPr>
+          <w:sz w:val="18"/>
+          <w:szCs w:val="18"/>
+        </w:rPr>
+        <w:t>d</w:t>
+      </w:r>
+      <w:r>
+        <w:rPr>
+          <w:sz w:val="18"/>
+          <w:szCs w:val="18"/>
+        </w:rPr>
+        <w:t xml:space="preserve"> to deliver the Sockets Direct Protocol on two operating systems, and Microsoft </w:t>
+      </w:r>
+      <w:r>
+        <w:rPr>
+          <w:sz w:val="18"/>
+          <w:szCs w:val="18"/>
+        </w:rPr>
+        <w:t xml:space="preserve">Windows </w:t>
+      </w:r>
+      <w:r>
+        <w:rPr>
+          <w:sz w:val="18"/>
+          <w:szCs w:val="18"/>
+        </w:rPr>
+        <w:t xml:space="preserve">is </w:t>
+      </w:r>
+      <w:r>
+        <w:rPr>
+          <w:i/>
+          <w:sz w:val="18"/>
+          <w:szCs w:val="18"/>
+        </w:rPr>
+        <w:t>not</w:t>
+      </w:r>
+      <w:r>
+        <w:rPr>
+          <w:sz w:val="18"/>
+          <w:szCs w:val="18"/>
+        </w:rPr>
+        <w:t xml:space="preserve"> one of those</w:t>
+      </w:r>
+      <w:r>
+        <w:rPr>
           <w:sz w:val="18"/>
           <w:szCs w:val="18"/>
         </w:rPr>
         <w:t xml:space="preserve"> </w:t>
       </w:r>
+      <w:r>
+        <w:rPr>
+          <w:sz w:val="18"/>
+          <w:szCs w:val="18"/>
+        </w:rPr>
+        <w:t>operating</w:t>
+      </w:r>
+      <w:r>
+        <w:rPr>
+          <w:sz w:val="18"/>
+          <w:szCs w:val="18"/>
+        </w:rPr>
+        <w:t xml:space="preserve"> systems.  The </w:t>
+      </w:r>
+      <w:r>
+        <w:rPr>
+          <w:sz w:val="18"/>
+          <w:szCs w:val="18"/>
+        </w:rPr>
+        <w:t xml:space="preserve">two operating systems on which Java 7 SDP is supported </w:t>
+      </w:r>
+      <w:proofErr w:type="gramStart"/>
+      <w:r>
+        <w:rPr>
+          <w:sz w:val="18"/>
+          <w:szCs w:val="18"/>
+        </w:rPr>
+        <w:t>is</w:t>
+      </w:r>
+      <w:proofErr w:type="gramEnd"/>
+      <w:r>
+        <w:rPr>
+          <w:sz w:val="18"/>
+          <w:szCs w:val="18"/>
+        </w:rPr>
+        <w:t xml:space="preserve"> Solaris and Linux. Solaris SDP support </w:t>
+      </w:r>
+      <w:proofErr w:type="gramStart"/>
+      <w:r>
+        <w:rPr>
+          <w:sz w:val="18"/>
+          <w:szCs w:val="18"/>
+        </w:rPr>
+        <w:t xml:space="preserve">has </w:t>
+      </w:r>
+      <w:r>
+        <w:rPr>
+          <w:sz w:val="18"/>
+          <w:szCs w:val="18"/>
+        </w:rPr>
+        <w:t xml:space="preserve"> been</w:t>
+      </w:r>
+      <w:proofErr w:type="gramEnd"/>
+      <w:r>
+        <w:rPr>
+          <w:sz w:val="18"/>
+          <w:szCs w:val="18"/>
+        </w:rPr>
+        <w:t xml:space="preserve"> </w:t>
+      </w:r>
+      <w:r>
+        <w:rPr>
+          <w:sz w:val="18"/>
+          <w:szCs w:val="18"/>
+        </w:rPr>
+        <w:t>standard for all v</w:t>
+      </w:r>
+      <w:r>
+        <w:rPr>
+          <w:sz w:val="18"/>
+          <w:szCs w:val="18"/>
+        </w:rPr>
+        <w:t>ersions since Solaris 10</w:t>
+      </w:r>
+      <w:r>
+        <w:rPr>
+          <w:sz w:val="18"/>
+          <w:szCs w:val="18"/>
+        </w:rPr>
+        <w:t xml:space="preserve">.  </w:t>
+      </w:r>
+      <w:r>
+        <w:rPr>
+          <w:sz w:val="18"/>
+          <w:szCs w:val="18"/>
+        </w:rPr>
+        <w:t xml:space="preserve">As long as you have a physical </w:t>
+      </w:r>
       <w:proofErr w:type="spellStart"/>
       <w:r>
         <w:rPr>
-          <w:rFonts w:ascii="Lucida Console" w:eastAsia="Times New Roman" w:hAnsi="Lucida Console" w:cs="Courier New"/>
-          <w:b/>
-          <w:sz w:val="18"/>
-          <w:szCs w:val="18"/>
-        </w:rPr>
-        <w:t>egrep</w:t>
+          <w:sz w:val="18"/>
+          <w:szCs w:val="18"/>
+        </w:rPr>
+        <w:t>I</w:t>
+      </w:r>
+      <w:r>
+        <w:rPr>
+          <w:sz w:val="18"/>
+          <w:szCs w:val="18"/>
+        </w:rPr>
+        <w:t>nifiniband</w:t>
       </w:r>
       <w:proofErr w:type="spellEnd"/>
       <w:r>
         <w:rPr>
-          <w:rFonts w:ascii="Lucida Console" w:eastAsia="Times New Roman" w:hAnsi="Lucida Console" w:cs="Courier New"/>
-          <w:b/>
-          <w:sz w:val="18"/>
-          <w:szCs w:val="18"/>
-        </w:rPr>
-        <w:t xml:space="preserve"> "</w:t>
-      </w:r>
-      <w:proofErr w:type="gramStart"/>
-      <w:r>
-        <w:rPr>
-          <w:rFonts w:ascii="Lucida Console" w:eastAsia="Times New Roman" w:hAnsi="Lucida Console" w:cs="Courier New"/>
-          <w:b/>
-          <w:sz w:val="18"/>
-          <w:szCs w:val="18"/>
-        </w:rPr>
-        <w:t>^[</w:t>
-      </w:r>
-      <w:proofErr w:type="gramEnd"/>
-      <w:r>
-        <w:rPr>
-          <w:rFonts w:ascii="Lucida Console" w:eastAsia="Times New Roman" w:hAnsi="Lucida Console" w:cs="Courier New"/>
-          <w:b/>
-          <w:sz w:val="18"/>
-          <w:szCs w:val="18"/>
-        </w:rPr>
-        <w:t xml:space="preserve"> \t]+</w:t>
+          <w:sz w:val="18"/>
+          <w:szCs w:val="18"/>
+        </w:rPr>
+        <w:t xml:space="preserve"> NIC, Java 7 SDP will work out-of-the box.  For Linux, SDP support is delivered via the Open </w:t>
+      </w:r>
+      <w:r>
+        <w:rPr>
+          <w:sz w:val="18"/>
+          <w:szCs w:val="18"/>
+        </w:rPr>
+        <w:lastRenderedPageBreak/>
+        <w:t xml:space="preserve">Fabrics Enterprise Distribution package.  To check if your Linux version is configured with the OFED device drivers, and that you indeed have a physical </w:t>
       </w:r>
       <w:proofErr w:type="spellStart"/>
       <w:r>
         <w:rPr>
-          <w:rFonts w:ascii="Lucida Console" w:eastAsia="Times New Roman" w:hAnsi="Lucida Console" w:cs="Courier New"/>
-          <w:b/>
-          <w:sz w:val="18"/>
-          <w:szCs w:val="18"/>
-        </w:rPr>
-        <w:t>ib</w:t>
+          <w:sz w:val="18"/>
+          <w:szCs w:val="18"/>
+        </w:rPr>
+        <w:t>Infiniband</w:t>
       </w:r>
       <w:proofErr w:type="spellEnd"/>
       <w:r>
         <w:rPr>
-          <w:rFonts w:ascii="Lucida Console" w:eastAsia="Times New Roman" w:hAnsi="Lucida Console" w:cs="Courier New"/>
-          <w:b/>
-          <w:sz w:val="18"/>
-          <w:szCs w:val="18"/>
-        </w:rPr>
-        <w:t>" /</w:t>
-      </w:r>
-      <w:proofErr w:type="spellStart"/>
-      <w:r>
-        <w:rPr>
-          <w:rFonts w:ascii="Lucida Console" w:eastAsia="Times New Roman" w:hAnsi="Lucida Console" w:cs="Courier New"/>
-          <w:b/>
-          <w:sz w:val="18"/>
-          <w:szCs w:val="18"/>
-        </w:rPr>
-        <w:t>proc</w:t>
-      </w:r>
-      <w:proofErr w:type="spellEnd"/>
-      <w:r>
-        <w:rPr>
-          <w:rFonts w:ascii="Lucida Console" w:eastAsia="Times New Roman" w:hAnsi="Lucida Console" w:cs="Courier New"/>
-          <w:b/>
-          <w:sz w:val="18"/>
-          <w:szCs w:val="18"/>
-        </w:rPr>
-        <w:t>/net/</w:t>
-      </w:r>
-      <w:proofErr w:type="spellStart"/>
-      <w:r>
-        <w:rPr>
-          <w:rFonts w:ascii="Lucida Console" w:eastAsia="Times New Roman" w:hAnsi="Lucida Console" w:cs="Courier New"/>
-          <w:b/>
-          <w:sz w:val="18"/>
-          <w:szCs w:val="18"/>
-        </w:rPr>
-        <w:t>dev</w:t>
-      </w:r>
-      <w:proofErr w:type="spellEnd"/>
+          <w:sz w:val="18"/>
+          <w:szCs w:val="18"/>
+        </w:rPr>
+        <w:t xml:space="preserve"> NIC adapter, simply type</w:t>
+      </w:r>
     </w:p>
     <w:p>
       <w:pPr>
@@ -1783,10 +1100,8 @@
         </w:tabs>
         <w:spacing w:after="0" w:line="240" w:lineRule="auto"/>
         <w:rPr>
-          <w:rFonts w:ascii="Courier New" w:eastAsia="Times New Roman" w:hAnsi="Courier New" w:cs="Courier New"/>
-          <w:b/>
-          <w:sz w:val="20"/>
-          <w:szCs w:val="20"/>
+          <w:sz w:val="18"/>
+          <w:szCs w:val="18"/>
         </w:rPr>
       </w:pPr>
     </w:p>
@@ -1812,6 +1127,252 @@
         </w:tabs>
         <w:spacing w:after="0" w:line="240" w:lineRule="auto"/>
         <w:rPr>
+          <w:sz w:val="18"/>
+          <w:szCs w:val="18"/>
+        </w:rPr>
+      </w:pPr>
+    </w:p>
+    <w:p>
+      <w:pPr>
+        <w:tabs>
+          <w:tab w:val="left" w:pos="916"/>
+          <w:tab w:val="left" w:pos="1832"/>
+          <w:tab w:val="left" w:pos="2748"/>
+          <w:tab w:val="left" w:pos="3664"/>
+          <w:tab w:val="left" w:pos="4580"/>
+          <w:tab w:val="left" w:pos="5496"/>
+          <w:tab w:val="left" w:pos="6412"/>
+          <w:tab w:val="left" w:pos="7328"/>
+          <w:tab w:val="left" w:pos="8244"/>
+          <w:tab w:val="left" w:pos="9160"/>
+          <w:tab w:val="left" w:pos="10076"/>
+          <w:tab w:val="left" w:pos="10992"/>
+          <w:tab w:val="left" w:pos="11908"/>
+          <w:tab w:val="left" w:pos="12824"/>
+          <w:tab w:val="left" w:pos="13740"/>
+          <w:tab w:val="left" w:pos="14656"/>
+        </w:tabs>
+        <w:spacing w:after="0" w:line="240" w:lineRule="auto"/>
+        <w:rPr>
+          <w:sz w:val="18"/>
+          <w:szCs w:val="18"/>
+        </w:rPr>
+      </w:pPr>
+    </w:p>
+    <w:p>
+      <w:pPr>
+        <w:tabs>
+          <w:tab w:val="left" w:pos="916"/>
+          <w:tab w:val="left" w:pos="1832"/>
+          <w:tab w:val="left" w:pos="2748"/>
+          <w:tab w:val="left" w:pos="3664"/>
+          <w:tab w:val="left" w:pos="4580"/>
+          <w:tab w:val="left" w:pos="5496"/>
+          <w:tab w:val="left" w:pos="6412"/>
+          <w:tab w:val="left" w:pos="7328"/>
+          <w:tab w:val="left" w:pos="8244"/>
+          <w:tab w:val="left" w:pos="9160"/>
+          <w:tab w:val="left" w:pos="10076"/>
+          <w:tab w:val="left" w:pos="10992"/>
+          <w:tab w:val="left" w:pos="11908"/>
+          <w:tab w:val="left" w:pos="12824"/>
+          <w:tab w:val="left" w:pos="13740"/>
+          <w:tab w:val="left" w:pos="14656"/>
+        </w:tabs>
+        <w:spacing w:after="0" w:line="240" w:lineRule="auto"/>
+        <w:rPr>
+          <w:rFonts w:ascii="Lucida Console" w:eastAsia="Times New Roman" w:hAnsi="Lucida Console" w:cs="Courier New"/>
+          <w:b/>
+          <w:sz w:val="18"/>
+          <w:szCs w:val="18"/>
+        </w:rPr>
+      </w:pPr>
+      <w:r>
+        <w:tab/>
+      </w:r>
+      <w:proofErr w:type="spellStart"/>
+      <w:proofErr w:type="gramStart"/>
+      <w:r>
+        <w:rPr>
+          <w:rFonts w:ascii="Lucida Console" w:eastAsia="Times New Roman" w:hAnsi="Lucida Console" w:cs="Courier New"/>
+          <w:b/>
+          <w:sz w:val="18"/>
+          <w:szCs w:val="18"/>
+        </w:rPr>
+        <w:t>egrep</w:t>
+      </w:r>
+      <w:proofErr w:type="spellEnd"/>
+      <w:proofErr w:type="gramEnd"/>
+      <w:r>
+        <w:rPr>
+          <w:rFonts w:ascii="Lucida Console" w:eastAsia="Times New Roman" w:hAnsi="Lucida Console" w:cs="Courier New"/>
+          <w:b/>
+          <w:sz w:val="18"/>
+          <w:szCs w:val="18"/>
+        </w:rPr>
+        <w:t xml:space="preserve"> "^[ \t]+</w:t>
+      </w:r>
+      <w:proofErr w:type="spellStart"/>
+      <w:r>
+        <w:rPr>
+          <w:rFonts w:ascii="Lucida Console" w:eastAsia="Times New Roman" w:hAnsi="Lucida Console" w:cs="Courier New"/>
+          <w:b/>
+          <w:sz w:val="18"/>
+          <w:szCs w:val="18"/>
+        </w:rPr>
+        <w:t>ib</w:t>
+      </w:r>
+      <w:proofErr w:type="spellEnd"/>
+      <w:r>
+        <w:rPr>
+          <w:rFonts w:ascii="Lucida Console" w:eastAsia="Times New Roman" w:hAnsi="Lucida Console" w:cs="Courier New"/>
+          <w:b/>
+          <w:sz w:val="18"/>
+          <w:szCs w:val="18"/>
+        </w:rPr>
+        <w:t>" /</w:t>
+      </w:r>
+      <w:proofErr w:type="spellStart"/>
+      <w:r>
+        <w:rPr>
+          <w:rFonts w:ascii="Lucida Console" w:eastAsia="Times New Roman" w:hAnsi="Lucida Console" w:cs="Courier New"/>
+          <w:b/>
+          <w:sz w:val="18"/>
+          <w:szCs w:val="18"/>
+        </w:rPr>
+        <w:t>proc</w:t>
+      </w:r>
+      <w:proofErr w:type="spellEnd"/>
+      <w:r>
+        <w:rPr>
+          <w:rFonts w:ascii="Lucida Console" w:eastAsia="Times New Roman" w:hAnsi="Lucida Console" w:cs="Courier New"/>
+          <w:b/>
+          <w:sz w:val="18"/>
+          <w:szCs w:val="18"/>
+        </w:rPr>
+        <w:t>/net/</w:t>
+      </w:r>
+      <w:proofErr w:type="spellStart"/>
+      <w:r>
+        <w:rPr>
+          <w:rFonts w:ascii="Lucida Console" w:eastAsia="Times New Roman" w:hAnsi="Lucida Console" w:cs="Courier New"/>
+          <w:b/>
+          <w:sz w:val="18"/>
+          <w:szCs w:val="18"/>
+        </w:rPr>
+        <w:t>dev</w:t>
+      </w:r>
+      <w:proofErr w:type="spellEnd"/>
+    </w:p>
+    <w:p>
+      <w:pPr>
+        <w:tabs>
+          <w:tab w:val="left" w:pos="916"/>
+          <w:tab w:val="left" w:pos="1832"/>
+          <w:tab w:val="left" w:pos="2748"/>
+          <w:tab w:val="left" w:pos="3664"/>
+          <w:tab w:val="left" w:pos="4580"/>
+          <w:tab w:val="left" w:pos="5496"/>
+          <w:tab w:val="left" w:pos="6412"/>
+          <w:tab w:val="left" w:pos="7328"/>
+          <w:tab w:val="left" w:pos="8244"/>
+          <w:tab w:val="left" w:pos="9160"/>
+          <w:tab w:val="left" w:pos="10076"/>
+          <w:tab w:val="left" w:pos="10992"/>
+          <w:tab w:val="left" w:pos="11908"/>
+          <w:tab w:val="left" w:pos="12824"/>
+          <w:tab w:val="left" w:pos="13740"/>
+          <w:tab w:val="left" w:pos="14656"/>
+        </w:tabs>
+        <w:spacing w:after="0" w:line="240" w:lineRule="auto"/>
+        <w:rPr>
+          <w:rFonts w:ascii="Lucida Console" w:eastAsia="Times New Roman" w:hAnsi="Lucida Console" w:cs="Courier New"/>
+          <w:b/>
+          <w:sz w:val="18"/>
+          <w:szCs w:val="18"/>
+        </w:rPr>
+      </w:pPr>
+    </w:p>
+    <w:p>
+      <w:pPr>
+        <w:tabs>
+          <w:tab w:val="left" w:pos="916"/>
+          <w:tab w:val="left" w:pos="1832"/>
+          <w:tab w:val="left" w:pos="2748"/>
+          <w:tab w:val="left" w:pos="3664"/>
+          <w:tab w:val="left" w:pos="4580"/>
+          <w:tab w:val="left" w:pos="5496"/>
+          <w:tab w:val="left" w:pos="6412"/>
+          <w:tab w:val="left" w:pos="7328"/>
+          <w:tab w:val="left" w:pos="8244"/>
+          <w:tab w:val="left" w:pos="9160"/>
+          <w:tab w:val="left" w:pos="10076"/>
+          <w:tab w:val="left" w:pos="10992"/>
+          <w:tab w:val="left" w:pos="11908"/>
+          <w:tab w:val="left" w:pos="12824"/>
+          <w:tab w:val="left" w:pos="13740"/>
+          <w:tab w:val="left" w:pos="14656"/>
+        </w:tabs>
+        <w:spacing w:after="0" w:line="240" w:lineRule="auto"/>
+        <w:rPr>
+          <w:rFonts w:ascii="Lucida Console" w:eastAsia="Times New Roman" w:hAnsi="Lucida Console" w:cs="Courier New"/>
+          <w:b/>
+          <w:sz w:val="18"/>
+          <w:szCs w:val="18"/>
+        </w:rPr>
+      </w:pPr>
+    </w:p>
+    <w:p>
+      <w:pPr>
+        <w:tabs>
+          <w:tab w:val="left" w:pos="916"/>
+          <w:tab w:val="left" w:pos="1832"/>
+          <w:tab w:val="left" w:pos="2748"/>
+          <w:tab w:val="left" w:pos="3664"/>
+          <w:tab w:val="left" w:pos="4580"/>
+          <w:tab w:val="left" w:pos="5496"/>
+          <w:tab w:val="left" w:pos="6412"/>
+          <w:tab w:val="left" w:pos="7328"/>
+          <w:tab w:val="left" w:pos="8244"/>
+          <w:tab w:val="left" w:pos="9160"/>
+          <w:tab w:val="left" w:pos="10076"/>
+          <w:tab w:val="left" w:pos="10992"/>
+          <w:tab w:val="left" w:pos="11908"/>
+          <w:tab w:val="left" w:pos="12824"/>
+          <w:tab w:val="left" w:pos="13740"/>
+          <w:tab w:val="left" w:pos="14656"/>
+        </w:tabs>
+        <w:spacing w:after="0" w:line="240" w:lineRule="auto"/>
+        <w:rPr>
+          <w:rFonts w:ascii="Courier New" w:eastAsia="Times New Roman" w:hAnsi="Courier New" w:cs="Courier New"/>
+          <w:b/>
+          <w:sz w:val="20"/>
+          <w:szCs w:val="20"/>
+        </w:rPr>
+      </w:pPr>
+    </w:p>
+    <w:p>
+      <w:pPr>
+        <w:tabs>
+          <w:tab w:val="left" w:pos="916"/>
+          <w:tab w:val="left" w:pos="1832"/>
+          <w:tab w:val="left" w:pos="2748"/>
+          <w:tab w:val="left" w:pos="3664"/>
+          <w:tab w:val="left" w:pos="4580"/>
+          <w:tab w:val="left" w:pos="5496"/>
+          <w:tab w:val="left" w:pos="6412"/>
+          <w:tab w:val="left" w:pos="7328"/>
+          <w:tab w:val="left" w:pos="8244"/>
+          <w:tab w:val="left" w:pos="9160"/>
+          <w:tab w:val="left" w:pos="10076"/>
+          <w:tab w:val="left" w:pos="10992"/>
+          <w:tab w:val="left" w:pos="11908"/>
+          <w:tab w:val="left" w:pos="12824"/>
+          <w:tab w:val="left" w:pos="13740"/>
+          <w:tab w:val="left" w:pos="14656"/>
+        </w:tabs>
+        <w:spacing w:after="0" w:line="240" w:lineRule="auto"/>
+        <w:rPr>
           <w:rFonts w:eastAsia="Times New Roman" w:cs="Courier New"/>
           <w:color w:val="000000"/>
           <w:sz w:val="18"/>
@@ -1900,7 +1461,21 @@
           <w:sz w:val="18"/>
           <w:szCs w:val="18"/>
         </w:rPr>
-        <w:t xml:space="preserve">it will run with physical layer provider=Ethernet). </w:t>
+        <w:t>it will run with Ethernet</w:t>
+      </w:r>
+      <w:r>
+        <w:rPr>
+          <w:sz w:val="18"/>
+          <w:szCs w:val="18"/>
+        </w:rPr>
+        <w:t xml:space="preserve"> as the physical layer provider</w:t>
+      </w:r>
+      <w:r>
+        <w:rPr>
+          <w:sz w:val="18"/>
+          <w:szCs w:val="18"/>
+        </w:rPr>
+        <w:t xml:space="preserve">). </w:t>
       </w:r>
       <w:r>
         <w:rPr>
@@ -3499,214 +3074,90 @@
           <w:sz w:val="18"/>
           <w:szCs w:val="18"/>
         </w:rPr>
+        <w:t xml:space="preserve">By  </w:t>
+      </w:r>
+      <w:r>
+        <w:rPr>
+          <w:sz w:val="18"/>
+          <w:szCs w:val="18"/>
+        </w:rPr>
+        <w:t xml:space="preserve">exposing  a  Java  join  point  to  RDMA,  </w:t>
+      </w:r>
+      <w:r>
+        <w:rPr>
+          <w:sz w:val="18"/>
+          <w:szCs w:val="18"/>
+        </w:rPr>
+        <w:t xml:space="preserve">SDP  implicitly  also enables  Java  to </w:t>
+      </w:r>
+      <w:r>
+        <w:rPr>
+          <w:sz w:val="18"/>
+          <w:szCs w:val="18"/>
+        </w:rPr>
+        <w:t xml:space="preserve"> provide  a  very  compelling  "Zero-copy"  capability.    "Zero-copy"  describes  computer  operations  in  which  the  CPU  does  not  perform  the  task  of  copying  data  from  one  memory  area  to  another.    Zero-copy  versions  of    network  protocol  stacks  greatly  increase  the  performance  of  certain  application  programs  and  more  efficiently  utilize  system  resources.  Performance  is  enhanced  by  allowing  the  </w:t>
+      </w:r>
+      <w:r>
+        <w:rPr>
+          <w:sz w:val="18"/>
+          <w:szCs w:val="18"/>
+        </w:rPr>
         <w:lastRenderedPageBreak/>
-        <w:t xml:space="preserve">By empowering a Java join point to RDMA, SDP implicitly </w:t>
-      </w:r>
-      <w:r>
-        <w:rPr>
-          <w:sz w:val="18"/>
-          <w:szCs w:val="18"/>
-        </w:rPr>
-        <w:t xml:space="preserve">also empowers Java to </w:t>
-      </w:r>
-      <w:r>
-        <w:rPr>
-          <w:sz w:val="18"/>
-          <w:szCs w:val="18"/>
-        </w:rPr>
-        <w:t>realize</w:t>
-      </w:r>
-      <w:r>
-        <w:rPr>
-          <w:sz w:val="18"/>
-          <w:szCs w:val="18"/>
-        </w:rPr>
-        <w:t xml:space="preserve"> a very compelling</w:t>
-      </w:r>
-      <w:r>
-        <w:rPr>
-          <w:sz w:val="18"/>
-          <w:szCs w:val="18"/>
-        </w:rPr>
-        <w:t xml:space="preserve"> </w:t>
-      </w:r>
-      <w:r>
-        <w:rPr>
-          <w:rFonts w:cs="Arial"/>
-          <w:sz w:val="18"/>
-          <w:szCs w:val="18"/>
-        </w:rPr>
-        <w:t>"</w:t>
-      </w:r>
-      <w:r>
-        <w:rPr>
-          <w:rFonts w:cs="Arial"/>
-          <w:b/>
-          <w:bCs/>
-          <w:sz w:val="18"/>
-          <w:szCs w:val="18"/>
-        </w:rPr>
-        <w:t>Zero-copy</w:t>
-      </w:r>
-      <w:r>
-        <w:rPr>
-          <w:rFonts w:cs="Arial"/>
-          <w:sz w:val="18"/>
-          <w:szCs w:val="18"/>
-        </w:rPr>
-        <w:t xml:space="preserve">" </w:t>
-      </w:r>
-      <w:r>
-        <w:rPr>
-          <w:sz w:val="18"/>
-          <w:szCs w:val="18"/>
-        </w:rPr>
-        <w:t>capability</w:t>
-      </w:r>
-      <w:r>
-        <w:rPr>
-          <w:sz w:val="18"/>
-          <w:szCs w:val="18"/>
-        </w:rPr>
-        <w:t xml:space="preserve">.  </w:t>
-      </w:r>
-      <w:r>
-        <w:rPr>
-          <w:rFonts w:cs="Arial"/>
-          <w:sz w:val="18"/>
-          <w:szCs w:val="18"/>
-        </w:rPr>
-        <w:t>"</w:t>
-      </w:r>
-      <w:r>
-        <w:rPr>
-          <w:rFonts w:cs="Arial"/>
-          <w:b/>
-          <w:bCs/>
-          <w:sz w:val="18"/>
-          <w:szCs w:val="18"/>
-        </w:rPr>
-        <w:t>Zero-copy</w:t>
-      </w:r>
-      <w:r>
-        <w:rPr>
-          <w:rFonts w:cs="Arial"/>
-          <w:sz w:val="18"/>
-          <w:szCs w:val="18"/>
-        </w:rPr>
-        <w:t>" describes computer operations in which the</w:t>
-      </w:r>
-      <w:r>
-        <w:rPr>
-          <w:rStyle w:val="apple-converted-space"/>
-          <w:rFonts w:cs="Arial"/>
-          <w:sz w:val="18"/>
-          <w:szCs w:val="18"/>
-        </w:rPr>
-        <w:t> </w:t>
-      </w:r>
-      <w:hyperlink r:id="rId9" w:tooltip="Central processing unit" w:history="1">
-        <w:r>
-          <w:rPr>
-            <w:rStyle w:val="Hyperlink"/>
-            <w:rFonts w:cs="Arial"/>
-            <w:color w:val="auto"/>
-            <w:sz w:val="18"/>
-            <w:szCs w:val="18"/>
-            <w:u w:val="none"/>
-          </w:rPr>
-          <w:t>CPU</w:t>
-        </w:r>
-      </w:hyperlink>
-      <w:r>
-        <w:rPr>
-          <w:rStyle w:val="apple-converted-space"/>
-          <w:rFonts w:cs="Arial"/>
-          <w:sz w:val="18"/>
-          <w:szCs w:val="18"/>
-        </w:rPr>
-        <w:t> </w:t>
-      </w:r>
-      <w:r>
-        <w:rPr>
-          <w:rFonts w:cs="Arial"/>
-          <w:sz w:val="18"/>
-          <w:szCs w:val="18"/>
-        </w:rPr>
-        <w:t>does not perform the task of copying data from one</w:t>
-      </w:r>
-      <w:r>
-        <w:rPr>
-          <w:rStyle w:val="apple-converted-space"/>
-          <w:rFonts w:cs="Arial"/>
-          <w:sz w:val="18"/>
-          <w:szCs w:val="18"/>
-        </w:rPr>
-        <w:t> </w:t>
-      </w:r>
-      <w:hyperlink r:id="rId10" w:tooltip="RAM" w:history="1">
-        <w:r>
-          <w:rPr>
-            <w:rStyle w:val="Hyperlink"/>
-            <w:rFonts w:cs="Arial"/>
-            <w:color w:val="auto"/>
-            <w:sz w:val="18"/>
-            <w:szCs w:val="18"/>
-            <w:u w:val="none"/>
-          </w:rPr>
-          <w:t>memory</w:t>
-        </w:r>
-      </w:hyperlink>
-      <w:r>
-        <w:rPr>
-          <w:rStyle w:val="apple-converted-space"/>
-          <w:rFonts w:cs="Arial"/>
-          <w:sz w:val="18"/>
-          <w:szCs w:val="18"/>
-        </w:rPr>
-        <w:t> </w:t>
-      </w:r>
-      <w:r>
-        <w:rPr>
-          <w:rFonts w:cs="Arial"/>
-          <w:sz w:val="18"/>
-          <w:szCs w:val="18"/>
-        </w:rPr>
-        <w:t xml:space="preserve">area to another. </w:t>
-      </w:r>
-      <w:r>
-        <w:rPr>
-          <w:rFonts w:ascii="Arial" w:hAnsi="Arial" w:cs="Arial"/>
-          <w:color w:val="000000"/>
-          <w:sz w:val="29"/>
-          <w:szCs w:val="29"/>
-        </w:rPr>
-        <w:t xml:space="preserve"> </w:t>
-      </w:r>
-      <w:r>
-        <w:rPr>
-          <w:sz w:val="18"/>
-          <w:szCs w:val="18"/>
-        </w:rPr>
-        <w:t>Zero-copy versions of</w:t>
+        <w:t>CPU  to  move  on  to  other</w:t>
+      </w:r>
+      <w:r>
+        <w:rPr>
+          <w:sz w:val="18"/>
+          <w:szCs w:val="18"/>
+        </w:rPr>
+        <w:t xml:space="preserve">  tasks  while  data  copying</w:t>
+      </w:r>
+      <w:r>
+        <w:rPr>
+          <w:sz w:val="18"/>
+          <w:szCs w:val="18"/>
+        </w:rPr>
+        <w:t xml:space="preserve">  proceeds  in  parallel  in  another  part  of  the  machine.  Also,  zero-copy  operations  reduce  the  number  of  time-consuming  mode  switches  between  user  space  and  kernel  space.  System  resources  are  utilized  more  efficiently  since  using  a  sophisticated  CPU  to  perform  extensive  copy  operations,  which  is  a  relatively  simple  task,  is  wasteful  if  other  simpler  system  components  can  do  the  copying.    It  is  important  to  note  that  the  Zero-copy  capability  we’re  talking  about  here  is  not  the  Zero-Copy  capability  you  can  achieve  by  using    </w:t>
+      </w:r>
+      <w:proofErr w:type="spellStart"/>
+      <w:r>
+        <w:rPr>
+          <w:sz w:val="18"/>
+          <w:szCs w:val="18"/>
+        </w:rPr>
+        <w:t>java.nio.channels.FileChannel's</w:t>
+      </w:r>
+      <w:proofErr w:type="spellEnd"/>
+      <w:r>
+        <w:rPr>
+          <w:sz w:val="18"/>
+          <w:szCs w:val="18"/>
+        </w:rPr>
+        <w:t xml:space="preserve">  </w:t>
+      </w:r>
+      <w:proofErr w:type="spellStart"/>
+      <w:r>
+        <w:rPr>
+          <w:sz w:val="18"/>
+          <w:szCs w:val="18"/>
+        </w:rPr>
+        <w:t>transferTo</w:t>
+      </w:r>
+      <w:proofErr w:type="spellEnd"/>
+      <w:r>
+        <w:rPr>
+          <w:sz w:val="18"/>
+          <w:szCs w:val="18"/>
+        </w:rPr>
+        <w:t xml:space="preserve">()  API;.   </w:t>
       </w:r>
       <w:proofErr w:type="gramStart"/>
       <w:r>
         <w:rPr>
-          <w:rStyle w:val="apple-converted-space"/>
-          <w:rFonts w:cs="Arial"/>
-          <w:color w:val="000000"/>
-          <w:sz w:val="18"/>
-          <w:szCs w:val="18"/>
-        </w:rPr>
-        <w:t> </w:t>
-      </w:r>
-      <w:r>
-        <w:rPr>
-          <w:sz w:val="18"/>
-          <w:szCs w:val="18"/>
-        </w:rPr>
-        <w:t xml:space="preserve"> </w:t>
+          <w:sz w:val="18"/>
+          <w:szCs w:val="18"/>
+        </w:rPr>
+        <w:t>It  is</w:t>
       </w:r>
       <w:proofErr w:type="gramEnd"/>
       <w:r>
@@ -3714,243 +3165,46 @@
           <w:sz w:val="18"/>
           <w:szCs w:val="18"/>
         </w:rPr>
-        <w:fldChar w:fldCharType="begin"/>
-      </w:r>
-      <w:r>
-        <w:rPr>
-          <w:sz w:val="18"/>
-          <w:szCs w:val="18"/>
-        </w:rPr>
-        <w:instrText xml:space="preserve"> HYPERLINK "http://en.wikipedia.org/wiki/Network_protocol_stack" \o "Network protocol stack" </w:instrText>
-      </w:r>
-      <w:r>
-        <w:rPr>
-          <w:sz w:val="18"/>
-          <w:szCs w:val="18"/>
-        </w:rPr>
-        <w:fldChar w:fldCharType="separate"/>
-      </w:r>
-      <w:r>
-        <w:rPr>
-          <w:rStyle w:val="Hyperlink"/>
-          <w:rFonts w:cs="Arial"/>
-          <w:color w:val="0B0080"/>
-          <w:sz w:val="18"/>
-          <w:szCs w:val="18"/>
-          <w:u w:val="none"/>
-        </w:rPr>
-        <w:t>network protocol stacks</w:t>
-      </w:r>
-      <w:r>
-        <w:rPr>
-          <w:sz w:val="18"/>
-          <w:szCs w:val="18"/>
-        </w:rPr>
-        <w:fldChar w:fldCharType="end"/>
-      </w:r>
-      <w:r>
-        <w:rPr>
-          <w:rStyle w:val="apple-converted-space"/>
-          <w:rFonts w:cs="Arial"/>
-          <w:color w:val="000000"/>
-          <w:sz w:val="18"/>
-          <w:szCs w:val="18"/>
-        </w:rPr>
-        <w:t> </w:t>
-      </w:r>
-      <w:r>
-        <w:rPr>
-          <w:sz w:val="18"/>
-          <w:szCs w:val="18"/>
-        </w:rPr>
-        <w:t>greatly increase the performance of certain application programs and more efficiently utilize system resources. Performance is enhanced by allowing the CPU to move on to other tasks while data copies proceed in parallel in another part of the machine. Also, zero-copy operations reduce the number of time-consuming mode switches between user space and kernel space. System resources are utilized more efficiently since using a sophisticated CPU to perform extensive copy operations, which is a relatively simple task, is wasteful if other simpler syste</w:t>
-      </w:r>
-      <w:r>
-        <w:rPr>
-          <w:sz w:val="18"/>
-          <w:szCs w:val="18"/>
-        </w:rPr>
-        <w:t xml:space="preserve">m components can do the copying.  </w:t>
-      </w:r>
-      <w:r>
-        <w:rPr>
-          <w:sz w:val="18"/>
-          <w:szCs w:val="18"/>
-        </w:rPr>
-        <w:t>It is important to note that the Zero-copy capability we’re talking about here is</w:t>
-      </w:r>
-      <w:r>
-        <w:rPr>
-          <w:sz w:val="18"/>
-          <w:szCs w:val="18"/>
-        </w:rPr>
-        <w:t xml:space="preserve"> </w:t>
-      </w:r>
-      <w:r>
-        <w:rPr>
-          <w:sz w:val="18"/>
-          <w:szCs w:val="18"/>
-        </w:rPr>
-        <w:t xml:space="preserve">not the Zero-Copy capability you can achieve by </w:t>
-      </w:r>
-      <w:r>
-        <w:rPr>
-          <w:sz w:val="18"/>
-          <w:szCs w:val="18"/>
-        </w:rPr>
-        <w:t xml:space="preserve">using </w:t>
-      </w:r>
-      <w:r>
-        <w:rPr>
-          <w:rStyle w:val="apple-converted-space"/>
-          <w:rFonts w:cs="Arial"/>
-          <w:color w:val="000000"/>
-          <w:sz w:val="18"/>
-          <w:szCs w:val="18"/>
-          <w:shd w:val="clear" w:color="auto" w:fill="FFFFFF"/>
-        </w:rPr>
-        <w:t> </w:t>
+        <w:t xml:space="preserve">  much,  much  </w:t>
+      </w:r>
+      <w:r>
+        <w:rPr>
+          <w:sz w:val="18"/>
+          <w:szCs w:val="18"/>
+        </w:rPr>
+        <w:t xml:space="preserve">more </w:t>
       </w:r>
       <w:proofErr w:type="spellStart"/>
       <w:r>
         <w:rPr>
-          <w:rFonts w:cs="Arial"/>
-          <w:color w:val="000000"/>
-          <w:sz w:val="18"/>
-          <w:szCs w:val="18"/>
-          <w:shd w:val="clear" w:color="auto" w:fill="FFFFFF"/>
-        </w:rPr>
-        <w:t>java.nio.channels.FileChannel's</w:t>
+          <w:sz w:val="18"/>
+          <w:szCs w:val="18"/>
+        </w:rPr>
+        <w:t>performant</w:t>
       </w:r>
       <w:proofErr w:type="spellEnd"/>
       <w:r>
         <w:rPr>
-          <w:rFonts w:cs="Arial"/>
-          <w:color w:val="000000"/>
-          <w:sz w:val="18"/>
-          <w:szCs w:val="18"/>
-          <w:shd w:val="clear" w:color="auto" w:fill="FFFFFF"/>
-        </w:rPr>
-        <w:t xml:space="preserve"> </w:t>
+          <w:sz w:val="18"/>
+          <w:szCs w:val="18"/>
+        </w:rPr>
+        <w:t xml:space="preserve">.   With  Java  7  SDP,  you  directly  use  the  native  </w:t>
       </w:r>
       <w:proofErr w:type="spellStart"/>
       <w:r>
         <w:rPr>
-          <w:rFonts w:cs="Arial"/>
-          <w:color w:val="000000"/>
-          <w:sz w:val="18"/>
-          <w:szCs w:val="18"/>
-          <w:shd w:val="clear" w:color="auto" w:fill="FFFFFF"/>
-        </w:rPr>
-        <w:t>transferTo</w:t>
+          <w:sz w:val="18"/>
+          <w:szCs w:val="18"/>
+        </w:rPr>
+        <w:t>Infiniband</w:t>
       </w:r>
       <w:proofErr w:type="spellEnd"/>
       <w:r>
         <w:rPr>
-          <w:rFonts w:cs="Arial"/>
-          <w:color w:val="000000"/>
-          <w:sz w:val="18"/>
-          <w:szCs w:val="18"/>
-          <w:shd w:val="clear" w:color="auto" w:fill="FFFFFF"/>
-        </w:rPr>
-        <w:t>()</w:t>
-      </w:r>
-      <w:r>
-        <w:rPr>
-          <w:rStyle w:val="apple-converted-space"/>
-          <w:rFonts w:cs="Arial"/>
-          <w:color w:val="000000"/>
-          <w:sz w:val="18"/>
-          <w:szCs w:val="18"/>
-          <w:shd w:val="clear" w:color="auto" w:fill="FFFFFF"/>
-        </w:rPr>
-        <w:t> API.</w:t>
-      </w:r>
-      <w:r>
-        <w:rPr>
-          <w:rStyle w:val="apple-converted-space"/>
-          <w:rFonts w:ascii="Arial" w:hAnsi="Arial" w:cs="Arial"/>
-          <w:color w:val="000000"/>
-          <w:sz w:val="19"/>
-          <w:szCs w:val="19"/>
-          <w:shd w:val="clear" w:color="auto" w:fill="FFFFFF"/>
-        </w:rPr>
-        <w:t xml:space="preserve">  </w:t>
-      </w:r>
-      <w:r>
-        <w:rPr>
-          <w:rStyle w:val="apple-converted-space"/>
-          <w:rFonts w:cs="Arial"/>
-          <w:color w:val="000000"/>
-          <w:sz w:val="18"/>
-          <w:szCs w:val="18"/>
-          <w:shd w:val="clear" w:color="auto" w:fill="FFFFFF"/>
-        </w:rPr>
-        <w:t>It is much, much higher performing</w:t>
-      </w:r>
-      <w:r>
-        <w:rPr>
-          <w:rStyle w:val="apple-converted-space"/>
-          <w:rFonts w:cs="Arial"/>
-          <w:color w:val="000000"/>
-          <w:sz w:val="18"/>
-          <w:szCs w:val="18"/>
-          <w:shd w:val="clear" w:color="auto" w:fill="FFFFFF"/>
-        </w:rPr>
-        <w:t xml:space="preserve">.   </w:t>
-      </w:r>
-      <w:r>
-        <w:rPr>
-          <w:sz w:val="18"/>
-          <w:szCs w:val="18"/>
-        </w:rPr>
-        <w:t xml:space="preserve">With Java 7 SDP, you </w:t>
-      </w:r>
-      <w:r>
-        <w:rPr>
-          <w:sz w:val="18"/>
-          <w:szCs w:val="18"/>
-        </w:rPr>
-        <w:t xml:space="preserve">directly use the native </w:t>
-      </w:r>
-      <w:proofErr w:type="spellStart"/>
-      <w:proofErr w:type="gramStart"/>
-      <w:r>
-        <w:rPr>
-          <w:sz w:val="18"/>
-          <w:szCs w:val="18"/>
-        </w:rPr>
-        <w:t>Infiniband</w:t>
-      </w:r>
-      <w:proofErr w:type="spellEnd"/>
-      <w:r>
-        <w:rPr>
-          <w:sz w:val="18"/>
-          <w:szCs w:val="18"/>
-        </w:rPr>
-        <w:t xml:space="preserve"> </w:t>
-      </w:r>
-      <w:r>
-        <w:rPr>
-          <w:sz w:val="18"/>
-          <w:szCs w:val="18"/>
-        </w:rPr>
-        <w:t xml:space="preserve"> </w:t>
-      </w:r>
-      <w:r>
-        <w:rPr>
-          <w:sz w:val="18"/>
-          <w:szCs w:val="18"/>
-        </w:rPr>
-        <w:t>Zero</w:t>
-      </w:r>
-      <w:proofErr w:type="gramEnd"/>
-      <w:r>
-        <w:rPr>
-          <w:sz w:val="18"/>
-          <w:szCs w:val="18"/>
-        </w:rPr>
-        <w:t>-copy protocol implementation.</w:t>
+          <w:sz w:val="18"/>
+          <w:szCs w:val="18"/>
+        </w:rPr>
+        <w:t xml:space="preserve">    Zero-copy  protocol  implementation.</w:t>
       </w:r>
     </w:p>
     <w:p>
@@ -3959,6 +3213,17 @@
         <w:spacing w:after="408" w:line="138" w:lineRule="atLeast"/>
         <w:textAlignment w:val="baseline"/>
         <w:rPr>
+          <w:sz w:val="18"/>
+          <w:szCs w:val="18"/>
+        </w:rPr>
+      </w:pPr>
+    </w:p>
+    <w:p>
+      <w:pPr>
+        <w:shd w:val="clear" w:color="auto" w:fill="FFFFFF"/>
+        <w:spacing w:after="408" w:line="138" w:lineRule="atLeast"/>
+        <w:textAlignment w:val="baseline"/>
+        <w:rPr>
           <w:rFonts w:eastAsia="Times New Roman" w:cs="Times New Roman"/>
           <w:b/>
           <w:sz w:val="18"/>
@@ -4027,36 +3292,61 @@
           <w:sz w:val="18"/>
           <w:szCs w:val="18"/>
         </w:rPr>
-        <w:t xml:space="preserve"> some typical Java deployment views.</w:t>
-      </w:r>
-    </w:p>
-    <w:p>
-      <w:pPr>
-        <w:pStyle w:val="NoSpacing"/>
-        <w:rPr>
-          <w:sz w:val="18"/>
-          <w:szCs w:val="18"/>
-        </w:rPr>
-      </w:pPr>
-    </w:p>
-    <w:p>
-      <w:pPr>
-        <w:pStyle w:val="NoSpacing"/>
-        <w:rPr>
-          <w:sz w:val="18"/>
-          <w:szCs w:val="18"/>
-        </w:rPr>
-      </w:pPr>
-      <w:r>
-        <w:rPr>
-          <w:sz w:val="18"/>
-          <w:szCs w:val="18"/>
-        </w:rPr>
-        <w:t xml:space="preserve">The following diagram pictures how Node 1 </w:t>
+        <w:t xml:space="preserve"> some typical Java </w:t>
       </w:r>
       <w:proofErr w:type="gramStart"/>
       <w:r>
         <w:rPr>
+          <w:b/>
+          <w:sz w:val="18"/>
+          <w:szCs w:val="18"/>
+        </w:rPr>
+        <w:t>deployment</w:t>
+      </w:r>
+      <w:proofErr w:type="gramEnd"/>
+      <w:r>
+        <w:rPr>
+          <w:b/>
+          <w:sz w:val="18"/>
+          <w:szCs w:val="18"/>
+        </w:rPr>
+        <w:t xml:space="preserve"> views.</w:t>
+      </w:r>
+    </w:p>
+    <w:p>
+      <w:pPr>
+        <w:pStyle w:val="NoSpacing"/>
+        <w:rPr>
+          <w:sz w:val="18"/>
+          <w:szCs w:val="18"/>
+        </w:rPr>
+      </w:pPr>
+    </w:p>
+    <w:p>
+      <w:pPr>
+        <w:pStyle w:val="NoSpacing"/>
+        <w:rPr>
+          <w:sz w:val="18"/>
+          <w:szCs w:val="18"/>
+        </w:rPr>
+      </w:pPr>
+      <w:r>
+        <w:rPr>
+          <w:sz w:val="18"/>
+          <w:szCs w:val="18"/>
+        </w:rPr>
+        <w:t>The following diagram illustrates</w:t>
+      </w:r>
+      <w:r>
+        <w:rPr>
+          <w:sz w:val="18"/>
+          <w:szCs w:val="18"/>
+        </w:rPr>
+        <w:t xml:space="preserve"> how Node 1 </w:t>
+      </w:r>
+      <w:proofErr w:type="gramStart"/>
+      <w:r>
+        <w:rPr>
           <w:sz w:val="18"/>
           <w:szCs w:val="18"/>
         </w:rPr>
@@ -4169,49 +3459,38 @@
           <w:sz w:val="18"/>
           <w:szCs w:val="18"/>
         </w:rPr>
-        <w:t xml:space="preserve">, without any OS system </w:t>
-      </w:r>
-      <w:proofErr w:type="spellStart"/>
-      <w:r>
-        <w:rPr>
-          <w:sz w:val="18"/>
-          <w:szCs w:val="18"/>
-        </w:rPr>
-        <w:t>ca</w:t>
-      </w:r>
-      <w:proofErr w:type="spellEnd"/>
-      <w:r>
-        <w:rPr>
-          <w:sz w:val="18"/>
-          <w:szCs w:val="18"/>
-        </w:rPr>
-        <w:t xml:space="preserve"> </w:t>
-      </w:r>
-      <w:proofErr w:type="spellStart"/>
-      <w:r>
-        <w:rPr>
-          <w:sz w:val="18"/>
-          <w:szCs w:val="18"/>
-        </w:rPr>
-        <w:t>lls</w:t>
-      </w:r>
-      <w:proofErr w:type="spellEnd"/>
-      <w:r>
-        <w:rPr>
-          <w:sz w:val="18"/>
-          <w:szCs w:val="18"/>
-        </w:rPr>
-        <w:t xml:space="preserve"> or services being invoked.  The Java data transfer completely by-passes both Operating Systems.  Wow, right?</w:t>
-      </w:r>
-    </w:p>
-    <w:p>
-      <w:pPr>
-        <w:pStyle w:val="NoSpacing"/>
-        <w:rPr>
-          <w:sz w:val="18"/>
-          <w:szCs w:val="18"/>
-        </w:rPr>
-      </w:pPr>
+        <w:t>, without any O</w:t>
+      </w:r>
+      <w:r>
+        <w:rPr>
+          <w:sz w:val="18"/>
+          <w:szCs w:val="18"/>
+        </w:rPr>
+        <w:t>S system ca</w:t>
+      </w:r>
+      <w:r>
+        <w:rPr>
+          <w:sz w:val="18"/>
+          <w:szCs w:val="18"/>
+        </w:rPr>
+        <w:t>l</w:t>
+      </w:r>
+      <w:r>
+        <w:rPr>
+          <w:sz w:val="18"/>
+          <w:szCs w:val="18"/>
+        </w:rPr>
+        <w:t>ls or services being invoked.  Incredibly, t</w:t>
+      </w:r>
+      <w:bookmarkStart w:id="0" w:name="_GoBack"/>
+      <w:bookmarkEnd w:id="0"/>
+      <w:r>
+        <w:rPr>
+          <w:sz w:val="18"/>
+          <w:szCs w:val="18"/>
+        </w:rPr>
+        <w:t xml:space="preserve">he Java data transfer completely by-passes both Operating Systems.  </w:t>
+      </w:r>
     </w:p>
     <w:p>
       <w:pPr>
@@ -4333,7 +3612,7 @@
                           <pic:cNvPicPr/>
                         </pic:nvPicPr>
                         <pic:blipFill>
-                          <a:blip r:embed="rId11">
+                          <a:blip r:embed="rId8">
                             <a:extLst>
                               <a:ext uri="{28A0092B-C50C-407E-A947-70E740481C1C}">
                                 <a14:useLocalDpi xmlns:a14="http://schemas.microsoft.com/office/drawing/2010/main" val="0"/>
@@ -5122,7 +4401,7 @@
                     <pic:cNvPicPr/>
                   </pic:nvPicPr>
                   <pic:blipFill>
-                    <a:blip r:embed="rId12">
+                    <a:blip r:embed="rId9">
                       <a:extLst>
                         <a:ext uri="{28A0092B-C50C-407E-A947-70E740481C1C}">
                           <a14:useLocalDpi xmlns:a14="http://schemas.microsoft.com/office/drawing/2010/main" val="0"/>
@@ -5279,7 +4558,7 @@
         </w:rPr>
         <w:t xml:space="preserve">The following is taken from the configuration section of the Oracle tutorial page that introduces Java 7 SDP (see </w:t>
       </w:r>
-      <w:hyperlink r:id="rId13" w:history="1">
+      <w:hyperlink r:id="rId10" w:history="1">
         <w:r>
           <w:rPr>
             <w:rStyle w:val="Hyperlink"/>
@@ -6330,7 +5609,7 @@
           <w:szCs w:val="18"/>
         </w:rPr>
       </w:pPr>
-      <w:hyperlink r:id="rId14" w:history="1">
+      <w:hyperlink r:id="rId11" w:history="1">
         <w:r>
           <w:rPr>
             <w:rStyle w:val="Hyperlink"/>
@@ -7534,7 +6813,7 @@
         <w:t xml:space="preserve">SDP  </w:t>
       </w:r>
       <w:proofErr w:type="gramEnd"/>
-      <w:hyperlink r:id="rId15" w:history="1">
+      <w:hyperlink r:id="rId12" w:history="1">
         <w:r>
           <w:rPr>
             <w:rStyle w:val="Hyperlink"/>
@@ -7555,7 +6834,7 @@
       <w:r>
         <w:t xml:space="preserve">INFINIBAND </w:t>
       </w:r>
-      <w:hyperlink r:id="rId16" w:history="1">
+      <w:hyperlink r:id="rId13" w:history="1">
         <w:r>
           <w:rPr>
             <w:rStyle w:val="Hyperlink"/>
@@ -7579,7 +6858,7 @@
       <w:r>
         <w:t xml:space="preserve">RDMA </w:t>
       </w:r>
-      <w:hyperlink r:id="rId17" w:history="1">
+      <w:hyperlink r:id="rId14" w:history="1">
         <w:r>
           <w:rPr>
             <w:rStyle w:val="Hyperlink"/>
@@ -7631,7 +6910,7 @@
       </w:pPr>
     </w:p>
     <w:sectPr>
-      <w:headerReference w:type="default" r:id="rId18"/>
+      <w:headerReference w:type="default" r:id="rId15"/>
       <w:pgSz w:w="12240" w:h="15840"/>
       <w:pgMar w:top="1440" w:right="1440" w:bottom="1440" w:left="1440" w:header="720" w:footer="720" w:gutter="0"/>
       <w:cols w:space="720"/>

</xml_diff>

<commit_message>
added HPC advisory study
</commit_message>
<xml_diff>
--- a/DRAFT=For-InfoQ=Java 7 Sockets Direct Protocol=.docx
+++ b/DRAFT=For-InfoQ=Java 7 Sockets Direct Protocol=.docx
@@ -1,6 +1,6 @@
 
 <file path=word/document.xml><?xml version="1.0" encoding="utf-8"?>
-<w:document xmlns:wpc="http://schemas.microsoft.com/office/word/2010/wordprocessingCanvas" xmlns:mc="http://schemas.openxmlformats.org/markup-compatibility/2006" xmlns:o="urn:schemas-microsoft-com:office:office" xmlns:r="http://schemas.openxmlformats.org/officeDocument/2006/relationships" xmlns:m="http://schemas.openxmlformats.org/officeDocument/2006/math" xmlns:v="urn:schemas-microsoft-com:vml" xmlns:wp14="http://schemas.microsoft.com/office/word/2010/wordprocessingDrawing" xmlns:wp="http://schemas.openxmlformats.org/drawingml/2006/wordprocessingDrawing" xmlns:w10="urn:schemas-microsoft-com:office:word" xmlns:w="http://schemas.openxmlformats.org/wordprocessingml/2006/main" xmlns:w14="http://schemas.microsoft.com/office/word/2010/wordml" xmlns:wpg="http://schemas.microsoft.com/office/word/2010/wordprocessingGroup" xmlns:wpi="http://schemas.microsoft.com/office/word/2010/wordprocessingInk" xmlns:wne="http://schemas.microsoft.com/office/word/2006/wordml" xmlns:wps="http://schemas.microsoft.com/office/word/2010/wordprocessingShape" mc:Ignorable="w14 wp14">
+<w:document xmlns:ve="http://schemas.openxmlformats.org/markup-compatibility/2006" xmlns:o="urn:schemas-microsoft-com:office:office" xmlns:r="http://schemas.openxmlformats.org/officeDocument/2006/relationships" xmlns:m="http://schemas.openxmlformats.org/officeDocument/2006/math" xmlns:v="urn:schemas-microsoft-com:vml" xmlns:wp="http://schemas.openxmlformats.org/drawingml/2006/wordprocessingDrawing" xmlns:w10="urn:schemas-microsoft-com:office:word" xmlns:w="http://schemas.openxmlformats.org/wordprocessingml/2006/main" xmlns:wne="http://schemas.microsoft.com/office/word/2006/wordml">
   <w:body>
     <w:p>
       <w:r>
@@ -119,7 +119,7 @@
         </w:rPr>
         <w:t xml:space="preserve">This article will survey the new </w:t>
       </w:r>
-      <w:hyperlink r:id="rId8" w:history="1">
+      <w:hyperlink r:id="rId7" w:history="1">
         <w:r>
           <w:rPr>
             <w:rStyle w:val="Hyperlink"/>
@@ -164,7 +164,7 @@
         </w:rPr>
         <w:t xml:space="preserve">SDP empowers the Ultra High Performance Computing (UHPC) community to use Java’s ubiquitously common features and merits for a very uncommon use case: native access to the </w:t>
       </w:r>
-      <w:hyperlink r:id="rId9" w:history="1">
+      <w:hyperlink r:id="rId8" w:history="1">
         <w:proofErr w:type="spellStart"/>
         <w:r>
           <w:rPr>
@@ -183,7 +183,7 @@
         </w:rPr>
         <w:t xml:space="preserve"> </w:t>
       </w:r>
-      <w:hyperlink r:id="rId10" w:history="1">
+      <w:hyperlink r:id="rId9" w:history="1">
         <w:r>
           <w:rPr>
             <w:rStyle w:val="Hyperlink"/>
@@ -1314,39 +1314,8 @@
           <w:sz w:val="18"/>
           <w:szCs w:val="18"/>
         </w:rPr>
-        <w:t>" /</w:t>
-      </w:r>
-      <w:proofErr w:type="spellStart"/>
-      <w:r>
-        <w:rPr>
-          <w:rFonts w:ascii="Lucida Console" w:eastAsia="Times New Roman" w:hAnsi="Lucida Console" w:cs="Courier New"/>
-          <w:b/>
-          <w:sz w:val="18"/>
-          <w:szCs w:val="18"/>
-        </w:rPr>
-        <w:t>proc</w:t>
-      </w:r>
-      <w:proofErr w:type="spellEnd"/>
-      <w:r>
-        <w:rPr>
-          <w:rFonts w:ascii="Lucida Console" w:eastAsia="Times New Roman" w:hAnsi="Lucida Console" w:cs="Courier New"/>
-          <w:b/>
-          <w:sz w:val="18"/>
-          <w:szCs w:val="18"/>
-        </w:rPr>
-        <w:t>/net/</w:t>
-      </w:r>
-      <w:proofErr w:type="spellStart"/>
-      <w:r>
-        <w:rPr>
-          <w:rFonts w:ascii="Lucida Console" w:eastAsia="Times New Roman" w:hAnsi="Lucida Console" w:cs="Courier New"/>
-          <w:b/>
-          <w:sz w:val="18"/>
-          <w:szCs w:val="18"/>
-        </w:rPr>
-        <w:t>dev</w:t>
-      </w:r>
-      <w:proofErr w:type="spellEnd"/>
+        <w:t>" /proc/net/dev</w:t>
+      </w:r>
     </w:p>
     <w:p>
       <w:pPr>
@@ -1766,7 +1735,7 @@
       <w:tblPr>
         <w:tblStyle w:val="TableGrid"/>
         <w:tblW w:w="0" w:type="auto"/>
-        <w:tblLook w:val="04A0" w:firstRow="1" w:lastRow="0" w:firstColumn="1" w:lastColumn="0" w:noHBand="0" w:noVBand="1"/>
+        <w:tblLook w:val="04A0"/>
       </w:tblPr>
       <w:tblGrid>
         <w:gridCol w:w="468"/>
@@ -3603,11 +3572,11 @@
       <w:tblPr>
         <w:tblStyle w:val="TableGrid"/>
         <w:tblW w:w="0" w:type="auto"/>
-        <w:tblLook w:val="04A0" w:firstRow="1" w:lastRow="0" w:firstColumn="1" w:lastColumn="0" w:noHBand="0" w:noVBand="1"/>
+        <w:tblLook w:val="04A0"/>
       </w:tblPr>
       <w:tblGrid>
-        <w:gridCol w:w="5406"/>
-        <w:gridCol w:w="4170"/>
+        <w:gridCol w:w="5407"/>
+        <w:gridCol w:w="4169"/>
       </w:tblGrid>
       <w:tr>
         <w:tc>
@@ -3659,7 +3628,7 @@
                 <w:szCs w:val="18"/>
               </w:rPr>
               <w:drawing>
-                <wp:inline distT="0" distB="0" distL="0" distR="0" wp14:anchorId="01FAF089" wp14:editId="12EA7AE9">
+                <wp:inline distT="0" distB="0" distL="0" distR="0">
                   <wp:extent cx="3291508" cy="2341880"/>
                   <wp:effectExtent l="0" t="0" r="4445" b="1270"/>
                   <wp:docPr id="8" name="Picture 8"/>
@@ -3674,10 +3643,10 @@
                           <pic:cNvPicPr/>
                         </pic:nvPicPr>
                         <pic:blipFill>
-                          <a:blip r:embed="rId11">
+                          <a:blip r:embed="rId10" cstate="print">
                             <a:extLst>
                               <a:ext uri="{28A0092B-C50C-407E-A947-70E740481C1C}">
-                                <a14:useLocalDpi xmlns:a14="http://schemas.microsoft.com/office/drawing/2010/main" val="0"/>
+                                <a14:useLocalDpi xmlns:a14="http://schemas.microsoft.com/office/drawing/2010/main" xmlns:wps="http://schemas.microsoft.com/office/word/2010/wordprocessingShape" xmlns:wpi="http://schemas.microsoft.com/office/word/2010/wordprocessingInk" xmlns:wpg="http://schemas.microsoft.com/office/word/2010/wordprocessingGroup" xmlns:w14="http://schemas.microsoft.com/office/word/2010/wordml" xmlns:w="http://schemas.openxmlformats.org/wordprocessingml/2006/main" xmlns:w10="urn:schemas-microsoft-com:office:word" xmlns:wp14="http://schemas.microsoft.com/office/word/2010/wordprocessingDrawing" xmlns:v="urn:schemas-microsoft-com:vml" xmlns:o="urn:schemas-microsoft-com:office:office" xmlns:mc="http://schemas.openxmlformats.org/markup-compatibility/2006" xmlns:wpc="http://schemas.microsoft.com/office/word/2010/wordprocessingCanvas" xmlns="" val="0"/>
                               </a:ext>
                             </a:extLst>
                           </a:blip>
@@ -4452,7 +4421,7 @@
           <w:szCs w:val="18"/>
         </w:rPr>
         <w:drawing>
-          <wp:inline distT="0" distB="0" distL="0" distR="0" wp14:anchorId="594FBFB9" wp14:editId="637AFEE3">
+          <wp:inline distT="0" distB="0" distL="0" distR="0">
             <wp:extent cx="5293360" cy="3970020"/>
             <wp:effectExtent l="0" t="0" r="2540" b="0"/>
             <wp:docPr id="9" name="Picture 9"/>
@@ -4467,10 +4436,10 @@
                     <pic:cNvPicPr/>
                   </pic:nvPicPr>
                   <pic:blipFill>
-                    <a:blip r:embed="rId12">
+                    <a:blip r:embed="rId11" cstate="print">
                       <a:extLst>
                         <a:ext uri="{28A0092B-C50C-407E-A947-70E740481C1C}">
-                          <a14:useLocalDpi xmlns:a14="http://schemas.microsoft.com/office/drawing/2010/main" val="0"/>
+                          <a14:useLocalDpi xmlns:a14="http://schemas.microsoft.com/office/drawing/2010/main" xmlns:wps="http://schemas.microsoft.com/office/word/2010/wordprocessingShape" xmlns:wpi="http://schemas.microsoft.com/office/word/2010/wordprocessingInk" xmlns:wpg="http://schemas.microsoft.com/office/word/2010/wordprocessingGroup" xmlns:w14="http://schemas.microsoft.com/office/word/2010/wordml" xmlns:w="http://schemas.openxmlformats.org/wordprocessingml/2006/main" xmlns:w10="urn:schemas-microsoft-com:office:word" xmlns:wp14="http://schemas.microsoft.com/office/word/2010/wordprocessingDrawing" xmlns:v="urn:schemas-microsoft-com:vml" xmlns:o="urn:schemas-microsoft-com:office:office" xmlns:mc="http://schemas.openxmlformats.org/markup-compatibility/2006" xmlns:wpc="http://schemas.microsoft.com/office/word/2010/wordprocessingCanvas" xmlns="" val="0"/>
                         </a:ext>
                       </a:extLst>
                     </a:blip>
@@ -4624,7 +4593,7 @@
         </w:rPr>
         <w:t xml:space="preserve">The following is taken from the configuration section of the Oracle tutorial page that introduces Java 7 SDP (see </w:t>
       </w:r>
-      <w:hyperlink r:id="rId13" w:history="1">
+      <w:hyperlink r:id="rId12" w:history="1">
         <w:r>
           <w:rPr>
             <w:rStyle w:val="Hyperlink"/>
@@ -6387,6 +6356,7 @@
       <w:pPr>
         <w:pStyle w:val="NoSpacing"/>
         <w:rPr>
+          <w:color w:val="C00000"/>
           <w:sz w:val="18"/>
           <w:szCs w:val="18"/>
         </w:rPr>
@@ -6394,6 +6364,7 @@
       <w:proofErr w:type="spellStart"/>
       <w:r>
         <w:rPr>
+          <w:color w:val="C00000"/>
           <w:sz w:val="18"/>
           <w:szCs w:val="18"/>
         </w:rPr>
@@ -6402,6 +6373,7 @@
       <w:proofErr w:type="spellEnd"/>
       <w:r>
         <w:rPr>
+          <w:color w:val="C00000"/>
           <w:sz w:val="18"/>
           <w:szCs w:val="18"/>
         </w:rPr>
@@ -6409,74 +6381,111 @@
       </w:r>
       <w:r>
         <w:rPr>
-          <w:sz w:val="18"/>
-          <w:szCs w:val="18"/>
-        </w:rPr>
-        <w:t xml:space="preserve"> faster that Ethernet.  The typical ISP delivers an Ethernet solution that is less than </w:t>
+          <w:color w:val="C00000"/>
+          <w:sz w:val="18"/>
+          <w:szCs w:val="18"/>
+        </w:rPr>
+        <w:t xml:space="preserve"> faster that Ethernet.  </w:t>
+      </w:r>
+      <w:r>
+        <w:rPr>
+          <w:color w:val="C00000"/>
+          <w:sz w:val="18"/>
+          <w:szCs w:val="18"/>
+        </w:rPr>
+        <w:t xml:space="preserve">A </w:t>
+      </w:r>
+      <w:r>
+        <w:rPr>
+          <w:color w:val="C00000"/>
+          <w:sz w:val="18"/>
+          <w:szCs w:val="18"/>
+        </w:rPr>
+        <w:t xml:space="preserve">comprehensive </w:t>
+      </w:r>
+      <w:r>
+        <w:rPr>
+          <w:color w:val="C00000"/>
+          <w:sz w:val="18"/>
+          <w:szCs w:val="18"/>
+        </w:rPr>
+        <w:t>study published by th</w:t>
+      </w:r>
+      <w:r>
+        <w:rPr>
+          <w:color w:val="C00000"/>
+          <w:sz w:val="18"/>
+          <w:szCs w:val="18"/>
+        </w:rPr>
+        <w:t>e High Performance Computing Adv</w:t>
+      </w:r>
+      <w:r>
+        <w:rPr>
+          <w:color w:val="C00000"/>
+          <w:sz w:val="18"/>
+          <w:szCs w:val="18"/>
+        </w:rPr>
+        <w:t xml:space="preserve">isory </w:t>
+      </w:r>
+      <w:r>
+        <w:rPr>
+          <w:color w:val="C00000"/>
+          <w:sz w:val="18"/>
+          <w:szCs w:val="18"/>
+        </w:rPr>
+        <w:t>Council produced concrete metrics that demonstrated</w:t>
+      </w:r>
+      <w:r>
+        <w:rPr>
+          <w:color w:val="C00000"/>
+          <w:sz w:val="18"/>
+          <w:szCs w:val="18"/>
+        </w:rPr>
+        <w:t xml:space="preserve"> that </w:t>
+      </w:r>
+      <w:proofErr w:type="spellStart"/>
+      <w:r>
+        <w:rPr>
+          <w:color w:val="C00000"/>
+          <w:sz w:val="18"/>
+          <w:szCs w:val="18"/>
+        </w:rPr>
+        <w:t>Infiniband</w:t>
+      </w:r>
+      <w:proofErr w:type="spellEnd"/>
+      <w:r>
+        <w:rPr>
+          <w:color w:val="C00000"/>
+          <w:sz w:val="18"/>
+          <w:szCs w:val="18"/>
+        </w:rPr>
+        <w:t xml:space="preserve"> delivers</w:t>
+      </w:r>
+      <w:r>
+        <w:rPr>
+          <w:color w:val="C00000"/>
+          <w:sz w:val="18"/>
+          <w:szCs w:val="18"/>
+        </w:rPr>
+        <w:t xml:space="preserve"> 600% better low-</w:t>
       </w:r>
       <w:proofErr w:type="gramStart"/>
       <w:r>
         <w:rPr>
-          <w:sz w:val="18"/>
-          <w:szCs w:val="18"/>
-        </w:rPr>
-        <w:t>1Gb/sec</w:t>
+          <w:color w:val="C00000"/>
+          <w:sz w:val="18"/>
+          <w:szCs w:val="18"/>
+        </w:rPr>
+        <w:t>latency  and</w:t>
       </w:r>
       <w:proofErr w:type="gramEnd"/>
       <w:r>
         <w:rPr>
-          <w:sz w:val="18"/>
-          <w:szCs w:val="18"/>
-        </w:rPr>
-        <w:t xml:space="preserve">.  </w:t>
-      </w:r>
-      <w:proofErr w:type="gramStart"/>
-      <w:r>
-        <w:rPr>
-          <w:sz w:val="18"/>
-          <w:szCs w:val="18"/>
-        </w:rPr>
-        <w:t>Often much less.</w:t>
-      </w:r>
-      <w:proofErr w:type="gramEnd"/>
-      <w:r>
-        <w:rPr>
-          <w:sz w:val="18"/>
-          <w:szCs w:val="18"/>
-        </w:rPr>
-        <w:t xml:space="preserve">  </w:t>
-      </w:r>
-      <w:proofErr w:type="spellStart"/>
-      <w:r>
-        <w:rPr>
-          <w:sz w:val="18"/>
-          <w:szCs w:val="18"/>
-        </w:rPr>
-        <w:t>InfiniBand</w:t>
-      </w:r>
-      <w:proofErr w:type="spellEnd"/>
-      <w:r>
-        <w:rPr>
-          <w:sz w:val="18"/>
-          <w:szCs w:val="18"/>
-        </w:rPr>
-        <w:t xml:space="preserve"> can deliver (btw, at a steep price) speeds as fast </w:t>
-      </w:r>
-      <w:proofErr w:type="gramStart"/>
-      <w:r>
-        <w:rPr>
-          <w:sz w:val="18"/>
-          <w:szCs w:val="18"/>
-        </w:rPr>
-        <w:t>40Gb/sec</w:t>
-      </w:r>
-      <w:proofErr w:type="gramEnd"/>
-      <w:r>
-        <w:rPr>
-          <w:sz w:val="18"/>
-          <w:szCs w:val="18"/>
-        </w:rPr>
-        <w:t>.  That’s more than an order of magnitude faster than a typical Ethernet solution.</w:t>
+          <w:color w:val="C00000"/>
+          <w:sz w:val="18"/>
+          <w:szCs w:val="18"/>
+        </w:rPr>
+        <w:t xml:space="preserve"> 370% better throughput performance  than Ethernet (10GE). </w:t>
       </w:r>
     </w:p>
     <w:p>
@@ -6815,24 +6824,16 @@
       </w:r>
       <w:proofErr w:type="gramEnd"/>
       <w:r>
+        <w:fldChar w:fldCharType="begin"/>
+      </w:r>
+      <w:r>
         <w:rPr>
           <w:sz w:val="16"/>
           <w:szCs w:val="16"/>
         </w:rPr>
-        <w:fldChar w:fldCharType="begin"/>
-      </w:r>
-      <w:r>
-        <w:rPr>
-          <w:sz w:val="16"/>
-          <w:szCs w:val="16"/>
-        </w:rPr>
         <w:instrText xml:space="preserve"> HYPERLINK "http://docs.oracle.com/javase/tutorial/sdp/sockets/" </w:instrText>
       </w:r>
       <w:r>
-        <w:rPr>
-          <w:sz w:val="16"/>
-          <w:szCs w:val="16"/>
-        </w:rPr>
         <w:fldChar w:fldCharType="separate"/>
       </w:r>
       <w:r>
@@ -6883,7 +6884,7 @@
         </w:rPr>
         <w:t xml:space="preserve"> </w:t>
       </w:r>
-      <w:hyperlink r:id="rId14" w:history="1">
+      <w:hyperlink r:id="rId13" w:history="1">
         <w:r>
           <w:rPr>
             <w:rStyle w:val="Hyperlink"/>
@@ -6941,7 +6942,7 @@
         </w:rPr>
         <w:t xml:space="preserve">RDMA </w:t>
       </w:r>
-      <w:hyperlink r:id="rId15" w:history="1">
+      <w:hyperlink r:id="rId14" w:history="1">
         <w:r>
           <w:rPr>
             <w:rStyle w:val="Hyperlink"/>
@@ -6972,6 +6973,66 @@
       <w:pPr>
         <w:pStyle w:val="NoSpacing"/>
         <w:rPr>
+          <w:sz w:val="16"/>
+          <w:szCs w:val="16"/>
+        </w:rPr>
+      </w:pPr>
+      <w:proofErr w:type="gramStart"/>
+      <w:r>
+        <w:rPr>
+          <w:sz w:val="16"/>
+          <w:szCs w:val="16"/>
+        </w:rPr>
+        <w:t xml:space="preserve">HPC Advisory Council Study </w:t>
+      </w:r>
+      <w:proofErr w:type="spellStart"/>
+      <w:r>
+        <w:rPr>
+          <w:sz w:val="16"/>
+          <w:szCs w:val="16"/>
+        </w:rPr>
+        <w:t>Infiniband</w:t>
+      </w:r>
+      <w:proofErr w:type="spellEnd"/>
+      <w:r>
+        <w:rPr>
+          <w:sz w:val="16"/>
+          <w:szCs w:val="16"/>
+        </w:rPr>
+        <w:t xml:space="preserve"> vs. Ethernet 10GE.</w:t>
+      </w:r>
+      <w:proofErr w:type="gramEnd"/>
+      <w:r>
+        <w:rPr>
+          <w:sz w:val="16"/>
+          <w:szCs w:val="16"/>
+        </w:rPr>
+        <w:t xml:space="preserve"> </w:t>
+      </w:r>
+      <w:hyperlink r:id="rId15" w:history="1">
+        <w:r>
+          <w:rPr>
+            <w:rStyle w:val="Hyperlink"/>
+            <w:sz w:val="16"/>
+            <w:szCs w:val="16"/>
+          </w:rPr>
+          <w:t>http://www.hpcadvisorycouncil.com/pdf/IB_and_10GigE_in_HPC.pdf</w:t>
+        </w:r>
+      </w:hyperlink>
+    </w:p>
+    <w:p>
+      <w:pPr>
+        <w:pStyle w:val="NoSpacing"/>
+        <w:rPr>
+          <w:sz w:val="16"/>
+          <w:szCs w:val="16"/>
+        </w:rPr>
+      </w:pPr>
+    </w:p>
+    <w:p>
+      <w:pPr>
+        <w:pStyle w:val="NoSpacing"/>
+        <w:rPr>
           <w:color w:val="D99594" w:themeColor="accent2" w:themeTint="99"/>
           <w:sz w:val="18"/>
           <w:szCs w:val="18"/>
@@ -7045,7 +7106,7 @@
       <w:tblPr>
         <w:tblStyle w:val="TableGrid"/>
         <w:tblW w:w="0" w:type="auto"/>
-        <w:tblLook w:val="04A0" w:firstRow="1" w:lastRow="0" w:firstColumn="1" w:lastColumn="0" w:noHBand="0" w:noVBand="1"/>
+        <w:tblLook w:val="04A0"/>
       </w:tblPr>
       <w:tblGrid>
         <w:gridCol w:w="1008"/>
@@ -7086,10 +7147,10 @@
                           <pic:cNvPicPr/>
                         </pic:nvPicPr>
                         <pic:blipFill>
-                          <a:blip r:embed="rId16">
+                          <a:blip r:embed="rId16" cstate="print">
                             <a:extLst>
                               <a:ext uri="{28A0092B-C50C-407E-A947-70E740481C1C}">
-                                <a14:useLocalDpi xmlns:a14="http://schemas.microsoft.com/office/drawing/2010/main" val="0"/>
+                                <a14:useLocalDpi xmlns:a14="http://schemas.microsoft.com/office/drawing/2010/main" xmlns:wps="http://schemas.microsoft.com/office/word/2010/wordprocessingShape" xmlns:wpi="http://schemas.microsoft.com/office/word/2010/wordprocessingInk" xmlns:wpg="http://schemas.microsoft.com/office/word/2010/wordprocessingGroup" xmlns:w14="http://schemas.microsoft.com/office/word/2010/wordml" xmlns:w="http://schemas.openxmlformats.org/wordprocessingml/2006/main" xmlns:w10="urn:schemas-microsoft-com:office:word" xmlns:wp14="http://schemas.microsoft.com/office/word/2010/wordprocessingDrawing" xmlns:v="urn:schemas-microsoft-com:vml" xmlns:o="urn:schemas-microsoft-com:office:office" xmlns:mc="http://schemas.openxmlformats.org/markup-compatibility/2006" xmlns:wpc="http://schemas.microsoft.com/office/word/2010/wordprocessingCanvas" xmlns="" val="0"/>
                               </a:ext>
                             </a:extLst>
                           </a:blip>
@@ -7252,21 +7313,7 @@
                 <w:sz w:val="16"/>
                 <w:szCs w:val="16"/>
               </w:rPr>
-              <w:t>. Computer Science.  Spent first 11 years at AT&amp;T Bell Laboratories writing C++ code supporting numerous proprietary telecommunications network</w:t>
-            </w:r>
-            <w:r>
-              <w:rPr>
-                <w:sz w:val="16"/>
-                <w:szCs w:val="16"/>
-              </w:rPr>
-              <w:t xml:space="preserve"> </w:t>
-            </w:r>
-            <w:r>
-              <w:rPr>
-                <w:sz w:val="16"/>
-                <w:szCs w:val="16"/>
-              </w:rPr>
-              <w:t xml:space="preserve">analytics and provisioning protocols.  Spent last 14 </w:t>
+              <w:t xml:space="preserve">. Computer Science.  Spent first 11 years at AT&amp;T Bell Laboratories writing C++ code supporting numerous proprietary telecommunications network analytics and provisioning protocols.  Spent last 14 </w:t>
             </w:r>
             <w:r>
               <w:rPr>
@@ -7360,7 +7407,7 @@
 </file>
 
 <file path=word/endnotes.xml><?xml version="1.0" encoding="utf-8"?>
-<w:endnotes xmlns:wpc="http://schemas.microsoft.com/office/word/2010/wordprocessingCanvas" xmlns:mc="http://schemas.openxmlformats.org/markup-compatibility/2006" xmlns:o="urn:schemas-microsoft-com:office:office" xmlns:r="http://schemas.openxmlformats.org/officeDocument/2006/relationships" xmlns:m="http://schemas.openxmlformats.org/officeDocument/2006/math" xmlns:v="urn:schemas-microsoft-com:vml" xmlns:wp14="http://schemas.microsoft.com/office/word/2010/wordprocessingDrawing" xmlns:wp="http://schemas.openxmlformats.org/drawingml/2006/wordprocessingDrawing" xmlns:w10="urn:schemas-microsoft-com:office:word" xmlns:w="http://schemas.openxmlformats.org/wordprocessingml/2006/main" xmlns:w14="http://schemas.microsoft.com/office/word/2010/wordml" xmlns:wpg="http://schemas.microsoft.com/office/word/2010/wordprocessingGroup" xmlns:wpi="http://schemas.microsoft.com/office/word/2010/wordprocessingInk" xmlns:wne="http://schemas.microsoft.com/office/word/2006/wordml" xmlns:wps="http://schemas.microsoft.com/office/word/2010/wordprocessingShape" mc:Ignorable="w14 wp14">
+<w:endnotes xmlns:ve="http://schemas.openxmlformats.org/markup-compatibility/2006" xmlns:o="urn:schemas-microsoft-com:office:office" xmlns:r="http://schemas.openxmlformats.org/officeDocument/2006/relationships" xmlns:m="http://schemas.openxmlformats.org/officeDocument/2006/math" xmlns:v="urn:schemas-microsoft-com:vml" xmlns:wp="http://schemas.openxmlformats.org/drawingml/2006/wordprocessingDrawing" xmlns:w10="urn:schemas-microsoft-com:office:word" xmlns:w="http://schemas.openxmlformats.org/wordprocessingml/2006/main" xmlns:wne="http://schemas.microsoft.com/office/word/2006/wordml">
   <w:endnote w:type="separator" w:id="-1">
     <w:p>
       <w:pPr>
@@ -7385,7 +7432,7 @@
 </file>
 
 <file path=word/footnotes.xml><?xml version="1.0" encoding="utf-8"?>
-<w:footnotes xmlns:wpc="http://schemas.microsoft.com/office/word/2010/wordprocessingCanvas" xmlns:mc="http://schemas.openxmlformats.org/markup-compatibility/2006" xmlns:o="urn:schemas-microsoft-com:office:office" xmlns:r="http://schemas.openxmlformats.org/officeDocument/2006/relationships" xmlns:m="http://schemas.openxmlformats.org/officeDocument/2006/math" xmlns:v="urn:schemas-microsoft-com:vml" xmlns:wp14="http://schemas.microsoft.com/office/word/2010/wordprocessingDrawing" xmlns:wp="http://schemas.openxmlformats.org/drawingml/2006/wordprocessingDrawing" xmlns:w10="urn:schemas-microsoft-com:office:word" xmlns:w="http://schemas.openxmlformats.org/wordprocessingml/2006/main" xmlns:w14="http://schemas.microsoft.com/office/word/2010/wordml" xmlns:wpg="http://schemas.microsoft.com/office/word/2010/wordprocessingGroup" xmlns:wpi="http://schemas.microsoft.com/office/word/2010/wordprocessingInk" xmlns:wne="http://schemas.microsoft.com/office/word/2006/wordml" xmlns:wps="http://schemas.microsoft.com/office/word/2010/wordprocessingShape" mc:Ignorable="w14 wp14">
+<w:footnotes xmlns:ve="http://schemas.openxmlformats.org/markup-compatibility/2006" xmlns:o="urn:schemas-microsoft-com:office:office" xmlns:r="http://schemas.openxmlformats.org/officeDocument/2006/relationships" xmlns:m="http://schemas.openxmlformats.org/officeDocument/2006/math" xmlns:v="urn:schemas-microsoft-com:vml" xmlns:wp="http://schemas.openxmlformats.org/drawingml/2006/wordprocessingDrawing" xmlns:w10="urn:schemas-microsoft-com:office:word" xmlns:w="http://schemas.openxmlformats.org/wordprocessingml/2006/main" xmlns:wne="http://schemas.microsoft.com/office/word/2006/wordml">
   <w:footnote w:type="separator" w:id="-1">
     <w:p>
       <w:pPr>
@@ -7410,7 +7457,7 @@
 </file>
 
 <file path=word/header1.xml><?xml version="1.0" encoding="utf-8"?>
-<w:hdr xmlns:wpc="http://schemas.microsoft.com/office/word/2010/wordprocessingCanvas" xmlns:mc="http://schemas.openxmlformats.org/markup-compatibility/2006" xmlns:o="urn:schemas-microsoft-com:office:office" xmlns:r="http://schemas.openxmlformats.org/officeDocument/2006/relationships" xmlns:m="http://schemas.openxmlformats.org/officeDocument/2006/math" xmlns:v="urn:schemas-microsoft-com:vml" xmlns:wp14="http://schemas.microsoft.com/office/word/2010/wordprocessingDrawing" xmlns:wp="http://schemas.openxmlformats.org/drawingml/2006/wordprocessingDrawing" xmlns:w10="urn:schemas-microsoft-com:office:word" xmlns:w="http://schemas.openxmlformats.org/wordprocessingml/2006/main" xmlns:w14="http://schemas.microsoft.com/office/word/2010/wordml" xmlns:wpg="http://schemas.microsoft.com/office/word/2010/wordprocessingGroup" xmlns:wpi="http://schemas.microsoft.com/office/word/2010/wordprocessingInk" xmlns:wne="http://schemas.microsoft.com/office/word/2006/wordml" xmlns:wps="http://schemas.microsoft.com/office/word/2010/wordprocessingShape" mc:Ignorable="w14 wp14">
+<w:hdr xmlns:ve="http://schemas.openxmlformats.org/markup-compatibility/2006" xmlns:o="urn:schemas-microsoft-com:office:office" xmlns:r="http://schemas.openxmlformats.org/officeDocument/2006/relationships" xmlns:m="http://schemas.openxmlformats.org/officeDocument/2006/math" xmlns:v="urn:schemas-microsoft-com:vml" xmlns:wp="http://schemas.openxmlformats.org/drawingml/2006/wordprocessingDrawing" xmlns:w10="urn:schemas-microsoft-com:office:word" xmlns:w="http://schemas.openxmlformats.org/wordprocessingml/2006/main" xmlns:wne="http://schemas.microsoft.com/office/word/2006/wordml">
   <w:p>
     <w:pPr>
       <w:pStyle w:val="Header"/>
@@ -7430,7 +7477,7 @@
 </file>
 
 <file path=word/numbering.xml><?xml version="1.0" encoding="utf-8"?>
-<w:numbering xmlns:wpc="http://schemas.microsoft.com/office/word/2010/wordprocessingCanvas" xmlns:mc="http://schemas.openxmlformats.org/markup-compatibility/2006" xmlns:o="urn:schemas-microsoft-com:office:office" xmlns:r="http://schemas.openxmlformats.org/officeDocument/2006/relationships" xmlns:m="http://schemas.openxmlformats.org/officeDocument/2006/math" xmlns:v="urn:schemas-microsoft-com:vml" xmlns:wp14="http://schemas.microsoft.com/office/word/2010/wordprocessingDrawing" xmlns:wp="http://schemas.openxmlformats.org/drawingml/2006/wordprocessingDrawing" xmlns:w10="urn:schemas-microsoft-com:office:word" xmlns:w="http://schemas.openxmlformats.org/wordprocessingml/2006/main" xmlns:w14="http://schemas.microsoft.com/office/word/2010/wordml" xmlns:wpg="http://schemas.microsoft.com/office/word/2010/wordprocessingGroup" xmlns:wpi="http://schemas.microsoft.com/office/word/2010/wordprocessingInk" xmlns:wne="http://schemas.microsoft.com/office/word/2006/wordml" xmlns:wps="http://schemas.microsoft.com/office/word/2010/wordprocessingShape" mc:Ignorable="w14 wp14">
+<w:numbering xmlns:ve="http://schemas.openxmlformats.org/markup-compatibility/2006" xmlns:o="urn:schemas-microsoft-com:office:office" xmlns:r="http://schemas.openxmlformats.org/officeDocument/2006/relationships" xmlns:m="http://schemas.openxmlformats.org/officeDocument/2006/math" xmlns:v="urn:schemas-microsoft-com:vml" xmlns:wp="http://schemas.openxmlformats.org/drawingml/2006/wordprocessingDrawing" xmlns:w10="urn:schemas-microsoft-com:office:word" xmlns:w="http://schemas.openxmlformats.org/wordprocessingml/2006/main" xmlns:wne="http://schemas.microsoft.com/office/word/2006/wordml">
   <w:abstractNum w:abstractNumId="0">
     <w:nsid w:val="1ACA7DCF"/>
     <w:multiLevelType w:val="hybridMultilevel"/>
@@ -8461,7 +8508,7 @@
 </file>
 
 <file path=word/styles.xml><?xml version="1.0" encoding="utf-8"?>
-<w:styles xmlns:mc="http://schemas.openxmlformats.org/markup-compatibility/2006" xmlns:r="http://schemas.openxmlformats.org/officeDocument/2006/relationships" xmlns:w="http://schemas.openxmlformats.org/wordprocessingml/2006/main" xmlns:w14="http://schemas.microsoft.com/office/word/2010/wordml" mc:Ignorable="w14">
+<w:styles xmlns:r="http://schemas.openxmlformats.org/officeDocument/2006/relationships" xmlns:w="http://schemas.openxmlformats.org/wordprocessingml/2006/main">
   <w:docDefaults>
     <w:rPrDefault>
       <w:rPr>
@@ -8619,6 +8666,7 @@
   <w:style w:type="paragraph" w:default="1" w:styleId="Normal">
     <w:name w:val="Normal"/>
     <w:qFormat/>
+    <w:rsid w:val="008821CF"/>
   </w:style>
   <w:style w:type="paragraph" w:styleId="Heading2">
     <w:name w:val="heading 2"/>
@@ -8642,7 +8690,6 @@
   <w:style w:type="character" w:default="1" w:styleId="DefaultParagraphFont">
     <w:name w:val="Default Paragraph Font"/>
     <w:uiPriority w:val="1"/>
-    <w:semiHidden/>
     <w:unhideWhenUsed/>
   </w:style>
   <w:style w:type="table" w:default="1" w:styleId="TableNormal">
@@ -8650,6 +8697,7 @@
     <w:uiPriority w:val="99"/>
     <w:semiHidden/>
     <w:unhideWhenUsed/>
+    <w:qFormat/>
     <w:tblPr>
       <w:tblInd w:w="0" w:type="dxa"/>
       <w:tblCellMar>

</xml_diff>

<commit_message>
ref to HPC IB v 10GE study
</commit_message>
<xml_diff>
--- a/DRAFT=For-InfoQ=Java 7 Sockets Direct Protocol=.docx
+++ b/DRAFT=For-InfoQ=Java 7 Sockets Direct Protocol=.docx
@@ -3646,7 +3646,7 @@
                           <a:blip r:embed="rId10" cstate="print">
                             <a:extLst>
                               <a:ext uri="{28A0092B-C50C-407E-A947-70E740481C1C}">
-                                <a14:useLocalDpi xmlns:a14="http://schemas.microsoft.com/office/drawing/2010/main" xmlns:wps="http://schemas.microsoft.com/office/word/2010/wordprocessingShape" xmlns:wpi="http://schemas.microsoft.com/office/word/2010/wordprocessingInk" xmlns:wpg="http://schemas.microsoft.com/office/word/2010/wordprocessingGroup" xmlns:w14="http://schemas.microsoft.com/office/word/2010/wordml" xmlns:w="http://schemas.openxmlformats.org/wordprocessingml/2006/main" xmlns:w10="urn:schemas-microsoft-com:office:word" xmlns:wp14="http://schemas.microsoft.com/office/word/2010/wordprocessingDrawing" xmlns:v="urn:schemas-microsoft-com:vml" xmlns:o="urn:schemas-microsoft-com:office:office" xmlns:mc="http://schemas.openxmlformats.org/markup-compatibility/2006" xmlns:wpc="http://schemas.microsoft.com/office/word/2010/wordprocessingCanvas" xmlns="" val="0"/>
+                                <a14:useLocalDpi xmlns="" xmlns:wpc="http://schemas.microsoft.com/office/word/2010/wordprocessingCanvas" xmlns:mc="http://schemas.openxmlformats.org/markup-compatibility/2006" xmlns:o="urn:schemas-microsoft-com:office:office" xmlns:v="urn:schemas-microsoft-com:vml" xmlns:wp14="http://schemas.microsoft.com/office/word/2010/wordprocessingDrawing" xmlns:w10="urn:schemas-microsoft-com:office:word" xmlns:w="http://schemas.openxmlformats.org/wordprocessingml/2006/main" xmlns:w14="http://schemas.microsoft.com/office/word/2010/wordml" xmlns:wpg="http://schemas.microsoft.com/office/word/2010/wordprocessingGroup" xmlns:wpi="http://schemas.microsoft.com/office/word/2010/wordprocessingInk" xmlns:wps="http://schemas.microsoft.com/office/word/2010/wordprocessingShape" xmlns:a14="http://schemas.microsoft.com/office/drawing/2010/main" val="0"/>
                               </a:ext>
                             </a:extLst>
                           </a:blip>
@@ -4439,7 +4439,7 @@
                     <a:blip r:embed="rId11" cstate="print">
                       <a:extLst>
                         <a:ext uri="{28A0092B-C50C-407E-A947-70E740481C1C}">
-                          <a14:useLocalDpi xmlns:a14="http://schemas.microsoft.com/office/drawing/2010/main" xmlns:wps="http://schemas.microsoft.com/office/word/2010/wordprocessingShape" xmlns:wpi="http://schemas.microsoft.com/office/word/2010/wordprocessingInk" xmlns:wpg="http://schemas.microsoft.com/office/word/2010/wordprocessingGroup" xmlns:w14="http://schemas.microsoft.com/office/word/2010/wordml" xmlns:w="http://schemas.openxmlformats.org/wordprocessingml/2006/main" xmlns:w10="urn:schemas-microsoft-com:office:word" xmlns:wp14="http://schemas.microsoft.com/office/word/2010/wordprocessingDrawing" xmlns:v="urn:schemas-microsoft-com:vml" xmlns:o="urn:schemas-microsoft-com:office:office" xmlns:mc="http://schemas.openxmlformats.org/markup-compatibility/2006" xmlns:wpc="http://schemas.microsoft.com/office/word/2010/wordprocessingCanvas" xmlns="" val="0"/>
+                          <a14:useLocalDpi xmlns="" xmlns:wpc="http://schemas.microsoft.com/office/word/2010/wordprocessingCanvas" xmlns:mc="http://schemas.openxmlformats.org/markup-compatibility/2006" xmlns:o="urn:schemas-microsoft-com:office:office" xmlns:v="urn:schemas-microsoft-com:vml" xmlns:wp14="http://schemas.microsoft.com/office/word/2010/wordprocessingDrawing" xmlns:w10="urn:schemas-microsoft-com:office:word" xmlns:w="http://schemas.openxmlformats.org/wordprocessingml/2006/main" xmlns:w14="http://schemas.microsoft.com/office/word/2010/wordml" xmlns:wpg="http://schemas.microsoft.com/office/word/2010/wordprocessingGroup" xmlns:wpi="http://schemas.microsoft.com/office/word/2010/wordprocessingInk" xmlns:wps="http://schemas.microsoft.com/office/word/2010/wordprocessingShape" xmlns:a14="http://schemas.microsoft.com/office/drawing/2010/main" val="0"/>
                         </a:ext>
                       </a:extLst>
                     </a:blip>
@@ -6356,6 +6356,7 @@
       <w:pPr>
         <w:pStyle w:val="NoSpacing"/>
         <w:rPr>
+          <w:b/>
           <w:color w:val="C00000"/>
           <w:sz w:val="18"/>
           <w:szCs w:val="18"/>
@@ -6364,6 +6365,7 @@
       <w:proofErr w:type="spellStart"/>
       <w:r>
         <w:rPr>
+          <w:b/>
           <w:color w:val="C00000"/>
           <w:sz w:val="18"/>
           <w:szCs w:val="18"/>
@@ -6373,6 +6375,7 @@
       <w:proofErr w:type="spellEnd"/>
       <w:r>
         <w:rPr>
+          <w:b/>
           <w:color w:val="C00000"/>
           <w:sz w:val="18"/>
           <w:szCs w:val="18"/>
@@ -6381,6 +6384,7 @@
       </w:r>
       <w:r>
         <w:rPr>
+          <w:b/>
           <w:color w:val="C00000"/>
           <w:sz w:val="18"/>
           <w:szCs w:val="18"/>
@@ -6389,6 +6393,7 @@
       </w:r>
       <w:r>
         <w:rPr>
+          <w:b/>
           <w:color w:val="C00000"/>
           <w:sz w:val="18"/>
           <w:szCs w:val="18"/>
@@ -6397,6 +6402,7 @@
       </w:r>
       <w:r>
         <w:rPr>
+          <w:b/>
           <w:color w:val="C00000"/>
           <w:sz w:val="18"/>
           <w:szCs w:val="18"/>
@@ -6405,6 +6411,7 @@
       </w:r>
       <w:r>
         <w:rPr>
+          <w:b/>
           <w:color w:val="C00000"/>
           <w:sz w:val="18"/>
           <w:szCs w:val="18"/>
@@ -6413,6 +6420,7 @@
       </w:r>
       <w:r>
         <w:rPr>
+          <w:b/>
           <w:color w:val="C00000"/>
           <w:sz w:val="18"/>
           <w:szCs w:val="18"/>
@@ -6421,6 +6429,7 @@
       </w:r>
       <w:r>
         <w:rPr>
+          <w:b/>
           <w:color w:val="C00000"/>
           <w:sz w:val="18"/>
           <w:szCs w:val="18"/>
@@ -6429,6 +6438,7 @@
       </w:r>
       <w:r>
         <w:rPr>
+          <w:b/>
           <w:color w:val="C00000"/>
           <w:sz w:val="18"/>
           <w:szCs w:val="18"/>
@@ -6437,6 +6447,7 @@
       </w:r>
       <w:r>
         <w:rPr>
+          <w:b/>
           <w:color w:val="C00000"/>
           <w:sz w:val="18"/>
           <w:szCs w:val="18"/>
@@ -6446,6 +6457,7 @@
       <w:proofErr w:type="spellStart"/>
       <w:r>
         <w:rPr>
+          <w:b/>
           <w:color w:val="C00000"/>
           <w:sz w:val="18"/>
           <w:szCs w:val="18"/>
@@ -6455,6 +6467,7 @@
       <w:proofErr w:type="spellEnd"/>
       <w:r>
         <w:rPr>
+          <w:b/>
           <w:color w:val="C00000"/>
           <w:sz w:val="18"/>
           <w:szCs w:val="18"/>
@@ -6463,35 +6476,19 @@
       </w:r>
       <w:r>
         <w:rPr>
+          <w:b/>
           <w:color w:val="C00000"/>
           <w:sz w:val="18"/>
           <w:szCs w:val="18"/>
         </w:rPr>
-        <w:t xml:space="preserve"> 600% better low-</w:t>
-      </w:r>
-      <w:proofErr w:type="gramStart"/>
-      <w:r>
-        <w:rPr>
-          <w:color w:val="C00000"/>
-          <w:sz w:val="18"/>
-          <w:szCs w:val="18"/>
-        </w:rPr>
-        <w:t>latency  and</w:t>
-      </w:r>
-      <w:proofErr w:type="gramEnd"/>
-      <w:r>
-        <w:rPr>
-          <w:color w:val="C00000"/>
-          <w:sz w:val="18"/>
-          <w:szCs w:val="18"/>
-        </w:rPr>
-        <w:t xml:space="preserve"> 370% better throughput performance  than Ethernet (10GE). </w:t>
-      </w:r>
-    </w:p>
-    <w:p>
-      <w:pPr>
-        <w:pStyle w:val="NoSpacing"/>
-        <w:rPr>
+        <w:t xml:space="preserve"> 600% better low-latency  and 370% better throughput performance  than Ethernet (10GE). </w:t>
+      </w:r>
+    </w:p>
+    <w:p>
+      <w:pPr>
+        <w:pStyle w:val="NoSpacing"/>
+        <w:rPr>
+          <w:b/>
           <w:sz w:val="18"/>
           <w:szCs w:val="18"/>
         </w:rPr>
@@ -6973,6 +6970,8 @@
       <w:pPr>
         <w:pStyle w:val="NoSpacing"/>
         <w:rPr>
+          <w:b/>
+          <w:color w:val="C00000"/>
           <w:sz w:val="16"/>
           <w:szCs w:val="16"/>
         </w:rPr>
@@ -6980,6 +6979,8 @@
       <w:proofErr w:type="gramStart"/>
       <w:r>
         <w:rPr>
+          <w:b/>
+          <w:color w:val="C00000"/>
           <w:sz w:val="16"/>
           <w:szCs w:val="16"/>
         </w:rPr>
@@ -6988,6 +6989,8 @@
       <w:proofErr w:type="spellStart"/>
       <w:r>
         <w:rPr>
+          <w:b/>
+          <w:color w:val="C00000"/>
           <w:sz w:val="16"/>
           <w:szCs w:val="16"/>
         </w:rPr>
@@ -6996,6 +6999,8 @@
       <w:proofErr w:type="spellEnd"/>
       <w:r>
         <w:rPr>
+          <w:b/>
+          <w:color w:val="C00000"/>
           <w:sz w:val="16"/>
           <w:szCs w:val="16"/>
         </w:rPr>
@@ -7004,6 +7009,8 @@
       <w:proofErr w:type="gramEnd"/>
       <w:r>
         <w:rPr>
+          <w:b/>
+          <w:color w:val="C00000"/>
           <w:sz w:val="16"/>
           <w:szCs w:val="16"/>
         </w:rPr>
@@ -7013,6 +7020,8 @@
         <w:r>
           <w:rPr>
             <w:rStyle w:val="Hyperlink"/>
+            <w:b/>
+            <w:color w:val="C00000"/>
             <w:sz w:val="16"/>
             <w:szCs w:val="16"/>
           </w:rPr>
@@ -7150,7 +7159,7 @@
                           <a:blip r:embed="rId16" cstate="print">
                             <a:extLst>
                               <a:ext uri="{28A0092B-C50C-407E-A947-70E740481C1C}">
-                                <a14:useLocalDpi xmlns:a14="http://schemas.microsoft.com/office/drawing/2010/main" xmlns:wps="http://schemas.microsoft.com/office/word/2010/wordprocessingShape" xmlns:wpi="http://schemas.microsoft.com/office/word/2010/wordprocessingInk" xmlns:wpg="http://schemas.microsoft.com/office/word/2010/wordprocessingGroup" xmlns:w14="http://schemas.microsoft.com/office/word/2010/wordml" xmlns:w="http://schemas.openxmlformats.org/wordprocessingml/2006/main" xmlns:w10="urn:schemas-microsoft-com:office:word" xmlns:wp14="http://schemas.microsoft.com/office/word/2010/wordprocessingDrawing" xmlns:v="urn:schemas-microsoft-com:vml" xmlns:o="urn:schemas-microsoft-com:office:office" xmlns:mc="http://schemas.openxmlformats.org/markup-compatibility/2006" xmlns:wpc="http://schemas.microsoft.com/office/word/2010/wordprocessingCanvas" xmlns="" val="0"/>
+                                <a14:useLocalDpi xmlns="" xmlns:wpc="http://schemas.microsoft.com/office/word/2010/wordprocessingCanvas" xmlns:mc="http://schemas.openxmlformats.org/markup-compatibility/2006" xmlns:o="urn:schemas-microsoft-com:office:office" xmlns:v="urn:schemas-microsoft-com:vml" xmlns:wp14="http://schemas.microsoft.com/office/word/2010/wordprocessingDrawing" xmlns:w10="urn:schemas-microsoft-com:office:word" xmlns:w="http://schemas.openxmlformats.org/wordprocessingml/2006/main" xmlns:w14="http://schemas.microsoft.com/office/word/2010/wordml" xmlns:wpg="http://schemas.microsoft.com/office/word/2010/wordprocessingGroup" xmlns:wpi="http://schemas.microsoft.com/office/word/2010/wordprocessingInk" xmlns:wps="http://schemas.microsoft.com/office/word/2010/wordprocessingShape" xmlns:a14="http://schemas.microsoft.com/office/drawing/2010/main" val="0"/>
                               </a:ext>
                             </a:extLst>
                           </a:blip>
@@ -8690,6 +8699,7 @@
   <w:style w:type="character" w:default="1" w:styleId="DefaultParagraphFont">
     <w:name w:val="Default Paragraph Font"/>
     <w:uiPriority w:val="1"/>
+    <w:semiHidden/>
     <w:unhideWhenUsed/>
   </w:style>
   <w:style w:type="table" w:default="1" w:styleId="TableNormal">

</xml_diff>